<commit_message>
Update Practica 4 documentacion.docx
</commit_message>
<xml_diff>
--- a/4ª Practica PSG/Practica 4 documentacion.docx
+++ b/4ª Practica PSG/Practica 4 documentacion.docx
@@ -1,6 +1,6 @@
 
 <file path=word/document.xml><?xml version="1.0" encoding="utf-8"?>
-<w:document xmlns:wpc="http://schemas.microsoft.com/office/word/2010/wordprocessingCanvas" xmlns:cx="http://schemas.microsoft.com/office/drawing/2014/chartex" xmlns:mc="http://schemas.openxmlformats.org/markup-compatibility/2006" xmlns:o="urn:schemas-microsoft-com:office:office" xmlns:r="http://schemas.openxmlformats.org/officeDocument/2006/relationships" xmlns:m="http://schemas.openxmlformats.org/officeDocument/2006/math" xmlns:v="urn:schemas-microsoft-com:vml" xmlns:wp14="http://schemas.microsoft.com/office/word/2010/wordprocessingDrawing" xmlns:wp="http://schemas.openxmlformats.org/drawingml/2006/wordprocessingDrawing" xmlns:w10="urn:schemas-microsoft-com:office:word" xmlns:w="http://schemas.openxmlformats.org/wordprocessingml/2006/main" xmlns:w14="http://schemas.microsoft.com/office/word/2010/wordml" xmlns:w15="http://schemas.microsoft.com/office/word/2012/wordml" xmlns:w16se="http://schemas.microsoft.com/office/word/2015/wordml/symex" xmlns:wpg="http://schemas.microsoft.com/office/word/2010/wordprocessingGroup" xmlns:wpi="http://schemas.microsoft.com/office/word/2010/wordprocessingInk" xmlns:wne="http://schemas.microsoft.com/office/word/2006/wordml" xmlns:wps="http://schemas.microsoft.com/office/word/2010/wordprocessingShape" mc:Ignorable="w14 w15 w16se wp14">
+<w:document xmlns:wpc="http://schemas.microsoft.com/office/word/2010/wordprocessingCanvas" xmlns:cx="http://schemas.microsoft.com/office/drawing/2014/chartex" xmlns:cx1="http://schemas.microsoft.com/office/drawing/2015/9/8/chartex" xmlns:cx2="http://schemas.microsoft.com/office/drawing/2015/10/21/chartex" xmlns:cx3="http://schemas.microsoft.com/office/drawing/2016/5/9/chartex" xmlns:cx4="http://schemas.microsoft.com/office/drawing/2016/5/10/chartex" xmlns:cx5="http://schemas.microsoft.com/office/drawing/2016/5/11/chartex" xmlns:cx6="http://schemas.microsoft.com/office/drawing/2016/5/12/chartex" xmlns:cx7="http://schemas.microsoft.com/office/drawing/2016/5/13/chartex" xmlns:cx8="http://schemas.microsoft.com/office/drawing/2016/5/14/chartex" xmlns:mc="http://schemas.openxmlformats.org/markup-compatibility/2006" xmlns:aink="http://schemas.microsoft.com/office/drawing/2016/ink" xmlns:am3d="http://schemas.microsoft.com/office/drawing/2017/model3d" xmlns:o="urn:schemas-microsoft-com:office:office" xmlns:r="http://schemas.openxmlformats.org/officeDocument/2006/relationships" xmlns:m="http://schemas.openxmlformats.org/officeDocument/2006/math" xmlns:v="urn:schemas-microsoft-com:vml" xmlns:wp14="http://schemas.microsoft.com/office/word/2010/wordprocessingDrawing" xmlns:wp="http://schemas.openxmlformats.org/drawingml/2006/wordprocessingDrawing" xmlns:w10="urn:schemas-microsoft-com:office:word" xmlns:w="http://schemas.openxmlformats.org/wordprocessingml/2006/main" xmlns:w14="http://schemas.microsoft.com/office/word/2010/wordml" xmlns:w15="http://schemas.microsoft.com/office/word/2012/wordml" xmlns:w16cid="http://schemas.microsoft.com/office/word/2016/wordml/cid" xmlns:w16se="http://schemas.microsoft.com/office/word/2015/wordml/symex" xmlns:wpg="http://schemas.microsoft.com/office/word/2010/wordprocessingGroup" xmlns:wpi="http://schemas.microsoft.com/office/word/2010/wordprocessingInk" xmlns:wne="http://schemas.microsoft.com/office/word/2006/wordml" xmlns:wps="http://schemas.microsoft.com/office/word/2010/wordprocessingShape" mc:Ignorable="w14 w15 w16se w16cid wp14">
   <w:body>
     <w:p>
       <w:pPr>
@@ -3615,22 +3615,13 @@
         <w:t>Una vez que</w:t>
       </w:r>
       <w:r>
-        <w:t xml:space="preserve"> habíamos estudiado la d</w:t>
-      </w:r>
-      <w:r>
-        <w:t>ocumentación del área de proceso PPQA de CMMI</w:t>
-      </w:r>
-      <w:r>
-        <w:t xml:space="preserve"> y</w:t>
+        <w:t xml:space="preserve"> habíamos estudiado la documentación del área de proceso PPQA de CMMI y</w:t>
       </w:r>
       <w:r>
         <w:t xml:space="preserve"> teníamos claro cuáles eran los objetivos que la empresa tenía que cumplir para </w:t>
       </w:r>
       <w:r>
-        <w:t>pasar el PPQA, dividimos cada uno de los puntos entre los miembros del grupo y cada uno por nuestra cuenta repasamos la d</w:t>
-      </w:r>
-      <w:r>
-        <w:t xml:space="preserve">escripción del proceso de aseguramiento de calidad seguido en la empresa de ejemplo ACME </w:t>
+        <w:t xml:space="preserve">pasar el PPQA, dividimos cada uno de los puntos entre los miembros del grupo y cada uno por nuestra cuenta repasamos la descripción del proceso de aseguramiento de calidad seguido en la empresa de ejemplo ACME </w:t>
       </w:r>
       <w:proofErr w:type="spellStart"/>
       <w:r>
@@ -3638,10 +3629,7 @@
       </w:r>
       <w:proofErr w:type="spellEnd"/>
       <w:r>
-        <w:t>.</w:t>
-      </w:r>
-      <w:r>
-        <w:t xml:space="preserve"> </w:t>
+        <w:t xml:space="preserve">. </w:t>
       </w:r>
     </w:p>
     <w:p>
@@ -3657,13 +3645,7 @@
       </w:r>
       <w:proofErr w:type="spellEnd"/>
       <w:r>
-        <w:t xml:space="preserve"> que tenía que cumplir </w:t>
-      </w:r>
-      <w:r>
-        <w:t>la descripción del proceso de aseguramiento de calidad seguido en la em</w:t>
-      </w:r>
-      <w:r>
-        <w:t xml:space="preserve">presa de ejemplo ACME </w:t>
+        <w:t xml:space="preserve"> que tenía que cumplir la descripción del proceso de aseguramiento de calidad seguido en la empresa de ejemplo ACME </w:t>
       </w:r>
       <w:proofErr w:type="spellStart"/>
       <w:r>
@@ -3687,12 +3669,7 @@
       </w:r>
       <w:proofErr w:type="spellEnd"/>
       <w:r>
-        <w:t>, hicimos un informe para concluir con esta práctica, que incluye el nivel de capacidad final alcanzado por la empresa, conclusiones acerca de la evaluación en general y los puntos fuertes</w:t>
-      </w:r>
-      <w:bookmarkStart w:id="3" w:name="_GoBack"/>
-      <w:bookmarkEnd w:id="3"/>
-      <w:r>
-        <w:t xml:space="preserve"> y débiles de la empresa en PPQA por si quisiera llevar a cabo una mejora en este proceso.  </w:t>
+        <w:t xml:space="preserve">, hicimos un informe para concluir con esta práctica, que incluye el nivel de capacidad final alcanzado por la empresa, conclusiones acerca de la evaluación en general y los puntos fuertes y débiles de la empresa en PPQA por si quisiera llevar a cabo una mejora en este proceso.  </w:t>
       </w:r>
     </w:p>
     <w:p>
@@ -3723,50 +3700,77 @@
         <w:ind w:firstLine="0"/>
         <w:rPr>
           <w:u w:val="single"/>
-        </w:rPr>
-      </w:pPr>
+          <w:lang w:val="en-US"/>
+        </w:rPr>
+      </w:pPr>
+      <w:r>
+        <w:rPr>
+          <w:u w:val="single"/>
+          <w:lang w:val="en-US"/>
+        </w:rPr>
+        <w:lastRenderedPageBreak/>
+        <w:t>Appraisal team</w:t>
+      </w:r>
+    </w:p>
+    <w:p>
+      <w:pPr>
+        <w:ind w:firstLine="0"/>
+        <w:rPr>
+          <w:lang w:val="en-US"/>
+        </w:rPr>
+      </w:pPr>
+      <w:r>
+        <w:rPr>
+          <w:lang w:val="en-US"/>
+        </w:rPr>
+        <w:t xml:space="preserve">-Sponsor -&gt; Adrián Roldan </w:t>
+      </w:r>
       <w:proofErr w:type="spellStart"/>
       <w:r>
         <w:rPr>
-          <w:u w:val="single"/>
-        </w:rPr>
-        <w:lastRenderedPageBreak/>
+          <w:lang w:val="en-US"/>
+        </w:rPr>
+        <w:t>Rojo</w:t>
+      </w:r>
+      <w:proofErr w:type="spellEnd"/>
+    </w:p>
+    <w:p>
+      <w:pPr>
+        <w:ind w:firstLine="0"/>
+      </w:pPr>
+      <w:r>
+        <w:t>-</w:t>
+      </w:r>
+      <w:proofErr w:type="spellStart"/>
+      <w:r>
         <w:t>Appraisal</w:t>
       </w:r>
       <w:proofErr w:type="spellEnd"/>
       <w:r>
-        <w:rPr>
-          <w:u w:val="single"/>
-        </w:rPr>
         <w:t xml:space="preserve"> </w:t>
       </w:r>
       <w:proofErr w:type="spellStart"/>
       <w:r>
-        <w:rPr>
-          <w:u w:val="single"/>
-        </w:rPr>
         <w:t>team</w:t>
       </w:r>
       <w:proofErr w:type="spellEnd"/>
+      <w:r>
+        <w:t xml:space="preserve"> leader-&gt; Augusto Martínez</w:t>
+      </w:r>
+      <w:r>
+        <w:t xml:space="preserve"> Barcia</w:t>
+      </w:r>
     </w:p>
     <w:p>
       <w:pPr>
         <w:ind w:firstLine="0"/>
       </w:pPr>
       <w:r>
-        <w:t>-Sponsor -&gt; Adrián Roldan Rojo</w:t>
-      </w:r>
-    </w:p>
-    <w:p>
-      <w:pPr>
-        <w:ind w:firstLine="0"/>
-      </w:pPr>
-      <w:r>
         <w:t>-</w:t>
       </w:r>
       <w:proofErr w:type="spellStart"/>
       <w:r>
-        <w:t>Appraisal</w:t>
+        <w:t>Team</w:t>
       </w:r>
       <w:proofErr w:type="spellEnd"/>
       <w:r>
@@ -3774,46 +3778,11 @@
       </w:r>
       <w:proofErr w:type="spellStart"/>
       <w:r>
-        <w:t>team</w:t>
+        <w:t>members</w:t>
       </w:r>
       <w:proofErr w:type="spellEnd"/>
       <w:r>
-        <w:t xml:space="preserve"> leader-&gt; Augusto Martínez</w:t>
-      </w:r>
-      <w:r>
-        <w:t xml:space="preserve"> Barcia</w:t>
-      </w:r>
-    </w:p>
-    <w:p>
-      <w:pPr>
-        <w:ind w:firstLine="0"/>
-      </w:pPr>
-      <w:r>
-        <w:t>-</w:t>
-      </w:r>
-      <w:proofErr w:type="spellStart"/>
-      <w:r>
-        <w:t>Team</w:t>
-      </w:r>
-      <w:proofErr w:type="spellEnd"/>
-      <w:r>
-        <w:t xml:space="preserve"> </w:t>
-      </w:r>
-      <w:proofErr w:type="spellStart"/>
-      <w:r>
-        <w:t>members</w:t>
-      </w:r>
-      <w:proofErr w:type="spellEnd"/>
-      <w:r>
-        <w:t xml:space="preserve"> -&gt; José Antonio </w:t>
-      </w:r>
-      <w:proofErr w:type="spellStart"/>
-      <w:r>
-        <w:t>Suso</w:t>
-      </w:r>
-      <w:proofErr w:type="spellEnd"/>
-      <w:r>
-        <w:t xml:space="preserve"> Cifuentes y Alberto Murillo </w:t>
+        <w:t xml:space="preserve"> -&gt; José Antonio Suso Cifuentes y Alberto Murillo </w:t>
       </w:r>
       <w:proofErr w:type="spellStart"/>
       <w:r>
@@ -4449,9 +4418,729 @@
       <w:proofErr w:type="spellEnd"/>
     </w:p>
     <w:p>
-      <w:r>
-        <w:t>1)</w:t>
-      </w:r>
+      <w:pPr>
+        <w:rPr>
+          <w:rFonts w:asciiTheme="minorHAnsi" w:hAnsiTheme="minorHAnsi" w:cstheme="majorHAnsi"/>
+        </w:rPr>
+      </w:pPr>
+      <w:r>
+        <w:rPr>
+          <w:rFonts w:asciiTheme="minorHAnsi" w:hAnsiTheme="minorHAnsi" w:cstheme="majorHAnsi"/>
+          <w:u w:val="single"/>
+        </w:rPr>
+        <w:t>OBJETIVO GENÉRICO GG1</w:t>
+      </w:r>
+      <w:r>
+        <w:rPr>
+          <w:rFonts w:asciiTheme="minorHAnsi" w:hAnsiTheme="minorHAnsi" w:cstheme="majorHAnsi"/>
+        </w:rPr>
+        <w:t>. Alcanzar los objetivos específicos.</w:t>
+      </w:r>
+    </w:p>
+    <w:p>
+      <w:pPr>
+        <w:rPr>
+          <w:rFonts w:asciiTheme="minorHAnsi" w:hAnsiTheme="minorHAnsi" w:cstheme="majorHAnsi"/>
+        </w:rPr>
+      </w:pPr>
+      <w:r>
+        <w:rPr>
+          <w:rFonts w:asciiTheme="minorHAnsi" w:hAnsiTheme="minorHAnsi" w:cstheme="majorHAnsi"/>
+          <w:u w:val="single"/>
+        </w:rPr>
+        <w:t>SG 1</w:t>
+      </w:r>
+      <w:r>
+        <w:rPr>
+          <w:rFonts w:asciiTheme="minorHAnsi" w:hAnsiTheme="minorHAnsi" w:cstheme="majorHAnsi"/>
+        </w:rPr>
+        <w:t>. Evaluar objetivamente los productos.</w:t>
+      </w:r>
+    </w:p>
+    <w:p>
+      <w:pPr>
+        <w:pStyle w:val="Prrafodelista"/>
+        <w:numPr>
+          <w:ilvl w:val="0"/>
+          <w:numId w:val="7"/>
+        </w:numPr>
+        <w:spacing w:after="160" w:line="256" w:lineRule="auto"/>
+        <w:jc w:val="left"/>
+        <w:rPr>
+          <w:rFonts w:asciiTheme="minorHAnsi" w:hAnsiTheme="minorHAnsi" w:cstheme="majorHAnsi"/>
+        </w:rPr>
+      </w:pPr>
+      <w:r>
+        <w:rPr>
+          <w:rFonts w:asciiTheme="minorHAnsi" w:hAnsiTheme="minorHAnsi" w:cstheme="majorHAnsi"/>
+        </w:rPr>
+        <w:t>Se han seleccionado los productos a evaluar, en base a los criterios de muestreo.</w:t>
+      </w:r>
+    </w:p>
+    <w:p>
+      <w:pPr>
+        <w:pStyle w:val="Prrafodelista"/>
+        <w:numPr>
+          <w:ilvl w:val="0"/>
+          <w:numId w:val="14"/>
+        </w:numPr>
+        <w:spacing w:after="160" w:line="256" w:lineRule="auto"/>
+        <w:jc w:val="left"/>
+        <w:rPr>
+          <w:rFonts w:asciiTheme="minorHAnsi" w:hAnsiTheme="minorHAnsi" w:cstheme="majorHAnsi"/>
+          <w:i/>
+        </w:rPr>
+      </w:pPr>
+      <w:r>
+        <w:rPr>
+          <w:rFonts w:asciiTheme="minorHAnsi" w:hAnsiTheme="minorHAnsi" w:cstheme="majorHAnsi"/>
+          <w:i/>
+        </w:rPr>
+        <w:t>Sí las entradas se corresponden con los criterios de entrada.</w:t>
+      </w:r>
+    </w:p>
+    <w:p>
+      <w:pPr>
+        <w:pStyle w:val="Prrafodelista"/>
+        <w:numPr>
+          <w:ilvl w:val="0"/>
+          <w:numId w:val="7"/>
+        </w:numPr>
+        <w:spacing w:after="160" w:line="256" w:lineRule="auto"/>
+        <w:jc w:val="left"/>
+        <w:rPr>
+          <w:rFonts w:asciiTheme="minorHAnsi" w:hAnsiTheme="minorHAnsi" w:cstheme="majorHAnsi"/>
+          <w:i/>
+        </w:rPr>
+      </w:pPr>
+      <w:r>
+        <w:rPr>
+          <w:rFonts w:asciiTheme="minorHAnsi" w:hAnsiTheme="minorHAnsi" w:cstheme="majorHAnsi"/>
+        </w:rPr>
+        <w:t>Se han establecido y mantenido los criterios de evaluación de productos.</w:t>
+      </w:r>
+    </w:p>
+    <w:p>
+      <w:pPr>
+        <w:pStyle w:val="Prrafodelista"/>
+        <w:numPr>
+          <w:ilvl w:val="0"/>
+          <w:numId w:val="0"/>
+        </w:numPr>
+        <w:spacing w:line="256" w:lineRule="auto"/>
+        <w:ind w:left="720"/>
+        <w:rPr>
+          <w:rFonts w:asciiTheme="minorHAnsi" w:hAnsiTheme="minorHAnsi" w:cstheme="majorHAnsi"/>
+          <w:i/>
+        </w:rPr>
+      </w:pPr>
+    </w:p>
+    <w:p>
+      <w:pPr>
+        <w:pStyle w:val="Prrafodelista"/>
+        <w:numPr>
+          <w:ilvl w:val="0"/>
+          <w:numId w:val="14"/>
+        </w:numPr>
+        <w:spacing w:after="160" w:line="256" w:lineRule="auto"/>
+        <w:jc w:val="left"/>
+        <w:rPr>
+          <w:rFonts w:asciiTheme="minorHAnsi" w:hAnsiTheme="minorHAnsi" w:cstheme="majorHAnsi"/>
+          <w:i/>
+        </w:rPr>
+      </w:pPr>
+      <w:r>
+        <w:rPr>
+          <w:rFonts w:asciiTheme="minorHAnsi" w:hAnsiTheme="minorHAnsi" w:cstheme="majorHAnsi"/>
+          <w:i/>
+        </w:rPr>
+        <w:t>Si</w:t>
+      </w:r>
+      <w:r>
+        <w:rPr>
+          <w:rFonts w:asciiTheme="minorHAnsi" w:hAnsiTheme="minorHAnsi" w:cstheme="majorHAnsi"/>
+          <w:i/>
+        </w:rPr>
+        <w:t xml:space="preserve">, </w:t>
+      </w:r>
+      <w:r>
+        <w:rPr>
+          <w:rFonts w:asciiTheme="minorHAnsi" w:hAnsiTheme="minorHAnsi" w:cstheme="majorHAnsi"/>
+          <w:i/>
+        </w:rPr>
+        <w:t>ya que como entrada usa lo informes mensuales y como salida se produce el informe anual.</w:t>
+      </w:r>
+      <w:r>
+        <w:rPr>
+          <w:rFonts w:asciiTheme="minorHAnsi" w:hAnsiTheme="minorHAnsi" w:cstheme="majorHAnsi"/>
+          <w:i/>
+        </w:rPr>
+        <w:t xml:space="preserve"> </w:t>
+      </w:r>
+      <w:r>
+        <w:rPr>
+          <w:rFonts w:asciiTheme="minorHAnsi" w:hAnsiTheme="minorHAnsi" w:cstheme="majorHAnsi"/>
+          <w:i/>
+        </w:rPr>
+        <w:t xml:space="preserve"> Por lo tanto, han cumplido con los criterios de evaluación propuestos. </w:t>
+      </w:r>
+      <w:r>
+        <w:rPr>
+          <w:rFonts w:asciiTheme="minorHAnsi" w:hAnsiTheme="minorHAnsi" w:cstheme="majorHAnsi"/>
+          <w:i/>
+        </w:rPr>
+        <w:t>(apartado 2.5 y 2.6).</w:t>
+      </w:r>
+    </w:p>
+    <w:p>
+      <w:pPr>
+        <w:pStyle w:val="Prrafodelista"/>
+        <w:numPr>
+          <w:ilvl w:val="0"/>
+          <w:numId w:val="0"/>
+        </w:numPr>
+        <w:spacing w:line="256" w:lineRule="auto"/>
+        <w:ind w:left="1080"/>
+        <w:rPr>
+          <w:rFonts w:asciiTheme="minorHAnsi" w:hAnsiTheme="minorHAnsi" w:cstheme="majorHAnsi"/>
+          <w:i/>
+        </w:rPr>
+      </w:pPr>
+    </w:p>
+    <w:p>
+      <w:pPr>
+        <w:pStyle w:val="Prrafodelista"/>
+        <w:numPr>
+          <w:ilvl w:val="0"/>
+          <w:numId w:val="7"/>
+        </w:numPr>
+        <w:spacing w:after="160" w:line="256" w:lineRule="auto"/>
+        <w:jc w:val="left"/>
+        <w:rPr>
+          <w:rFonts w:asciiTheme="minorHAnsi" w:hAnsiTheme="minorHAnsi" w:cstheme="majorHAnsi"/>
+        </w:rPr>
+      </w:pPr>
+      <w:r>
+        <w:rPr>
+          <w:rFonts w:asciiTheme="minorHAnsi" w:hAnsiTheme="minorHAnsi" w:cstheme="majorHAnsi"/>
+        </w:rPr>
+        <w:t>Se han utilizado los criterios establecidos anteriormente.</w:t>
+      </w:r>
+    </w:p>
+    <w:p>
+      <w:pPr>
+        <w:pStyle w:val="Prrafodelista"/>
+        <w:numPr>
+          <w:ilvl w:val="0"/>
+          <w:numId w:val="0"/>
+        </w:numPr>
+        <w:spacing w:line="256" w:lineRule="auto"/>
+        <w:ind w:left="720"/>
+        <w:rPr>
+          <w:rFonts w:asciiTheme="minorHAnsi" w:hAnsiTheme="minorHAnsi" w:cstheme="majorHAnsi"/>
+          <w:i/>
+        </w:rPr>
+      </w:pPr>
+    </w:p>
+    <w:p>
+      <w:pPr>
+        <w:pStyle w:val="Prrafodelista"/>
+        <w:numPr>
+          <w:ilvl w:val="0"/>
+          <w:numId w:val="14"/>
+        </w:numPr>
+        <w:spacing w:after="160" w:line="256" w:lineRule="auto"/>
+        <w:jc w:val="left"/>
+        <w:rPr>
+          <w:rFonts w:asciiTheme="minorHAnsi" w:hAnsiTheme="minorHAnsi" w:cstheme="majorHAnsi"/>
+          <w:i/>
+        </w:rPr>
+      </w:pPr>
+      <w:r>
+        <w:rPr>
+          <w:rFonts w:asciiTheme="minorHAnsi" w:hAnsiTheme="minorHAnsi" w:cstheme="majorHAnsi"/>
+          <w:i/>
+        </w:rPr>
+        <w:t>Sí, en cada actividad se utilizaron los correspondientes.</w:t>
+      </w:r>
+    </w:p>
+    <w:p>
+      <w:pPr>
+        <w:pStyle w:val="Prrafodelista"/>
+        <w:numPr>
+          <w:ilvl w:val="0"/>
+          <w:numId w:val="0"/>
+        </w:numPr>
+        <w:spacing w:line="256" w:lineRule="auto"/>
+        <w:ind w:left="1080"/>
+        <w:rPr>
+          <w:rFonts w:asciiTheme="minorHAnsi" w:hAnsiTheme="minorHAnsi" w:cstheme="majorHAnsi"/>
+          <w:i/>
+        </w:rPr>
+      </w:pPr>
+    </w:p>
+    <w:p>
+      <w:pPr>
+        <w:pStyle w:val="Prrafodelista"/>
+        <w:numPr>
+          <w:ilvl w:val="0"/>
+          <w:numId w:val="7"/>
+        </w:numPr>
+        <w:spacing w:after="160" w:line="256" w:lineRule="auto"/>
+        <w:jc w:val="left"/>
+        <w:rPr>
+          <w:rFonts w:asciiTheme="minorHAnsi" w:hAnsiTheme="minorHAnsi" w:cstheme="majorHAnsi"/>
+        </w:rPr>
+      </w:pPr>
+      <w:r>
+        <w:rPr>
+          <w:rFonts w:asciiTheme="minorHAnsi" w:hAnsiTheme="minorHAnsi" w:cstheme="majorHAnsi"/>
+        </w:rPr>
+        <w:t>Se evalúan los productos en los momentos establecidos.</w:t>
+      </w:r>
+    </w:p>
+    <w:p>
+      <w:pPr>
+        <w:pStyle w:val="Prrafodelista"/>
+        <w:numPr>
+          <w:ilvl w:val="0"/>
+          <w:numId w:val="0"/>
+        </w:numPr>
+        <w:spacing w:line="256" w:lineRule="auto"/>
+        <w:ind w:left="720"/>
+        <w:rPr>
+          <w:rFonts w:asciiTheme="minorHAnsi" w:hAnsiTheme="minorHAnsi" w:cstheme="majorHAnsi"/>
+        </w:rPr>
+      </w:pPr>
+    </w:p>
+    <w:p>
+      <w:pPr>
+        <w:pStyle w:val="Prrafodelista"/>
+        <w:numPr>
+          <w:ilvl w:val="0"/>
+          <w:numId w:val="14"/>
+        </w:numPr>
+        <w:spacing w:after="160" w:line="256" w:lineRule="auto"/>
+        <w:jc w:val="left"/>
+        <w:rPr>
+          <w:rFonts w:asciiTheme="minorHAnsi" w:hAnsiTheme="minorHAnsi" w:cstheme="majorHAnsi"/>
+          <w:i/>
+        </w:rPr>
+      </w:pPr>
+      <w:r>
+        <w:rPr>
+          <w:rFonts w:asciiTheme="minorHAnsi" w:hAnsiTheme="minorHAnsi" w:cstheme="majorHAnsi"/>
+          <w:i/>
+        </w:rPr>
+        <w:t>Sí, las entradas a evaluar aparecen cada una en una actividad más adelante.</w:t>
+      </w:r>
+    </w:p>
+    <w:p>
+      <w:pPr>
+        <w:pStyle w:val="Prrafodelista"/>
+        <w:numPr>
+          <w:ilvl w:val="0"/>
+          <w:numId w:val="0"/>
+        </w:numPr>
+        <w:spacing w:line="256" w:lineRule="auto"/>
+        <w:ind w:left="1080"/>
+        <w:rPr>
+          <w:rFonts w:asciiTheme="minorHAnsi" w:hAnsiTheme="minorHAnsi" w:cstheme="majorHAnsi"/>
+          <w:i/>
+        </w:rPr>
+      </w:pPr>
+    </w:p>
+    <w:p>
+      <w:pPr>
+        <w:pStyle w:val="Prrafodelista"/>
+        <w:numPr>
+          <w:ilvl w:val="0"/>
+          <w:numId w:val="7"/>
+        </w:numPr>
+        <w:spacing w:after="160" w:line="256" w:lineRule="auto"/>
+        <w:jc w:val="left"/>
+        <w:rPr>
+          <w:rFonts w:asciiTheme="minorHAnsi" w:hAnsiTheme="minorHAnsi" w:cstheme="majorHAnsi"/>
+        </w:rPr>
+      </w:pPr>
+      <w:r>
+        <w:rPr>
+          <w:rFonts w:asciiTheme="minorHAnsi" w:hAnsiTheme="minorHAnsi" w:cstheme="majorHAnsi"/>
+        </w:rPr>
+        <w:t>Se identifican las disconformidades encontradas en las evaluaciones.</w:t>
+      </w:r>
+    </w:p>
+    <w:p>
+      <w:pPr>
+        <w:pStyle w:val="Prrafodelista"/>
+        <w:numPr>
+          <w:ilvl w:val="0"/>
+          <w:numId w:val="0"/>
+        </w:numPr>
+        <w:spacing w:line="256" w:lineRule="auto"/>
+        <w:ind w:left="720"/>
+        <w:rPr>
+          <w:rFonts w:asciiTheme="minorHAnsi" w:hAnsiTheme="minorHAnsi" w:cstheme="majorHAnsi"/>
+          <w:i/>
+        </w:rPr>
+      </w:pPr>
+    </w:p>
+    <w:p>
+      <w:pPr>
+        <w:pStyle w:val="Prrafodelista"/>
+        <w:numPr>
+          <w:ilvl w:val="0"/>
+          <w:numId w:val="14"/>
+        </w:numPr>
+        <w:spacing w:after="160" w:line="256" w:lineRule="auto"/>
+        <w:jc w:val="left"/>
+        <w:rPr>
+          <w:rFonts w:asciiTheme="minorHAnsi" w:hAnsiTheme="minorHAnsi" w:cstheme="majorHAnsi"/>
+          <w:i/>
+        </w:rPr>
+      </w:pPr>
+      <w:r>
+        <w:rPr>
+          <w:rFonts w:asciiTheme="minorHAnsi" w:hAnsiTheme="minorHAnsi" w:cstheme="majorHAnsi"/>
+          <w:i/>
+        </w:rPr>
+        <w:t>Sí, se identifican en el subproceso de Realizar revisiones de calidad (Apartado 3.2)</w:t>
+      </w:r>
+    </w:p>
+    <w:p>
+      <w:pPr>
+        <w:pStyle w:val="Prrafodelista"/>
+        <w:numPr>
+          <w:ilvl w:val="0"/>
+          <w:numId w:val="0"/>
+        </w:numPr>
+        <w:spacing w:line="256" w:lineRule="auto"/>
+        <w:ind w:left="1080"/>
+        <w:rPr>
+          <w:rFonts w:asciiTheme="minorHAnsi" w:hAnsiTheme="minorHAnsi" w:cstheme="majorHAnsi"/>
+          <w:i/>
+        </w:rPr>
+      </w:pPr>
+    </w:p>
+    <w:p>
+      <w:pPr>
+        <w:pStyle w:val="Prrafodelista"/>
+        <w:numPr>
+          <w:ilvl w:val="0"/>
+          <w:numId w:val="7"/>
+        </w:numPr>
+        <w:spacing w:after="160" w:line="256" w:lineRule="auto"/>
+        <w:jc w:val="left"/>
+        <w:rPr>
+          <w:rFonts w:asciiTheme="minorHAnsi" w:hAnsiTheme="minorHAnsi" w:cstheme="majorHAnsi"/>
+        </w:rPr>
+      </w:pPr>
+      <w:r>
+        <w:rPr>
+          <w:rFonts w:asciiTheme="minorHAnsi" w:hAnsiTheme="minorHAnsi" w:cstheme="majorHAnsi"/>
+        </w:rPr>
+        <w:t>Se indican las lecciones aprendidas</w:t>
+      </w:r>
+    </w:p>
+    <w:p>
+      <w:pPr>
+        <w:pStyle w:val="Prrafodelista"/>
+        <w:numPr>
+          <w:ilvl w:val="0"/>
+          <w:numId w:val="0"/>
+        </w:numPr>
+        <w:spacing w:line="256" w:lineRule="auto"/>
+        <w:ind w:left="720"/>
+        <w:rPr>
+          <w:rFonts w:asciiTheme="minorHAnsi" w:hAnsiTheme="minorHAnsi" w:cstheme="majorHAnsi"/>
+        </w:rPr>
+      </w:pPr>
+    </w:p>
+    <w:p>
+      <w:pPr>
+        <w:pStyle w:val="Prrafodelista"/>
+        <w:numPr>
+          <w:ilvl w:val="0"/>
+          <w:numId w:val="14"/>
+        </w:numPr>
+        <w:spacing w:after="160" w:line="256" w:lineRule="auto"/>
+        <w:jc w:val="left"/>
+        <w:rPr>
+          <w:rFonts w:asciiTheme="minorHAnsi" w:hAnsiTheme="minorHAnsi" w:cstheme="majorHAnsi"/>
+          <w:i/>
+        </w:rPr>
+      </w:pPr>
+      <w:r>
+        <w:rPr>
+          <w:rFonts w:asciiTheme="minorHAnsi" w:hAnsiTheme="minorHAnsi" w:cstheme="majorHAnsi"/>
+          <w:i/>
+        </w:rPr>
+        <w:lastRenderedPageBreak/>
+        <w:t>Sí, ya que se revisa por el IQA que las acciones correctoras se realicen correctamente.</w:t>
+      </w:r>
+    </w:p>
+    <w:p>
+      <w:pPr>
+        <w:pStyle w:val="Prrafodelista"/>
+        <w:numPr>
+          <w:ilvl w:val="0"/>
+          <w:numId w:val="0"/>
+        </w:numPr>
+        <w:spacing w:line="256" w:lineRule="auto"/>
+        <w:ind w:left="1080"/>
+        <w:rPr>
+          <w:rFonts w:asciiTheme="minorHAnsi" w:hAnsiTheme="minorHAnsi" w:cstheme="majorHAnsi"/>
+          <w:i/>
+        </w:rPr>
+      </w:pPr>
+    </w:p>
+    <w:p>
+      <w:pPr>
+        <w:rPr>
+          <w:rFonts w:asciiTheme="minorHAnsi" w:hAnsiTheme="minorHAnsi" w:cstheme="majorHAnsi"/>
+        </w:rPr>
+      </w:pPr>
+      <w:r>
+        <w:rPr>
+          <w:rFonts w:asciiTheme="minorHAnsi" w:hAnsiTheme="minorHAnsi" w:cstheme="majorHAnsi"/>
+          <w:u w:val="single"/>
+        </w:rPr>
+        <w:t>SG 2</w:t>
+      </w:r>
+      <w:r>
+        <w:rPr>
+          <w:rFonts w:asciiTheme="minorHAnsi" w:hAnsiTheme="minorHAnsi" w:cstheme="majorHAnsi"/>
+        </w:rPr>
+        <w:t>. Perseguir los resultados no adecuados, comunicarlos y garantizar su resolución.</w:t>
+      </w:r>
+    </w:p>
+    <w:p>
+      <w:pPr>
+        <w:pStyle w:val="Prrafodelista"/>
+        <w:numPr>
+          <w:ilvl w:val="0"/>
+          <w:numId w:val="8"/>
+        </w:numPr>
+        <w:spacing w:after="160" w:line="256" w:lineRule="auto"/>
+        <w:jc w:val="left"/>
+        <w:rPr>
+          <w:rFonts w:asciiTheme="minorHAnsi" w:hAnsiTheme="minorHAnsi" w:cstheme="majorHAnsi"/>
+        </w:rPr>
+      </w:pPr>
+      <w:r>
+        <w:rPr>
+          <w:rFonts w:asciiTheme="minorHAnsi" w:hAnsiTheme="minorHAnsi" w:cstheme="majorHAnsi"/>
+        </w:rPr>
+        <w:t xml:space="preserve">Se han resuelto las disconformidades con los miembros del personal. </w:t>
+      </w:r>
+    </w:p>
+    <w:p>
+      <w:pPr>
+        <w:ind w:left="360"/>
+        <w:rPr>
+          <w:rFonts w:asciiTheme="minorHAnsi" w:hAnsiTheme="minorHAnsi" w:cstheme="majorHAnsi"/>
+          <w:i/>
+        </w:rPr>
+      </w:pPr>
+      <w:r>
+        <w:rPr>
+          <w:rFonts w:asciiTheme="minorHAnsi" w:hAnsiTheme="minorHAnsi" w:cstheme="majorHAnsi"/>
+          <w:i/>
+        </w:rPr>
+        <w:t>-Si, en el documento se explica que las disconformidades se tratan y comunican al jefe del proyecto. (Apartado 3.3)</w:t>
+      </w:r>
+    </w:p>
+    <w:p>
+      <w:pPr>
+        <w:pStyle w:val="Prrafodelista"/>
+        <w:numPr>
+          <w:ilvl w:val="0"/>
+          <w:numId w:val="8"/>
+        </w:numPr>
+        <w:spacing w:after="160" w:line="256" w:lineRule="auto"/>
+        <w:jc w:val="left"/>
+        <w:rPr>
+          <w:rFonts w:asciiTheme="minorHAnsi" w:hAnsiTheme="minorHAnsi" w:cstheme="majorHAnsi"/>
+        </w:rPr>
+      </w:pPr>
+      <w:r>
+        <w:rPr>
+          <w:rFonts w:asciiTheme="minorHAnsi" w:hAnsiTheme="minorHAnsi" w:cstheme="majorHAnsi"/>
+        </w:rPr>
+        <w:t>Cuando una disconformidad no se puede resolver, se documenta.</w:t>
+      </w:r>
+    </w:p>
+    <w:p>
+      <w:pPr>
+        <w:ind w:left="360"/>
+        <w:rPr>
+          <w:rFonts w:asciiTheme="minorHAnsi" w:hAnsiTheme="minorHAnsi" w:cstheme="majorHAnsi"/>
+          <w:i/>
+        </w:rPr>
+      </w:pPr>
+      <w:r>
+        <w:rPr>
+          <w:rFonts w:asciiTheme="minorHAnsi" w:hAnsiTheme="minorHAnsi" w:cstheme="majorHAnsi"/>
+          <w:i/>
+        </w:rPr>
+        <w:t>-Si, según el diagrama de actividad las no conformidades se registran. (Apartado 2.4 Diagrama de actividades)</w:t>
+      </w:r>
+    </w:p>
+    <w:p>
+      <w:pPr>
+        <w:pStyle w:val="Prrafodelista"/>
+        <w:numPr>
+          <w:ilvl w:val="0"/>
+          <w:numId w:val="8"/>
+        </w:numPr>
+        <w:spacing w:after="160" w:line="256" w:lineRule="auto"/>
+        <w:jc w:val="left"/>
+        <w:rPr>
+          <w:rFonts w:asciiTheme="minorHAnsi" w:hAnsiTheme="minorHAnsi" w:cstheme="majorHAnsi"/>
+        </w:rPr>
+      </w:pPr>
+      <w:r>
+        <w:rPr>
+          <w:rFonts w:asciiTheme="minorHAnsi" w:hAnsiTheme="minorHAnsi" w:cstheme="majorHAnsi"/>
+        </w:rPr>
+        <w:t>Se han escalado y presentado las no conformidades al nivel de gerencia correspondiente.</w:t>
+      </w:r>
+    </w:p>
+    <w:p>
+      <w:pPr>
+        <w:ind w:left="360"/>
+        <w:rPr>
+          <w:rFonts w:asciiTheme="minorHAnsi" w:hAnsiTheme="minorHAnsi" w:cstheme="majorHAnsi"/>
+          <w:i/>
+        </w:rPr>
+      </w:pPr>
+      <w:r>
+        <w:rPr>
+          <w:rFonts w:asciiTheme="minorHAnsi" w:hAnsiTheme="minorHAnsi" w:cstheme="majorHAnsi"/>
+          <w:i/>
+        </w:rPr>
+        <w:t>-Si, en el documento se dice explícitamente que cuando una no conformidad no sea resuelta se escala al jefe de departamento y posteriormente al director de unidad. (Apartado 3.3)</w:t>
+      </w:r>
+    </w:p>
+    <w:p>
+      <w:pPr>
+        <w:pStyle w:val="Prrafodelista"/>
+        <w:numPr>
+          <w:ilvl w:val="0"/>
+          <w:numId w:val="8"/>
+        </w:numPr>
+        <w:spacing w:after="160" w:line="256" w:lineRule="auto"/>
+        <w:jc w:val="left"/>
+        <w:rPr>
+          <w:rFonts w:asciiTheme="minorHAnsi" w:hAnsiTheme="minorHAnsi" w:cstheme="majorHAnsi"/>
+        </w:rPr>
+      </w:pPr>
+      <w:r>
+        <w:rPr>
+          <w:rFonts w:asciiTheme="minorHAnsi" w:hAnsiTheme="minorHAnsi" w:cstheme="majorHAnsi"/>
+        </w:rPr>
+        <w:t>Se ha comprobado si existen tendencias de calidad en las disconformidades.</w:t>
+      </w:r>
+    </w:p>
+    <w:p>
+      <w:pPr>
+        <w:ind w:left="360"/>
+        <w:rPr>
+          <w:rFonts w:asciiTheme="minorHAnsi" w:hAnsiTheme="minorHAnsi" w:cstheme="majorHAnsi"/>
+          <w:i/>
+        </w:rPr>
+      </w:pPr>
+      <w:r>
+        <w:rPr>
+          <w:rFonts w:asciiTheme="minorHAnsi" w:hAnsiTheme="minorHAnsi" w:cstheme="majorHAnsi"/>
+          <w:i/>
+        </w:rPr>
+        <w:t>-Sí, ya que en el documento se dice que se analizan las tendencias de calidad anualmente. (Apartado 2.4)</w:t>
+      </w:r>
+    </w:p>
+    <w:p>
+      <w:pPr>
+        <w:pStyle w:val="Prrafodelista"/>
+        <w:numPr>
+          <w:ilvl w:val="0"/>
+          <w:numId w:val="8"/>
+        </w:numPr>
+        <w:spacing w:after="160" w:line="256" w:lineRule="auto"/>
+        <w:jc w:val="left"/>
+        <w:rPr>
+          <w:rFonts w:asciiTheme="minorHAnsi" w:hAnsiTheme="minorHAnsi" w:cstheme="majorHAnsi"/>
+        </w:rPr>
+      </w:pPr>
+      <w:r>
+        <w:rPr>
+          <w:rFonts w:asciiTheme="minorHAnsi" w:hAnsiTheme="minorHAnsi" w:cstheme="majorHAnsi"/>
+        </w:rPr>
+        <w:t>Se ha mantenido la comunicación entre las partes interesadas</w:t>
+      </w:r>
+    </w:p>
+    <w:p>
+      <w:pPr>
+        <w:ind w:left="360"/>
+        <w:rPr>
+          <w:rFonts w:asciiTheme="minorHAnsi" w:hAnsiTheme="minorHAnsi" w:cstheme="majorHAnsi"/>
+          <w:i/>
+        </w:rPr>
+      </w:pPr>
+      <w:r>
+        <w:rPr>
+          <w:rFonts w:asciiTheme="minorHAnsi" w:hAnsiTheme="minorHAnsi" w:cstheme="majorHAnsi"/>
+          <w:i/>
+        </w:rPr>
+        <w:t>-Sí, ya que se mantiene la comunicación entre el jefe de proyecto y el director de producción o a quien haya escalado la no conformidad (Apartado 3.3.2)</w:t>
+      </w:r>
+    </w:p>
+    <w:p>
+      <w:pPr>
+        <w:pStyle w:val="Prrafodelista"/>
+        <w:numPr>
+          <w:ilvl w:val="0"/>
+          <w:numId w:val="8"/>
+        </w:numPr>
+        <w:spacing w:after="160" w:line="256" w:lineRule="auto"/>
+        <w:jc w:val="left"/>
+        <w:rPr>
+          <w:rFonts w:asciiTheme="minorHAnsi" w:hAnsiTheme="minorHAnsi" w:cstheme="majorHAnsi"/>
+        </w:rPr>
+      </w:pPr>
+      <w:r>
+        <w:rPr>
+          <w:rFonts w:asciiTheme="minorHAnsi" w:hAnsiTheme="minorHAnsi" w:cstheme="majorHAnsi"/>
+        </w:rPr>
+        <w:t>Se han realizado revisiones periódicas sobre las disconformidades con el gerente designado.</w:t>
+      </w:r>
+    </w:p>
+    <w:p>
+      <w:pPr>
+        <w:ind w:left="360"/>
+        <w:rPr>
+          <w:rFonts w:asciiTheme="minorHAnsi" w:hAnsiTheme="minorHAnsi" w:cstheme="majorHAnsi"/>
+          <w:i/>
+        </w:rPr>
+      </w:pPr>
+      <w:r>
+        <w:rPr>
+          <w:rFonts w:asciiTheme="minorHAnsi" w:hAnsiTheme="minorHAnsi" w:cstheme="majorHAnsi"/>
+          <w:i/>
+        </w:rPr>
+        <w:t>-Sí, ya que se dice en el documento que se realizan seguimientos de las acciones correctoras en la siguiente reunión de revisión de Calidad (Apartado 3.4)</w:t>
+      </w:r>
+    </w:p>
+    <w:p>
+      <w:pPr>
+        <w:spacing w:after="0" w:line="240" w:lineRule="auto"/>
+        <w:ind w:firstLine="0"/>
+        <w:jc w:val="left"/>
+        <w:textAlignment w:val="center"/>
+        <w:rPr>
+          <w:rFonts w:ascii="Calibri" w:eastAsia="Times New Roman" w:hAnsi="Calibri" w:cs="Calibri"/>
+          <w:lang w:eastAsia="es-ES"/>
+        </w:rPr>
+      </w:pPr>
     </w:p>
     <w:p>
       <w:pPr>
@@ -4464,13 +5153,13 @@
         <w:jc w:val="left"/>
         <w:textAlignment w:val="center"/>
         <w:rPr>
-          <w:rFonts w:ascii="Calibri" w:eastAsia="Times New Roman" w:hAnsi="Calibri" w:cs="Calibri"/>
+          <w:rFonts w:asciiTheme="minorHAnsi" w:eastAsia="Times New Roman" w:hAnsiTheme="minorHAnsi" w:cs="Calibri"/>
           <w:lang w:eastAsia="es-ES"/>
         </w:rPr>
       </w:pPr>
       <w:r>
         <w:rPr>
-          <w:rFonts w:ascii="Calibri" w:eastAsia="Times New Roman" w:hAnsi="Calibri" w:cs="Calibri"/>
+          <w:rFonts w:asciiTheme="minorHAnsi" w:eastAsia="Times New Roman" w:hAnsiTheme="minorHAnsi" w:cs="Calibri"/>
           <w:lang w:eastAsia="es-ES"/>
         </w:rPr>
         <w:t>No se ha dejado ninguna disconformidad sin resolver.</w:t>
@@ -4482,38 +5171,87 @@
         <w:ind w:left="540"/>
         <w:textAlignment w:val="center"/>
         <w:rPr>
-          <w:rFonts w:ascii="Calibri" w:eastAsia="Times New Roman" w:hAnsi="Calibri" w:cs="Calibri"/>
+          <w:rFonts w:asciiTheme="minorHAnsi" w:eastAsia="Times New Roman" w:hAnsiTheme="minorHAnsi" w:cs="Calibri"/>
           <w:lang w:eastAsia="es-ES"/>
         </w:rPr>
       </w:pPr>
     </w:p>
     <w:p>
-      <w:r>
-        <w:t>Durante el subproceso de Gestión de acciones correctoras y escalado según el documento que se nos facilitó, si se han producido no conformidades, el Ingeniero de Calidad convocará al Jefe de Proyecto (éste podrá delegar o involucrar al personal que estime oportuno) y ambos deberán acordar su resolución mediante las Acciones Correctoras correspondientes, las cuales se documentaran. Pero si no se llegase a un acuerdo sobre la acción correctora que debería tener una no conformidad se produce un subproceso de seguimiento de acciones correctoras en el cual procede al seguimiento de las Acciones Correctoras abiertas, con fecha de cierre vencida, para validar el cierre de las mismas o la necesidad de escalado por falta de actuación.</w:t>
-      </w:r>
-    </w:p>
-    <w:p>
-      <w:r>
+      <w:pPr>
+        <w:pStyle w:val="Prrafodelista"/>
+        <w:numPr>
+          <w:ilvl w:val="0"/>
+          <w:numId w:val="14"/>
+        </w:numPr>
+        <w:rPr>
+          <w:rFonts w:asciiTheme="minorHAnsi" w:hAnsiTheme="minorHAnsi"/>
+        </w:rPr>
+      </w:pPr>
+      <w:r>
+        <w:rPr>
+          <w:rFonts w:asciiTheme="minorHAnsi" w:hAnsiTheme="minorHAnsi"/>
+        </w:rPr>
+        <w:t xml:space="preserve">Durante el subproceso de Gestión de acciones correctoras y escalado según el documento que se nos facilitó, si se han producido no conformidades, el Ingeniero de Calidad convocará al Jefe de Proyecto (éste podrá delegar o involucrar al personal </w:t>
+      </w:r>
+      <w:r>
+        <w:rPr>
+          <w:rFonts w:asciiTheme="minorHAnsi" w:hAnsiTheme="minorHAnsi"/>
+        </w:rPr>
+        <w:lastRenderedPageBreak/>
+        <w:t xml:space="preserve">que estime oportuno) y ambos deberán acordar su resolución mediante las Acciones Correctoras correspondientes, las cuales se documentaran. Pero si no se llegase a un acuerdo sobre la acción correctora que debería tener una no conformidad se produce un subproceso de seguimiento de acciones correctoras en el cual procede al seguimiento de las Acciones Correctoras abiertas, con fecha de cierre vencida, para validar el cierre de </w:t>
+      </w:r>
+      <w:proofErr w:type="gramStart"/>
+      <w:r>
+        <w:rPr>
+          <w:rFonts w:asciiTheme="minorHAnsi" w:hAnsiTheme="minorHAnsi"/>
+        </w:rPr>
+        <w:t>las mismas</w:t>
+      </w:r>
+      <w:proofErr w:type="gramEnd"/>
+      <w:r>
+        <w:rPr>
+          <w:rFonts w:asciiTheme="minorHAnsi" w:hAnsiTheme="minorHAnsi"/>
+        </w:rPr>
+        <w:t xml:space="preserve"> o la necesidad de escalado por falta de actuación.</w:t>
+      </w:r>
+    </w:p>
+    <w:p>
+      <w:pPr>
+        <w:rPr>
+          <w:rFonts w:asciiTheme="minorHAnsi" w:hAnsiTheme="minorHAnsi"/>
+        </w:rPr>
+      </w:pPr>
+      <w:r>
+        <w:rPr>
+          <w:rFonts w:asciiTheme="minorHAnsi" w:hAnsiTheme="minorHAnsi"/>
+        </w:rPr>
         <w:t>Aquellas Acciones Correctoras cuya fecha de cierre haya vencido y permanezcan abiertas, le serán comunicadas al Director de Producción, que procederá, a su criterio, a solicitar una nueva fecha de resolución. Si así no se resolviera, el Director de Producción, nuevamente, a su criterio, podrá escalar dichas Acciones Correctoras, a Dirección, para su resolución.</w:t>
       </w:r>
     </w:p>
     <w:p>
-      <w:r>
-        <w:t xml:space="preserve">En cualquier caso, si no se han resuelto llegados a este punto las Acciones Correctoras serán resueltas por el Director de Producción, que deberá comunicar, en un </w:t>
-      </w:r>
-      <w:r>
-        <w:lastRenderedPageBreak/>
-        <w:t>correo electrónico, al Jefe de Proyecto la decisión adoptada para la resolución de la misma.</w:t>
-      </w:r>
-    </w:p>
-    <w:p>
-      <w:r>
+      <w:pPr>
+        <w:rPr>
+          <w:rFonts w:asciiTheme="minorHAnsi" w:hAnsiTheme="minorHAnsi"/>
+        </w:rPr>
+      </w:pPr>
+      <w:r>
+        <w:rPr>
+          <w:rFonts w:asciiTheme="minorHAnsi" w:hAnsiTheme="minorHAnsi"/>
+        </w:rPr>
+        <w:t>En cualquier caso, si no se han resuelto llegados a este punto las Acciones Correctoras serán resueltas por el Director de Producción, que deberá comunicar, en un correo electrónico, al Jefe de Proyecto la decisión adoptada para la resolución de la misma.</w:t>
+      </w:r>
+    </w:p>
+    <w:p>
+      <w:pPr>
+        <w:rPr>
+          <w:rFonts w:asciiTheme="minorHAnsi" w:hAnsiTheme="minorHAnsi"/>
+        </w:rPr>
+      </w:pPr>
+      <w:r>
+        <w:rPr>
+          <w:rFonts w:asciiTheme="minorHAnsi" w:hAnsiTheme="minorHAnsi"/>
+        </w:rPr>
         <w:t>Por lo tanto, sí se cumple.</w:t>
-      </w:r>
-    </w:p>
-    <w:p>
-      <w:r>
-        <w:t>2)</w:t>
       </w:r>
     </w:p>
     <w:p>
@@ -4527,36 +5265,55 @@
         <w:jc w:val="left"/>
         <w:textAlignment w:val="center"/>
         <w:rPr>
-          <w:rFonts w:ascii="Calibri" w:eastAsia="Times New Roman" w:hAnsi="Calibri" w:cs="Calibri"/>
+          <w:rFonts w:asciiTheme="minorHAnsi" w:eastAsia="Times New Roman" w:hAnsiTheme="minorHAnsi" w:cs="Calibri"/>
           <w:lang w:eastAsia="es-ES"/>
         </w:rPr>
       </w:pPr>
       <w:r>
         <w:rPr>
-          <w:rFonts w:ascii="Calibri" w:eastAsia="Times New Roman" w:hAnsi="Calibri" w:cs="Calibri"/>
+          <w:rFonts w:asciiTheme="minorHAnsi" w:eastAsia="Times New Roman" w:hAnsiTheme="minorHAnsi" w:cs="Calibri"/>
           <w:lang w:eastAsia="es-ES"/>
         </w:rPr>
         <w:t>Se han registrado actividades para la aseguración de la calidad de los productos.</w:t>
       </w:r>
     </w:p>
-    <w:p/>
-    <w:p>
-      <w:r>
+    <w:p>
+      <w:pPr>
+        <w:rPr>
+          <w:rFonts w:asciiTheme="minorHAnsi" w:hAnsiTheme="minorHAnsi"/>
+        </w:rPr>
+      </w:pPr>
+    </w:p>
+    <w:p>
+      <w:pPr>
+        <w:pStyle w:val="Prrafodelista"/>
+        <w:numPr>
+          <w:ilvl w:val="0"/>
+          <w:numId w:val="14"/>
+        </w:numPr>
+        <w:rPr>
+          <w:rFonts w:asciiTheme="minorHAnsi" w:hAnsiTheme="minorHAnsi"/>
+        </w:rPr>
+      </w:pPr>
+      <w:r>
+        <w:rPr>
+          <w:rFonts w:asciiTheme="minorHAnsi" w:hAnsiTheme="minorHAnsi"/>
+        </w:rPr>
         <w:t xml:space="preserve">Cierto porque durante algunos de los subprocesos se generan </w:t>
       </w:r>
       <w:proofErr w:type="spellStart"/>
       <w:r>
+        <w:rPr>
+          <w:rFonts w:asciiTheme="minorHAnsi" w:hAnsiTheme="minorHAnsi"/>
+        </w:rPr>
         <w:t>checklists</w:t>
       </w:r>
       <w:proofErr w:type="spellEnd"/>
       <w:r>
+        <w:rPr>
+          <w:rFonts w:asciiTheme="minorHAnsi" w:hAnsiTheme="minorHAnsi"/>
+        </w:rPr>
         <w:t xml:space="preserve"> y métricas para poder evaluar la calidad del producto y se hace específicamente un subproceso de revisión de calidad donde se revisa el proyecto y el producto.</w:t>
-      </w:r>
-    </w:p>
-    <w:p/>
-    <w:p>
-      <w:r>
-        <w:t>3)</w:t>
       </w:r>
     </w:p>
     <w:p>
@@ -4570,29 +5327,55 @@
         <w:jc w:val="left"/>
         <w:textAlignment w:val="center"/>
         <w:rPr>
-          <w:rFonts w:ascii="Calibri" w:eastAsia="Times New Roman" w:hAnsi="Calibri" w:cs="Calibri"/>
+          <w:rFonts w:asciiTheme="minorHAnsi" w:eastAsia="Times New Roman" w:hAnsiTheme="minorHAnsi" w:cs="Calibri"/>
           <w:lang w:eastAsia="es-ES"/>
         </w:rPr>
       </w:pPr>
       <w:r>
         <w:rPr>
-          <w:rFonts w:ascii="Calibri" w:eastAsia="Times New Roman" w:hAnsi="Calibri" w:cs="Calibri"/>
+          <w:rFonts w:asciiTheme="minorHAnsi" w:eastAsia="Times New Roman" w:hAnsiTheme="minorHAnsi" w:cs="Calibri"/>
           <w:lang w:eastAsia="es-ES"/>
         </w:rPr>
         <w:t>Si es necesario se modifican las actividades de aseguramiento de la calidad.</w:t>
       </w:r>
     </w:p>
-    <w:p/>
-    <w:p>
-      <w:r>
+    <w:p>
+      <w:pPr>
+        <w:pStyle w:val="Prrafodelista"/>
+        <w:numPr>
+          <w:ilvl w:val="0"/>
+          <w:numId w:val="14"/>
+        </w:numPr>
+        <w:rPr>
+          <w:rFonts w:asciiTheme="minorHAnsi" w:hAnsiTheme="minorHAnsi"/>
+        </w:rPr>
+      </w:pPr>
+      <w:r>
+        <w:rPr>
+          <w:rFonts w:asciiTheme="minorHAnsi" w:hAnsiTheme="minorHAnsi"/>
+        </w:rPr>
         <w:t>Cierto, porque en todos los subprocesos nos encontramos en sus salidas con un apartado de información adicional para la mejora.</w:t>
       </w:r>
     </w:p>
-    <w:p/>
-    <w:p/>
-    <w:p>
-      <w:r>
-        <w:t>4)</w:t>
+    <w:p>
+      <w:pPr>
+        <w:ind w:firstLine="0"/>
+        <w:rPr>
+          <w:rFonts w:asciiTheme="minorHAnsi" w:hAnsiTheme="minorHAnsi"/>
+        </w:rPr>
+      </w:pPr>
+      <w:r>
+        <w:rPr>
+          <w:rFonts w:asciiTheme="minorHAnsi" w:hAnsiTheme="minorHAnsi" w:cstheme="majorHAnsi"/>
+          <w:u w:val="single"/>
+        </w:rPr>
+        <w:t>OBJETIVO GENÉRICO</w:t>
+      </w:r>
+      <w:r>
+        <w:rPr>
+          <w:rFonts w:asciiTheme="minorHAnsi" w:hAnsiTheme="minorHAnsi" w:cstheme="majorHAnsi"/>
+        </w:rPr>
+        <w:t xml:space="preserve"> GG2. Institucionalizar un proceso gestionado</w:t>
       </w:r>
     </w:p>
     <w:p>
@@ -4606,13 +5389,13 @@
         <w:jc w:val="left"/>
         <w:textAlignment w:val="center"/>
         <w:rPr>
-          <w:rFonts w:ascii="Calibri" w:eastAsia="Times New Roman" w:hAnsi="Calibri" w:cs="Calibri"/>
+          <w:rFonts w:asciiTheme="minorHAnsi" w:eastAsia="Times New Roman" w:hAnsiTheme="minorHAnsi" w:cs="Calibri"/>
           <w:lang w:eastAsia="es-ES"/>
         </w:rPr>
       </w:pPr>
       <w:r>
         <w:rPr>
-          <w:rFonts w:ascii="Calibri" w:eastAsia="Times New Roman" w:hAnsi="Calibri" w:cs="Calibri"/>
+          <w:rFonts w:asciiTheme="minorHAnsi" w:eastAsia="Times New Roman" w:hAnsiTheme="minorHAnsi" w:cs="Calibri"/>
           <w:lang w:eastAsia="es-ES"/>
         </w:rPr>
         <w:t>Se ha establecido una política de organización.</w:t>
@@ -4624,10 +5407,58 @@
         <w:ind w:left="540"/>
         <w:textAlignment w:val="center"/>
         <w:rPr>
-          <w:rFonts w:ascii="Calibri" w:eastAsia="Times New Roman" w:hAnsi="Calibri" w:cs="Calibri"/>
+          <w:rFonts w:asciiTheme="minorHAnsi" w:eastAsia="Times New Roman" w:hAnsiTheme="minorHAnsi" w:cs="Calibri"/>
           <w:lang w:eastAsia="es-ES"/>
         </w:rPr>
       </w:pPr>
+    </w:p>
+    <w:p>
+      <w:pPr>
+        <w:pStyle w:val="Prrafodelista"/>
+        <w:numPr>
+          <w:ilvl w:val="0"/>
+          <w:numId w:val="14"/>
+        </w:numPr>
+        <w:spacing w:after="0" w:line="240" w:lineRule="auto"/>
+        <w:textAlignment w:val="center"/>
+        <w:rPr>
+          <w:rFonts w:asciiTheme="minorHAnsi" w:hAnsiTheme="minorHAnsi"/>
+        </w:rPr>
+      </w:pPr>
+      <w:r>
+        <w:rPr>
+          <w:rFonts w:asciiTheme="minorHAnsi" w:eastAsia="Times New Roman" w:hAnsiTheme="minorHAnsi" w:cs="Calibri"/>
+          <w:lang w:eastAsia="es-ES"/>
+        </w:rPr>
+        <w:t xml:space="preserve">Cierto porque en el subproceso de planificar actividades de la calidad, se afirma que el </w:t>
+      </w:r>
+      <w:r>
+        <w:rPr>
+          <w:rFonts w:asciiTheme="minorHAnsi" w:hAnsiTheme="minorHAnsi"/>
+        </w:rPr>
+        <w:t xml:space="preserve">Ingeniero de Calidad del Proyecto prestará apoyo al Jefe de Proyecto, a solicitud de éste, en la elaboración de un Plan de Proyecto, en los aspectos relacionados con el uso de los estándares de la organización o de estándares, metodologías, procesos o herramientas impuestos por el cliente. Esta actividad está íntimamente relacionada con el Proceso de Gestión de Proyectos. Posteriormente, a lo largo de </w:t>
+      </w:r>
+      <w:r>
+        <w:rPr>
+          <w:rFonts w:asciiTheme="minorHAnsi" w:hAnsiTheme="minorHAnsi"/>
+        </w:rPr>
+        <w:lastRenderedPageBreak/>
+        <w:t xml:space="preserve">la vida del proyecto, esta actividad será complementada con el apoyo continuado al Jefe de Proyecto en las dudas que le puedan surgir durante el desarrollo </w:t>
+      </w:r>
+      <w:proofErr w:type="gramStart"/>
+      <w:r>
+        <w:rPr>
+          <w:rFonts w:asciiTheme="minorHAnsi" w:hAnsiTheme="minorHAnsi"/>
+        </w:rPr>
+        <w:t>del mismo</w:t>
+      </w:r>
+      <w:proofErr w:type="gramEnd"/>
+      <w:r>
+        <w:rPr>
+          <w:rFonts w:asciiTheme="minorHAnsi" w:hAnsiTheme="minorHAnsi"/>
+        </w:rPr>
+        <w:t>.</w:t>
+      </w:r>
     </w:p>
     <w:p>
       <w:pPr>
@@ -4635,26 +5466,10 @@
         <w:ind w:left="540"/>
         <w:textAlignment w:val="center"/>
         <w:rPr>
-          <w:rFonts w:ascii="Calibri" w:eastAsia="Times New Roman" w:hAnsi="Calibri" w:cs="Calibri"/>
+          <w:rFonts w:asciiTheme="minorHAnsi" w:eastAsia="Times New Roman" w:hAnsiTheme="minorHAnsi" w:cs="Calibri"/>
           <w:lang w:eastAsia="es-ES"/>
         </w:rPr>
       </w:pPr>
-      <w:r>
-        <w:rPr>
-          <w:rFonts w:ascii="Calibri" w:eastAsia="Times New Roman" w:hAnsi="Calibri" w:cs="Calibri"/>
-          <w:lang w:eastAsia="es-ES"/>
-        </w:rPr>
-        <w:t xml:space="preserve">Cierto porque en el subproceso de planificar actividades de la calidad, se afirma que el </w:t>
-      </w:r>
-      <w:r>
-        <w:t>Ingeniero de Calidad del Proyecto prestará apoyo al Jefe de Proyecto, a solicitud de éste, en la elaboración de un Plan de Proyecto, en los aspectos relacionados con el uso de los estándares de la organización o de estándares, metodologías, procesos o herramientas impuestos por el cliente. Esta actividad está íntimamente relacionada con el Proceso de Gestión de Proyectos. Posteriormente, a lo largo de la vida del proyecto, esta actividad será complementada con el apoyo continuado al Jefe de Proyecto en las dudas que le puedan surgir durante el desarrollo del mismo.</w:t>
-      </w:r>
-    </w:p>
-    <w:p/>
-    <w:p>
-      <w:r>
-        <w:t>5)</w:t>
-      </w:r>
     </w:p>
     <w:p>
       <w:pPr>
@@ -4667,13 +5482,13 @@
         <w:jc w:val="left"/>
         <w:textAlignment w:val="center"/>
         <w:rPr>
-          <w:rFonts w:ascii="Calibri" w:eastAsia="Times New Roman" w:hAnsi="Calibri" w:cs="Calibri"/>
+          <w:rFonts w:asciiTheme="minorHAnsi" w:eastAsia="Times New Roman" w:hAnsiTheme="minorHAnsi" w:cs="Calibri"/>
           <w:lang w:eastAsia="es-ES"/>
         </w:rPr>
       </w:pPr>
       <w:r>
         <w:rPr>
-          <w:rFonts w:ascii="Calibri" w:eastAsia="Times New Roman" w:hAnsi="Calibri" w:cs="Calibri"/>
+          <w:rFonts w:asciiTheme="minorHAnsi" w:eastAsia="Times New Roman" w:hAnsiTheme="minorHAnsi" w:cs="Calibri"/>
           <w:lang w:eastAsia="es-ES"/>
         </w:rPr>
         <w:t>Se ha planificado el proceso.</w:t>
@@ -4681,35 +5496,517 @@
     </w:p>
     <w:p>
       <w:pPr>
+        <w:pStyle w:val="Prrafodelista"/>
+        <w:numPr>
+          <w:ilvl w:val="0"/>
+          <w:numId w:val="14"/>
+        </w:numPr>
         <w:spacing w:line="240" w:lineRule="auto"/>
         <w:textAlignment w:val="center"/>
         <w:rPr>
-          <w:rFonts w:ascii="Calibri" w:eastAsia="Times New Roman" w:hAnsi="Calibri" w:cs="Calibri"/>
+          <w:rFonts w:asciiTheme="minorHAnsi" w:eastAsia="Times New Roman" w:hAnsiTheme="minorHAnsi" w:cs="Calibri"/>
           <w:lang w:eastAsia="es-ES"/>
         </w:rPr>
       </w:pPr>
-    </w:p>
-    <w:p>
-      <w:pPr>
-        <w:spacing w:line="240" w:lineRule="auto"/>
-        <w:textAlignment w:val="center"/>
-        <w:rPr>
-          <w:rFonts w:ascii="Calibri" w:eastAsia="Times New Roman" w:hAnsi="Calibri" w:cs="Calibri"/>
+      <w:r>
+        <w:rPr>
+          <w:rFonts w:asciiTheme="minorHAnsi" w:eastAsia="Times New Roman" w:hAnsiTheme="minorHAnsi" w:cs="Calibri"/>
           <w:lang w:eastAsia="es-ES"/>
         </w:rPr>
-      </w:pPr>
-      <w:r>
-        <w:rPr>
-          <w:rFonts w:ascii="Calibri" w:eastAsia="Times New Roman" w:hAnsi="Calibri" w:cs="Calibri"/>
-          <w:lang w:eastAsia="es-ES"/>
-        </w:rPr>
         <w:t>Cierto porque hay un subproceso solo para planificar las actividades de la calidad que impone un esquema característico y con solo un vistazo puedes saber que esta empresa utiliza una misma política y forma de llevar a cabo sus proyectos, y revisar su calidad.</w:t>
       </w:r>
     </w:p>
     <w:p>
       <w:pPr>
+        <w:pStyle w:val="Prrafodelista"/>
+        <w:numPr>
+          <w:ilvl w:val="0"/>
+          <w:numId w:val="0"/>
+        </w:numPr>
+        <w:spacing w:after="160" w:line="256" w:lineRule="auto"/>
+        <w:ind w:left="720"/>
+        <w:jc w:val="left"/>
+        <w:rPr>
+          <w:rFonts w:asciiTheme="minorHAnsi" w:hAnsiTheme="minorHAnsi" w:cstheme="majorHAnsi"/>
+          <w:b/>
+        </w:rPr>
+      </w:pPr>
+    </w:p>
+    <w:p>
+      <w:pPr>
+        <w:pStyle w:val="Prrafodelista"/>
+        <w:numPr>
+          <w:ilvl w:val="0"/>
+          <w:numId w:val="8"/>
+        </w:numPr>
+        <w:spacing w:after="160" w:line="256" w:lineRule="auto"/>
+        <w:jc w:val="left"/>
+        <w:rPr>
+          <w:rFonts w:asciiTheme="minorHAnsi" w:hAnsiTheme="minorHAnsi" w:cstheme="majorHAnsi"/>
+          <w:b/>
+        </w:rPr>
+      </w:pPr>
+      <w:r>
+        <w:rPr>
+          <w:rFonts w:asciiTheme="minorHAnsi" w:hAnsiTheme="minorHAnsi" w:cstheme="majorHAnsi"/>
+        </w:rPr>
+        <w:t xml:space="preserve"> Se han proporcionado recursos.</w:t>
+      </w:r>
+    </w:p>
+    <w:p>
+      <w:pPr>
+        <w:pStyle w:val="Prrafodelista"/>
+        <w:numPr>
+          <w:ilvl w:val="0"/>
+          <w:numId w:val="14"/>
+        </w:numPr>
+        <w:spacing w:after="160" w:line="259" w:lineRule="auto"/>
+        <w:jc w:val="left"/>
+        <w:rPr>
+          <w:rFonts w:asciiTheme="minorHAnsi" w:hAnsiTheme="minorHAnsi" w:cstheme="majorHAnsi"/>
+          <w:i/>
+        </w:rPr>
+      </w:pPr>
+      <w:r>
+        <w:rPr>
+          <w:rFonts w:asciiTheme="minorHAnsi" w:hAnsiTheme="minorHAnsi" w:cstheme="majorHAnsi"/>
+          <w:i/>
+        </w:rPr>
+        <w:t xml:space="preserve">Sí, puesto que se definen todas las entradas, o lo que es lo mismo, los recursos necesarios para la realización del proceso (Apartado 2.3). </w:t>
+      </w:r>
+    </w:p>
+    <w:p>
+      <w:pPr>
+        <w:pStyle w:val="Prrafodelista"/>
+        <w:numPr>
+          <w:ilvl w:val="0"/>
+          <w:numId w:val="0"/>
+        </w:numPr>
+        <w:spacing w:after="160" w:line="259" w:lineRule="auto"/>
+        <w:ind w:left="1080"/>
+        <w:jc w:val="left"/>
+        <w:rPr>
+          <w:rFonts w:asciiTheme="minorHAnsi" w:hAnsiTheme="minorHAnsi" w:cstheme="majorHAnsi"/>
+          <w:i/>
+        </w:rPr>
+      </w:pPr>
+    </w:p>
+    <w:p>
+      <w:pPr>
+        <w:pStyle w:val="Prrafodelista"/>
+        <w:numPr>
+          <w:ilvl w:val="0"/>
+          <w:numId w:val="8"/>
+        </w:numPr>
+        <w:spacing w:after="160" w:line="256" w:lineRule="auto"/>
+        <w:jc w:val="left"/>
+        <w:rPr>
+          <w:rFonts w:asciiTheme="minorHAnsi" w:hAnsiTheme="minorHAnsi" w:cstheme="majorHAnsi"/>
+          <w:b/>
+        </w:rPr>
+      </w:pPr>
+      <w:r>
+        <w:rPr>
+          <w:rFonts w:asciiTheme="minorHAnsi" w:hAnsiTheme="minorHAnsi" w:cstheme="majorHAnsi"/>
+        </w:rPr>
+        <w:t>Se han asignado responsabilidades.</w:t>
+      </w:r>
+    </w:p>
+    <w:p>
+      <w:pPr>
+        <w:pStyle w:val="Prrafodelista"/>
+        <w:numPr>
+          <w:ilvl w:val="0"/>
+          <w:numId w:val="14"/>
+        </w:numPr>
+        <w:spacing w:after="160" w:line="259" w:lineRule="auto"/>
+        <w:jc w:val="left"/>
+        <w:rPr>
+          <w:rFonts w:asciiTheme="minorHAnsi" w:hAnsiTheme="minorHAnsi" w:cstheme="majorHAnsi"/>
+          <w:i/>
+        </w:rPr>
+      </w:pPr>
+      <w:r>
+        <w:rPr>
+          <w:rFonts w:asciiTheme="minorHAnsi" w:hAnsiTheme="minorHAnsi" w:cstheme="majorHAnsi"/>
+          <w:i/>
+        </w:rPr>
+        <w:t>Sí, ya que se definen los actores, al igual que las funciones de cada participante (Apartado 5).</w:t>
+      </w:r>
+    </w:p>
+    <w:p>
+      <w:pPr>
+        <w:pStyle w:val="Prrafodelista"/>
+        <w:numPr>
+          <w:ilvl w:val="0"/>
+          <w:numId w:val="0"/>
+        </w:numPr>
+        <w:spacing w:after="160" w:line="259" w:lineRule="auto"/>
+        <w:ind w:left="1080"/>
+        <w:jc w:val="left"/>
+        <w:rPr>
+          <w:rFonts w:asciiTheme="minorHAnsi" w:hAnsiTheme="minorHAnsi" w:cstheme="majorHAnsi"/>
+          <w:i/>
+        </w:rPr>
+      </w:pPr>
+    </w:p>
+    <w:p>
+      <w:pPr>
+        <w:pStyle w:val="Prrafodelista"/>
+        <w:numPr>
+          <w:ilvl w:val="0"/>
+          <w:numId w:val="8"/>
+        </w:numPr>
+        <w:spacing w:after="160" w:line="256" w:lineRule="auto"/>
+        <w:jc w:val="left"/>
+        <w:rPr>
+          <w:rFonts w:asciiTheme="minorHAnsi" w:hAnsiTheme="minorHAnsi" w:cstheme="majorHAnsi"/>
+          <w:b/>
+        </w:rPr>
+      </w:pPr>
+      <w:r>
+        <w:rPr>
+          <w:rFonts w:asciiTheme="minorHAnsi" w:hAnsiTheme="minorHAnsi" w:cstheme="majorHAnsi"/>
+        </w:rPr>
+        <w:t>Se ha formado al personal.</w:t>
+      </w:r>
+    </w:p>
+    <w:p>
+      <w:pPr>
+        <w:pStyle w:val="Prrafodelista"/>
+        <w:numPr>
+          <w:ilvl w:val="0"/>
+          <w:numId w:val="14"/>
+        </w:numPr>
+        <w:spacing w:after="160" w:line="259" w:lineRule="auto"/>
+        <w:jc w:val="left"/>
+        <w:rPr>
+          <w:rFonts w:asciiTheme="minorHAnsi" w:hAnsiTheme="minorHAnsi" w:cstheme="majorHAnsi"/>
+          <w:i/>
+        </w:rPr>
+      </w:pPr>
+      <w:r>
+        <w:rPr>
+          <w:rFonts w:asciiTheme="minorHAnsi" w:hAnsiTheme="minorHAnsi" w:cstheme="majorHAnsi"/>
+          <w:i/>
+        </w:rPr>
+        <w:t>Sí, ya que se menciona en el proyecto una lista de acciones para la formación del personal (Apartado 11).</w:t>
+      </w:r>
+    </w:p>
+    <w:p>
+      <w:pPr>
+        <w:pStyle w:val="Prrafodelista"/>
+        <w:numPr>
+          <w:ilvl w:val="0"/>
+          <w:numId w:val="0"/>
+        </w:numPr>
+        <w:ind w:left="1080"/>
+        <w:rPr>
+          <w:rFonts w:asciiTheme="minorHAnsi" w:hAnsiTheme="minorHAnsi" w:cstheme="majorHAnsi"/>
+          <w:i/>
+        </w:rPr>
+      </w:pPr>
+    </w:p>
+    <w:p>
+      <w:pPr>
+        <w:pStyle w:val="Prrafodelista"/>
+        <w:numPr>
+          <w:ilvl w:val="0"/>
+          <w:numId w:val="8"/>
+        </w:numPr>
+        <w:spacing w:after="160" w:line="256" w:lineRule="auto"/>
+        <w:jc w:val="left"/>
+        <w:rPr>
+          <w:rFonts w:asciiTheme="minorHAnsi" w:hAnsiTheme="minorHAnsi" w:cstheme="majorHAnsi"/>
+          <w:b/>
+        </w:rPr>
+      </w:pPr>
+      <w:r>
+        <w:rPr>
+          <w:rFonts w:asciiTheme="minorHAnsi" w:hAnsiTheme="minorHAnsi" w:cstheme="majorHAnsi"/>
+        </w:rPr>
+        <w:t>Se ha controlado los productos de trabajo.</w:t>
+      </w:r>
+    </w:p>
+    <w:p>
+      <w:pPr>
+        <w:pStyle w:val="Prrafodelista"/>
+        <w:numPr>
+          <w:ilvl w:val="0"/>
+          <w:numId w:val="0"/>
+        </w:numPr>
+        <w:spacing w:line="256" w:lineRule="auto"/>
+        <w:ind w:left="720"/>
+        <w:rPr>
+          <w:rFonts w:asciiTheme="minorHAnsi" w:hAnsiTheme="minorHAnsi" w:cstheme="majorHAnsi"/>
+          <w:b/>
+        </w:rPr>
+      </w:pPr>
+    </w:p>
+    <w:p>
+      <w:pPr>
+        <w:pStyle w:val="Prrafodelista"/>
+        <w:numPr>
+          <w:ilvl w:val="0"/>
+          <w:numId w:val="14"/>
+        </w:numPr>
+        <w:spacing w:after="160" w:line="259" w:lineRule="auto"/>
+        <w:jc w:val="left"/>
+        <w:rPr>
+          <w:rFonts w:asciiTheme="minorHAnsi" w:hAnsiTheme="minorHAnsi" w:cstheme="majorHAnsi"/>
+          <w:i/>
+        </w:rPr>
+      </w:pPr>
+      <w:r>
+        <w:rPr>
+          <w:rFonts w:asciiTheme="minorHAnsi" w:hAnsiTheme="minorHAnsi" w:cstheme="majorHAnsi"/>
+          <w:i/>
+        </w:rPr>
+        <w:t>Sí, debido a que existe un subproceso dedicado exclusivamente a que se realice de forma correcta el proceso de la calidad (Apartado 3.8).</w:t>
+      </w:r>
+    </w:p>
+    <w:p>
+      <w:pPr>
+        <w:pStyle w:val="Prrafodelista"/>
+        <w:numPr>
+          <w:ilvl w:val="0"/>
+          <w:numId w:val="0"/>
+        </w:numPr>
+        <w:spacing w:after="160" w:line="259" w:lineRule="auto"/>
+        <w:ind w:left="1080"/>
+        <w:jc w:val="left"/>
+        <w:rPr>
+          <w:rFonts w:asciiTheme="minorHAnsi" w:hAnsiTheme="minorHAnsi" w:cstheme="majorHAnsi"/>
+          <w:i/>
+        </w:rPr>
+      </w:pPr>
+    </w:p>
+    <w:p>
+      <w:pPr>
+        <w:pStyle w:val="Prrafodelista"/>
+        <w:numPr>
+          <w:ilvl w:val="0"/>
+          <w:numId w:val="8"/>
+        </w:numPr>
+        <w:spacing w:after="160" w:line="256" w:lineRule="auto"/>
+        <w:jc w:val="left"/>
+        <w:rPr>
+          <w:rFonts w:asciiTheme="minorHAnsi" w:hAnsiTheme="minorHAnsi" w:cstheme="majorHAnsi"/>
+          <w:b/>
+        </w:rPr>
+      </w:pPr>
+      <w:r>
+        <w:rPr>
+          <w:rFonts w:asciiTheme="minorHAnsi" w:hAnsiTheme="minorHAnsi" w:cstheme="majorHAnsi"/>
+        </w:rPr>
+        <w:t>Se ha identificado e implicado al personal relevante.</w:t>
+      </w:r>
+    </w:p>
+    <w:p>
+      <w:pPr>
+        <w:pStyle w:val="Prrafodelista"/>
+        <w:numPr>
+          <w:ilvl w:val="0"/>
+          <w:numId w:val="14"/>
+        </w:numPr>
+        <w:spacing w:after="160" w:line="259" w:lineRule="auto"/>
+        <w:jc w:val="left"/>
+        <w:rPr>
+          <w:rFonts w:asciiTheme="minorHAnsi" w:hAnsiTheme="minorHAnsi" w:cstheme="majorHAnsi"/>
+          <w:i/>
+        </w:rPr>
+      </w:pPr>
+      <w:r>
+        <w:rPr>
+          <w:rFonts w:asciiTheme="minorHAnsi" w:hAnsiTheme="minorHAnsi" w:cstheme="majorHAnsi"/>
+          <w:i/>
+        </w:rPr>
+        <w:t>Sí, ya que en cada subproceso de la gestión de la calidad se define en cada momento qué actor entra en qué tarea de cualquier subproceso (Apartado 3).</w:t>
+      </w:r>
+    </w:p>
+    <w:p>
+      <w:pPr>
+        <w:pStyle w:val="Prrafodelista"/>
+        <w:numPr>
+          <w:ilvl w:val="0"/>
+          <w:numId w:val="0"/>
+        </w:numPr>
+        <w:ind w:left="1080"/>
+        <w:rPr>
+          <w:rFonts w:asciiTheme="minorHAnsi" w:hAnsiTheme="minorHAnsi" w:cstheme="majorHAnsi"/>
+          <w:i/>
+        </w:rPr>
+      </w:pPr>
+    </w:p>
+    <w:p>
+      <w:pPr>
+        <w:pStyle w:val="Prrafodelista"/>
+        <w:numPr>
+          <w:ilvl w:val="0"/>
+          <w:numId w:val="8"/>
+        </w:numPr>
+        <w:spacing w:after="160" w:line="259" w:lineRule="auto"/>
+        <w:jc w:val="left"/>
+        <w:rPr>
+          <w:rFonts w:asciiTheme="minorHAnsi" w:hAnsiTheme="minorHAnsi" w:cstheme="majorHAnsi"/>
+          <w:b/>
+        </w:rPr>
+      </w:pPr>
+      <w:r>
+        <w:rPr>
+          <w:rFonts w:asciiTheme="minorHAnsi" w:hAnsiTheme="minorHAnsi" w:cstheme="majorHAnsi"/>
+        </w:rPr>
+        <w:t>Se ha coordinado y controlado el proceso.</w:t>
+      </w:r>
+    </w:p>
+    <w:p>
+      <w:pPr>
+        <w:pStyle w:val="Prrafodelista"/>
+        <w:numPr>
+          <w:ilvl w:val="0"/>
+          <w:numId w:val="14"/>
+        </w:numPr>
+        <w:spacing w:after="160" w:line="259" w:lineRule="auto"/>
+        <w:jc w:val="left"/>
+        <w:rPr>
+          <w:rFonts w:asciiTheme="minorHAnsi" w:hAnsiTheme="minorHAnsi" w:cstheme="majorHAnsi"/>
+          <w:i/>
+        </w:rPr>
+      </w:pPr>
+      <w:r>
+        <w:rPr>
+          <w:rFonts w:asciiTheme="minorHAnsi" w:hAnsiTheme="minorHAnsi" w:cstheme="majorHAnsi"/>
+          <w:i/>
+        </w:rPr>
+        <w:t>Si, puesto que se coordinan las revisiones con calidad del cliente, las revisiones con calidad del proveedor, se hace una auditoria de calidad para controlar el proceso, además de distintos controles (Apartado 3.5)</w:t>
+      </w:r>
+    </w:p>
+    <w:p>
+      <w:pPr>
+        <w:pStyle w:val="Prrafodelista"/>
+        <w:numPr>
+          <w:ilvl w:val="0"/>
+          <w:numId w:val="0"/>
+        </w:numPr>
+        <w:ind w:left="1080"/>
+        <w:rPr>
+          <w:rFonts w:asciiTheme="minorHAnsi" w:hAnsiTheme="minorHAnsi" w:cstheme="majorHAnsi"/>
+          <w:i/>
+        </w:rPr>
+      </w:pPr>
+    </w:p>
+    <w:p>
+      <w:pPr>
+        <w:pStyle w:val="Prrafodelista"/>
+        <w:numPr>
+          <w:ilvl w:val="0"/>
+          <w:numId w:val="8"/>
+        </w:numPr>
+        <w:spacing w:after="160" w:line="259" w:lineRule="auto"/>
+        <w:jc w:val="left"/>
+        <w:rPr>
+          <w:rFonts w:asciiTheme="minorHAnsi" w:hAnsiTheme="minorHAnsi" w:cstheme="majorHAnsi"/>
+          <w:b/>
+        </w:rPr>
+      </w:pPr>
+      <w:r>
+        <w:rPr>
+          <w:rFonts w:asciiTheme="minorHAnsi" w:hAnsiTheme="minorHAnsi" w:cstheme="majorHAnsi"/>
+        </w:rPr>
+        <w:t>Se ha evaluado la conformidad del proceso frente a sus “adherencias”.</w:t>
+      </w:r>
+    </w:p>
+    <w:p>
+      <w:pPr>
+        <w:ind w:left="360" w:firstLine="0"/>
+        <w:rPr>
+          <w:rFonts w:asciiTheme="minorHAnsi" w:hAnsiTheme="minorHAnsi" w:cstheme="majorHAnsi"/>
+          <w:b/>
+        </w:rPr>
+      </w:pPr>
+    </w:p>
+    <w:p>
+      <w:pPr>
+        <w:pStyle w:val="Prrafodelista"/>
+        <w:numPr>
+          <w:ilvl w:val="0"/>
+          <w:numId w:val="14"/>
+        </w:numPr>
+        <w:spacing w:after="160" w:line="259" w:lineRule="auto"/>
+        <w:jc w:val="left"/>
+        <w:rPr>
+          <w:rFonts w:asciiTheme="minorHAnsi" w:hAnsiTheme="minorHAnsi" w:cstheme="majorHAnsi"/>
+          <w:i/>
+        </w:rPr>
+      </w:pPr>
+      <w:r>
+        <w:rPr>
+          <w:rFonts w:asciiTheme="minorHAnsi" w:hAnsiTheme="minorHAnsi" w:cstheme="majorHAnsi"/>
+          <w:i/>
+        </w:rPr>
+        <w:t>SI. Registro de No Conformidades. Citadas repetidamente a lo largo del documento y realizadas por el Ingeniero de Calidad</w:t>
+      </w:r>
+    </w:p>
+    <w:p>
+      <w:pPr>
+        <w:spacing w:line="259" w:lineRule="auto"/>
+        <w:ind w:left="720" w:firstLine="0"/>
+        <w:jc w:val="left"/>
+        <w:rPr>
+          <w:rFonts w:asciiTheme="minorHAnsi" w:hAnsiTheme="minorHAnsi" w:cstheme="majorHAnsi"/>
+          <w:i/>
+        </w:rPr>
+      </w:pPr>
+    </w:p>
+    <w:p>
+      <w:pPr>
+        <w:pStyle w:val="Prrafodelista"/>
+        <w:numPr>
+          <w:ilvl w:val="0"/>
+          <w:numId w:val="8"/>
+        </w:numPr>
+        <w:spacing w:after="160" w:line="259" w:lineRule="auto"/>
+        <w:jc w:val="left"/>
+        <w:rPr>
+          <w:rFonts w:asciiTheme="minorHAnsi" w:hAnsiTheme="minorHAnsi" w:cstheme="majorHAnsi"/>
+          <w:b/>
+        </w:rPr>
+      </w:pPr>
+      <w:r>
+        <w:rPr>
+          <w:rFonts w:asciiTheme="minorHAnsi" w:hAnsiTheme="minorHAnsi" w:cstheme="majorHAnsi"/>
+        </w:rPr>
+        <w:t>Se ha revisado el estado del proceso con el “nivel de gestión más alto”.</w:t>
+      </w:r>
+    </w:p>
+    <w:p>
+      <w:pPr>
+        <w:pStyle w:val="Prrafodelista"/>
+        <w:numPr>
+          <w:ilvl w:val="0"/>
+          <w:numId w:val="14"/>
+        </w:numPr>
+        <w:spacing w:after="160" w:line="259" w:lineRule="auto"/>
+        <w:jc w:val="left"/>
+        <w:rPr>
+          <w:rFonts w:asciiTheme="minorHAnsi" w:hAnsiTheme="minorHAnsi" w:cstheme="majorHAnsi"/>
+          <w:i/>
+        </w:rPr>
+      </w:pPr>
+      <w:r>
+        <w:rPr>
+          <w:rFonts w:asciiTheme="minorHAnsi" w:hAnsiTheme="minorHAnsi" w:cstheme="majorHAnsi"/>
+          <w:i/>
+        </w:rPr>
+        <w:lastRenderedPageBreak/>
+        <w:t>Si, los Procedimientos documentan la implantación de los procesos en el último nivel de detalle. (Apartado 7)</w:t>
+      </w:r>
+    </w:p>
+    <w:p>
+      <w:pPr>
         <w:ind w:firstLine="0"/>
         <w:rPr>
+          <w:rFonts w:asciiTheme="minorHAnsi" w:hAnsiTheme="minorHAnsi"/>
           <w:b/>
         </w:rPr>
       </w:pPr>
@@ -4761,6 +6058,8 @@
           <w:b/>
         </w:rPr>
       </w:pPr>
+      <w:bookmarkStart w:id="3" w:name="_GoBack"/>
+      <w:bookmarkEnd w:id="3"/>
     </w:p>
     <w:p>
       <w:pPr>
@@ -5403,7 +6702,7 @@
 </file>
 
 <file path=word/endnotes.xml><?xml version="1.0" encoding="utf-8"?>
-<w:endnotes xmlns:wpc="http://schemas.microsoft.com/office/word/2010/wordprocessingCanvas" xmlns:cx="http://schemas.microsoft.com/office/drawing/2014/chartex" xmlns:mc="http://schemas.openxmlformats.org/markup-compatibility/2006" xmlns:o="urn:schemas-microsoft-com:office:office" xmlns:r="http://schemas.openxmlformats.org/officeDocument/2006/relationships" xmlns:m="http://schemas.openxmlformats.org/officeDocument/2006/math" xmlns:v="urn:schemas-microsoft-com:vml" xmlns:wp14="http://schemas.microsoft.com/office/word/2010/wordprocessingDrawing" xmlns:wp="http://schemas.openxmlformats.org/drawingml/2006/wordprocessingDrawing" xmlns:w10="urn:schemas-microsoft-com:office:word" xmlns:w="http://schemas.openxmlformats.org/wordprocessingml/2006/main" xmlns:w14="http://schemas.microsoft.com/office/word/2010/wordml" xmlns:w15="http://schemas.microsoft.com/office/word/2012/wordml" xmlns:w16se="http://schemas.microsoft.com/office/word/2015/wordml/symex" xmlns:wpg="http://schemas.microsoft.com/office/word/2010/wordprocessingGroup" xmlns:wpi="http://schemas.microsoft.com/office/word/2010/wordprocessingInk" xmlns:wne="http://schemas.microsoft.com/office/word/2006/wordml" xmlns:wps="http://schemas.microsoft.com/office/word/2010/wordprocessingShape" mc:Ignorable="w14 w15 w16se wp14">
+<w:endnotes xmlns:wpc="http://schemas.microsoft.com/office/word/2010/wordprocessingCanvas" xmlns:cx="http://schemas.microsoft.com/office/drawing/2014/chartex" xmlns:cx1="http://schemas.microsoft.com/office/drawing/2015/9/8/chartex" xmlns:cx2="http://schemas.microsoft.com/office/drawing/2015/10/21/chartex" xmlns:cx3="http://schemas.microsoft.com/office/drawing/2016/5/9/chartex" xmlns:cx4="http://schemas.microsoft.com/office/drawing/2016/5/10/chartex" xmlns:cx5="http://schemas.microsoft.com/office/drawing/2016/5/11/chartex" xmlns:cx6="http://schemas.microsoft.com/office/drawing/2016/5/12/chartex" xmlns:cx7="http://schemas.microsoft.com/office/drawing/2016/5/13/chartex" xmlns:cx8="http://schemas.microsoft.com/office/drawing/2016/5/14/chartex" xmlns:mc="http://schemas.openxmlformats.org/markup-compatibility/2006" xmlns:aink="http://schemas.microsoft.com/office/drawing/2016/ink" xmlns:am3d="http://schemas.microsoft.com/office/drawing/2017/model3d" xmlns:o="urn:schemas-microsoft-com:office:office" xmlns:r="http://schemas.openxmlformats.org/officeDocument/2006/relationships" xmlns:m="http://schemas.openxmlformats.org/officeDocument/2006/math" xmlns:v="urn:schemas-microsoft-com:vml" xmlns:wp14="http://schemas.microsoft.com/office/word/2010/wordprocessingDrawing" xmlns:wp="http://schemas.openxmlformats.org/drawingml/2006/wordprocessingDrawing" xmlns:w10="urn:schemas-microsoft-com:office:word" xmlns:w="http://schemas.openxmlformats.org/wordprocessingml/2006/main" xmlns:w14="http://schemas.microsoft.com/office/word/2010/wordml" xmlns:w15="http://schemas.microsoft.com/office/word/2012/wordml" xmlns:w16cid="http://schemas.microsoft.com/office/word/2016/wordml/cid" xmlns:w16se="http://schemas.microsoft.com/office/word/2015/wordml/symex" xmlns:wpg="http://schemas.microsoft.com/office/word/2010/wordprocessingGroup" xmlns:wpi="http://schemas.microsoft.com/office/word/2010/wordprocessingInk" xmlns:wne="http://schemas.microsoft.com/office/word/2006/wordml" xmlns:wps="http://schemas.microsoft.com/office/word/2010/wordprocessingShape" mc:Ignorable="w14 w15 w16se w16cid wp14">
   <w:endnote w:type="separator" w:id="-1">
     <w:p>
       <w:r>
@@ -5422,7 +6721,7 @@
 </file>
 
 <file path=word/footer1.xml><?xml version="1.0" encoding="utf-8"?>
-<w:ftr xmlns:wpc="http://schemas.microsoft.com/office/word/2010/wordprocessingCanvas" xmlns:cx="http://schemas.microsoft.com/office/drawing/2014/chartex" xmlns:mc="http://schemas.openxmlformats.org/markup-compatibility/2006" xmlns:o="urn:schemas-microsoft-com:office:office" xmlns:r="http://schemas.openxmlformats.org/officeDocument/2006/relationships" xmlns:m="http://schemas.openxmlformats.org/officeDocument/2006/math" xmlns:v="urn:schemas-microsoft-com:vml" xmlns:wp14="http://schemas.microsoft.com/office/word/2010/wordprocessingDrawing" xmlns:wp="http://schemas.openxmlformats.org/drawingml/2006/wordprocessingDrawing" xmlns:w10="urn:schemas-microsoft-com:office:word" xmlns:w="http://schemas.openxmlformats.org/wordprocessingml/2006/main" xmlns:w14="http://schemas.microsoft.com/office/word/2010/wordml" xmlns:w15="http://schemas.microsoft.com/office/word/2012/wordml" xmlns:w16se="http://schemas.microsoft.com/office/word/2015/wordml/symex" xmlns:wpg="http://schemas.microsoft.com/office/word/2010/wordprocessingGroup" xmlns:wpi="http://schemas.microsoft.com/office/word/2010/wordprocessingInk" xmlns:wne="http://schemas.microsoft.com/office/word/2006/wordml" xmlns:wps="http://schemas.microsoft.com/office/word/2010/wordprocessingShape" mc:Ignorable="w14 w15 w16se wp14">
+<w:ftr xmlns:wpc="http://schemas.microsoft.com/office/word/2010/wordprocessingCanvas" xmlns:cx="http://schemas.microsoft.com/office/drawing/2014/chartex" xmlns:cx1="http://schemas.microsoft.com/office/drawing/2015/9/8/chartex" xmlns:cx2="http://schemas.microsoft.com/office/drawing/2015/10/21/chartex" xmlns:cx3="http://schemas.microsoft.com/office/drawing/2016/5/9/chartex" xmlns:cx4="http://schemas.microsoft.com/office/drawing/2016/5/10/chartex" xmlns:cx5="http://schemas.microsoft.com/office/drawing/2016/5/11/chartex" xmlns:cx6="http://schemas.microsoft.com/office/drawing/2016/5/12/chartex" xmlns:cx7="http://schemas.microsoft.com/office/drawing/2016/5/13/chartex" xmlns:cx8="http://schemas.microsoft.com/office/drawing/2016/5/14/chartex" xmlns:mc="http://schemas.openxmlformats.org/markup-compatibility/2006" xmlns:aink="http://schemas.microsoft.com/office/drawing/2016/ink" xmlns:am3d="http://schemas.microsoft.com/office/drawing/2017/model3d" xmlns:o="urn:schemas-microsoft-com:office:office" xmlns:r="http://schemas.openxmlformats.org/officeDocument/2006/relationships" xmlns:m="http://schemas.openxmlformats.org/officeDocument/2006/math" xmlns:v="urn:schemas-microsoft-com:vml" xmlns:wp14="http://schemas.microsoft.com/office/word/2010/wordprocessingDrawing" xmlns:wp="http://schemas.openxmlformats.org/drawingml/2006/wordprocessingDrawing" xmlns:w10="urn:schemas-microsoft-com:office:word" xmlns:w="http://schemas.openxmlformats.org/wordprocessingml/2006/main" xmlns:w14="http://schemas.microsoft.com/office/word/2010/wordml" xmlns:w15="http://schemas.microsoft.com/office/word/2012/wordml" xmlns:w16cid="http://schemas.microsoft.com/office/word/2016/wordml/cid" xmlns:w16se="http://schemas.microsoft.com/office/word/2015/wordml/symex" xmlns:wpg="http://schemas.microsoft.com/office/word/2010/wordprocessingGroup" xmlns:wpi="http://schemas.microsoft.com/office/word/2010/wordprocessingInk" xmlns:wne="http://schemas.microsoft.com/office/word/2006/wordml" xmlns:wps="http://schemas.microsoft.com/office/word/2010/wordprocessingShape" mc:Ignorable="w14 w15 w16se w16cid wp14">
   <w:p>
     <w:pPr>
       <w:pStyle w:val="Piedepgina"/>
@@ -5432,7 +6731,7 @@
 </file>
 
 <file path=word/footer2.xml><?xml version="1.0" encoding="utf-8"?>
-<w:ftr xmlns:wpc="http://schemas.microsoft.com/office/word/2010/wordprocessingCanvas" xmlns:cx="http://schemas.microsoft.com/office/drawing/2014/chartex" xmlns:mc="http://schemas.openxmlformats.org/markup-compatibility/2006" xmlns:o="urn:schemas-microsoft-com:office:office" xmlns:r="http://schemas.openxmlformats.org/officeDocument/2006/relationships" xmlns:m="http://schemas.openxmlformats.org/officeDocument/2006/math" xmlns:v="urn:schemas-microsoft-com:vml" xmlns:wp14="http://schemas.microsoft.com/office/word/2010/wordprocessingDrawing" xmlns:wp="http://schemas.openxmlformats.org/drawingml/2006/wordprocessingDrawing" xmlns:w10="urn:schemas-microsoft-com:office:word" xmlns:w="http://schemas.openxmlformats.org/wordprocessingml/2006/main" xmlns:w14="http://schemas.microsoft.com/office/word/2010/wordml" xmlns:w15="http://schemas.microsoft.com/office/word/2012/wordml" xmlns:w16se="http://schemas.microsoft.com/office/word/2015/wordml/symex" xmlns:wpg="http://schemas.microsoft.com/office/word/2010/wordprocessingGroup" xmlns:wpi="http://schemas.microsoft.com/office/word/2010/wordprocessingInk" xmlns:wne="http://schemas.microsoft.com/office/word/2006/wordml" xmlns:wps="http://schemas.microsoft.com/office/word/2010/wordprocessingShape" mc:Ignorable="w14 w15 w16se wp14">
+<w:ftr xmlns:wpc="http://schemas.microsoft.com/office/word/2010/wordprocessingCanvas" xmlns:cx="http://schemas.microsoft.com/office/drawing/2014/chartex" xmlns:cx1="http://schemas.microsoft.com/office/drawing/2015/9/8/chartex" xmlns:cx2="http://schemas.microsoft.com/office/drawing/2015/10/21/chartex" xmlns:cx3="http://schemas.microsoft.com/office/drawing/2016/5/9/chartex" xmlns:cx4="http://schemas.microsoft.com/office/drawing/2016/5/10/chartex" xmlns:cx5="http://schemas.microsoft.com/office/drawing/2016/5/11/chartex" xmlns:cx6="http://schemas.microsoft.com/office/drawing/2016/5/12/chartex" xmlns:cx7="http://schemas.microsoft.com/office/drawing/2016/5/13/chartex" xmlns:cx8="http://schemas.microsoft.com/office/drawing/2016/5/14/chartex" xmlns:mc="http://schemas.openxmlformats.org/markup-compatibility/2006" xmlns:aink="http://schemas.microsoft.com/office/drawing/2016/ink" xmlns:am3d="http://schemas.microsoft.com/office/drawing/2017/model3d" xmlns:o="urn:schemas-microsoft-com:office:office" xmlns:r="http://schemas.openxmlformats.org/officeDocument/2006/relationships" xmlns:m="http://schemas.openxmlformats.org/officeDocument/2006/math" xmlns:v="urn:schemas-microsoft-com:vml" xmlns:wp14="http://schemas.microsoft.com/office/word/2010/wordprocessingDrawing" xmlns:wp="http://schemas.openxmlformats.org/drawingml/2006/wordprocessingDrawing" xmlns:w10="urn:schemas-microsoft-com:office:word" xmlns:w="http://schemas.openxmlformats.org/wordprocessingml/2006/main" xmlns:w14="http://schemas.microsoft.com/office/word/2010/wordml" xmlns:w15="http://schemas.microsoft.com/office/word/2012/wordml" xmlns:w16cid="http://schemas.microsoft.com/office/word/2016/wordml/cid" xmlns:w16se="http://schemas.microsoft.com/office/word/2015/wordml/symex" xmlns:wpg="http://schemas.microsoft.com/office/word/2010/wordprocessingGroup" xmlns:wpi="http://schemas.microsoft.com/office/word/2010/wordprocessingInk" xmlns:wne="http://schemas.microsoft.com/office/word/2006/wordml" xmlns:wps="http://schemas.microsoft.com/office/word/2010/wordprocessingShape" mc:Ignorable="w14 w15 w16se w16cid wp14">
   <w:p>
     <w:pPr>
       <w:pStyle w:val="Piedepgina"/>
@@ -5442,7 +6741,7 @@
 </file>
 
 <file path=word/footer3.xml><?xml version="1.0" encoding="utf-8"?>
-<w:ftr xmlns:wpc="http://schemas.microsoft.com/office/word/2010/wordprocessingCanvas" xmlns:cx="http://schemas.microsoft.com/office/drawing/2014/chartex" xmlns:mc="http://schemas.openxmlformats.org/markup-compatibility/2006" xmlns:o="urn:schemas-microsoft-com:office:office" xmlns:r="http://schemas.openxmlformats.org/officeDocument/2006/relationships" xmlns:m="http://schemas.openxmlformats.org/officeDocument/2006/math" xmlns:v="urn:schemas-microsoft-com:vml" xmlns:wp14="http://schemas.microsoft.com/office/word/2010/wordprocessingDrawing" xmlns:wp="http://schemas.openxmlformats.org/drawingml/2006/wordprocessingDrawing" xmlns:w10="urn:schemas-microsoft-com:office:word" xmlns:w="http://schemas.openxmlformats.org/wordprocessingml/2006/main" xmlns:w14="http://schemas.microsoft.com/office/word/2010/wordml" xmlns:w15="http://schemas.microsoft.com/office/word/2012/wordml" xmlns:w16se="http://schemas.microsoft.com/office/word/2015/wordml/symex" xmlns:wpg="http://schemas.microsoft.com/office/word/2010/wordprocessingGroup" xmlns:wpi="http://schemas.microsoft.com/office/word/2010/wordprocessingInk" xmlns:wne="http://schemas.microsoft.com/office/word/2006/wordml" xmlns:wps="http://schemas.microsoft.com/office/word/2010/wordprocessingShape" mc:Ignorable="w14 w15 w16se wp14">
+<w:ftr xmlns:wpc="http://schemas.microsoft.com/office/word/2010/wordprocessingCanvas" xmlns:cx="http://schemas.microsoft.com/office/drawing/2014/chartex" xmlns:cx1="http://schemas.microsoft.com/office/drawing/2015/9/8/chartex" xmlns:cx2="http://schemas.microsoft.com/office/drawing/2015/10/21/chartex" xmlns:cx3="http://schemas.microsoft.com/office/drawing/2016/5/9/chartex" xmlns:cx4="http://schemas.microsoft.com/office/drawing/2016/5/10/chartex" xmlns:cx5="http://schemas.microsoft.com/office/drawing/2016/5/11/chartex" xmlns:cx6="http://schemas.microsoft.com/office/drawing/2016/5/12/chartex" xmlns:cx7="http://schemas.microsoft.com/office/drawing/2016/5/13/chartex" xmlns:cx8="http://schemas.microsoft.com/office/drawing/2016/5/14/chartex" xmlns:mc="http://schemas.openxmlformats.org/markup-compatibility/2006" xmlns:aink="http://schemas.microsoft.com/office/drawing/2016/ink" xmlns:am3d="http://schemas.microsoft.com/office/drawing/2017/model3d" xmlns:o="urn:schemas-microsoft-com:office:office" xmlns:r="http://schemas.openxmlformats.org/officeDocument/2006/relationships" xmlns:m="http://schemas.openxmlformats.org/officeDocument/2006/math" xmlns:v="urn:schemas-microsoft-com:vml" xmlns:wp14="http://schemas.microsoft.com/office/word/2010/wordprocessingDrawing" xmlns:wp="http://schemas.openxmlformats.org/drawingml/2006/wordprocessingDrawing" xmlns:w10="urn:schemas-microsoft-com:office:word" xmlns:w="http://schemas.openxmlformats.org/wordprocessingml/2006/main" xmlns:w14="http://schemas.microsoft.com/office/word/2010/wordml" xmlns:w15="http://schemas.microsoft.com/office/word/2012/wordml" xmlns:w16cid="http://schemas.microsoft.com/office/word/2016/wordml/cid" xmlns:w16se="http://schemas.microsoft.com/office/word/2015/wordml/symex" xmlns:wpg="http://schemas.microsoft.com/office/word/2010/wordprocessingGroup" xmlns:wpi="http://schemas.microsoft.com/office/word/2010/wordprocessingInk" xmlns:wne="http://schemas.microsoft.com/office/word/2006/wordml" xmlns:wps="http://schemas.microsoft.com/office/word/2010/wordprocessingShape" mc:Ignorable="w14 w15 w16se w16cid wp14">
   <w:p>
     <w:pPr>
       <w:pStyle w:val="Piedepgina"/>
@@ -5452,7 +6751,7 @@
 </file>
 
 <file path=word/footer4.xml><?xml version="1.0" encoding="utf-8"?>
-<w:ftr xmlns:wpc="http://schemas.microsoft.com/office/word/2010/wordprocessingCanvas" xmlns:cx="http://schemas.microsoft.com/office/drawing/2014/chartex" xmlns:mc="http://schemas.openxmlformats.org/markup-compatibility/2006" xmlns:o="urn:schemas-microsoft-com:office:office" xmlns:r="http://schemas.openxmlformats.org/officeDocument/2006/relationships" xmlns:m="http://schemas.openxmlformats.org/officeDocument/2006/math" xmlns:v="urn:schemas-microsoft-com:vml" xmlns:wp14="http://schemas.microsoft.com/office/word/2010/wordprocessingDrawing" xmlns:wp="http://schemas.openxmlformats.org/drawingml/2006/wordprocessingDrawing" xmlns:w10="urn:schemas-microsoft-com:office:word" xmlns:w="http://schemas.openxmlformats.org/wordprocessingml/2006/main" xmlns:w14="http://schemas.microsoft.com/office/word/2010/wordml" xmlns:w15="http://schemas.microsoft.com/office/word/2012/wordml" xmlns:w16se="http://schemas.microsoft.com/office/word/2015/wordml/symex" xmlns:wpg="http://schemas.microsoft.com/office/word/2010/wordprocessingGroup" xmlns:wpi="http://schemas.microsoft.com/office/word/2010/wordprocessingInk" xmlns:wne="http://schemas.microsoft.com/office/word/2006/wordml" xmlns:wps="http://schemas.microsoft.com/office/word/2010/wordprocessingShape" mc:Ignorable="w14 w15 w16se wp14">
+<w:ftr xmlns:wpc="http://schemas.microsoft.com/office/word/2010/wordprocessingCanvas" xmlns:cx="http://schemas.microsoft.com/office/drawing/2014/chartex" xmlns:cx1="http://schemas.microsoft.com/office/drawing/2015/9/8/chartex" xmlns:cx2="http://schemas.microsoft.com/office/drawing/2015/10/21/chartex" xmlns:cx3="http://schemas.microsoft.com/office/drawing/2016/5/9/chartex" xmlns:cx4="http://schemas.microsoft.com/office/drawing/2016/5/10/chartex" xmlns:cx5="http://schemas.microsoft.com/office/drawing/2016/5/11/chartex" xmlns:cx6="http://schemas.microsoft.com/office/drawing/2016/5/12/chartex" xmlns:cx7="http://schemas.microsoft.com/office/drawing/2016/5/13/chartex" xmlns:cx8="http://schemas.microsoft.com/office/drawing/2016/5/14/chartex" xmlns:mc="http://schemas.openxmlformats.org/markup-compatibility/2006" xmlns:aink="http://schemas.microsoft.com/office/drawing/2016/ink" xmlns:am3d="http://schemas.microsoft.com/office/drawing/2017/model3d" xmlns:o="urn:schemas-microsoft-com:office:office" xmlns:r="http://schemas.openxmlformats.org/officeDocument/2006/relationships" xmlns:m="http://schemas.openxmlformats.org/officeDocument/2006/math" xmlns:v="urn:schemas-microsoft-com:vml" xmlns:wp14="http://schemas.microsoft.com/office/word/2010/wordprocessingDrawing" xmlns:wp="http://schemas.openxmlformats.org/drawingml/2006/wordprocessingDrawing" xmlns:w10="urn:schemas-microsoft-com:office:word" xmlns:w="http://schemas.openxmlformats.org/wordprocessingml/2006/main" xmlns:w14="http://schemas.microsoft.com/office/word/2010/wordml" xmlns:w15="http://schemas.microsoft.com/office/word/2012/wordml" xmlns:w16cid="http://schemas.microsoft.com/office/word/2016/wordml/cid" xmlns:w16se="http://schemas.microsoft.com/office/word/2015/wordml/symex" xmlns:wpg="http://schemas.microsoft.com/office/word/2010/wordprocessingGroup" xmlns:wpi="http://schemas.microsoft.com/office/word/2010/wordprocessingInk" xmlns:wne="http://schemas.microsoft.com/office/word/2006/wordml" xmlns:wps="http://schemas.microsoft.com/office/word/2010/wordprocessingShape" mc:Ignorable="w14 w15 w16se w16cid wp14">
   <w:p>
     <w:pPr>
       <w:pStyle w:val="Piedepgina"/>
@@ -5547,7 +6846,7 @@
 </file>
 
 <file path=word/footnotes.xml><?xml version="1.0" encoding="utf-8"?>
-<w:footnotes xmlns:wpc="http://schemas.microsoft.com/office/word/2010/wordprocessingCanvas" xmlns:cx="http://schemas.microsoft.com/office/drawing/2014/chartex" xmlns:mc="http://schemas.openxmlformats.org/markup-compatibility/2006" xmlns:o="urn:schemas-microsoft-com:office:office" xmlns:r="http://schemas.openxmlformats.org/officeDocument/2006/relationships" xmlns:m="http://schemas.openxmlformats.org/officeDocument/2006/math" xmlns:v="urn:schemas-microsoft-com:vml" xmlns:wp14="http://schemas.microsoft.com/office/word/2010/wordprocessingDrawing" xmlns:wp="http://schemas.openxmlformats.org/drawingml/2006/wordprocessingDrawing" xmlns:w10="urn:schemas-microsoft-com:office:word" xmlns:w="http://schemas.openxmlformats.org/wordprocessingml/2006/main" xmlns:w14="http://schemas.microsoft.com/office/word/2010/wordml" xmlns:w15="http://schemas.microsoft.com/office/word/2012/wordml" xmlns:w16se="http://schemas.microsoft.com/office/word/2015/wordml/symex" xmlns:wpg="http://schemas.microsoft.com/office/word/2010/wordprocessingGroup" xmlns:wpi="http://schemas.microsoft.com/office/word/2010/wordprocessingInk" xmlns:wne="http://schemas.microsoft.com/office/word/2006/wordml" xmlns:wps="http://schemas.microsoft.com/office/word/2010/wordprocessingShape" mc:Ignorable="w14 w15 w16se wp14">
+<w:footnotes xmlns:wpc="http://schemas.microsoft.com/office/word/2010/wordprocessingCanvas" xmlns:cx="http://schemas.microsoft.com/office/drawing/2014/chartex" xmlns:cx1="http://schemas.microsoft.com/office/drawing/2015/9/8/chartex" xmlns:cx2="http://schemas.microsoft.com/office/drawing/2015/10/21/chartex" xmlns:cx3="http://schemas.microsoft.com/office/drawing/2016/5/9/chartex" xmlns:cx4="http://schemas.microsoft.com/office/drawing/2016/5/10/chartex" xmlns:cx5="http://schemas.microsoft.com/office/drawing/2016/5/11/chartex" xmlns:cx6="http://schemas.microsoft.com/office/drawing/2016/5/12/chartex" xmlns:cx7="http://schemas.microsoft.com/office/drawing/2016/5/13/chartex" xmlns:cx8="http://schemas.microsoft.com/office/drawing/2016/5/14/chartex" xmlns:mc="http://schemas.openxmlformats.org/markup-compatibility/2006" xmlns:aink="http://schemas.microsoft.com/office/drawing/2016/ink" xmlns:am3d="http://schemas.microsoft.com/office/drawing/2017/model3d" xmlns:o="urn:schemas-microsoft-com:office:office" xmlns:r="http://schemas.openxmlformats.org/officeDocument/2006/relationships" xmlns:m="http://schemas.openxmlformats.org/officeDocument/2006/math" xmlns:v="urn:schemas-microsoft-com:vml" xmlns:wp14="http://schemas.microsoft.com/office/word/2010/wordprocessingDrawing" xmlns:wp="http://schemas.openxmlformats.org/drawingml/2006/wordprocessingDrawing" xmlns:w10="urn:schemas-microsoft-com:office:word" xmlns:w="http://schemas.openxmlformats.org/wordprocessingml/2006/main" xmlns:w14="http://schemas.microsoft.com/office/word/2010/wordml" xmlns:w15="http://schemas.microsoft.com/office/word/2012/wordml" xmlns:w16cid="http://schemas.microsoft.com/office/word/2016/wordml/cid" xmlns:w16se="http://schemas.microsoft.com/office/word/2015/wordml/symex" xmlns:wpg="http://schemas.microsoft.com/office/word/2010/wordprocessingGroup" xmlns:wpi="http://schemas.microsoft.com/office/word/2010/wordprocessingInk" xmlns:wne="http://schemas.microsoft.com/office/word/2006/wordml" xmlns:wps="http://schemas.microsoft.com/office/word/2010/wordprocessingShape" mc:Ignorable="w14 w15 w16se w16cid wp14">
   <w:footnote w:type="separator" w:id="-1">
     <w:p>
       <w:r>
@@ -5566,7 +6865,7 @@
 </file>
 
 <file path=word/header1.xml><?xml version="1.0" encoding="utf-8"?>
-<w:hdr xmlns:wpc="http://schemas.microsoft.com/office/word/2010/wordprocessingCanvas" xmlns:cx="http://schemas.microsoft.com/office/drawing/2014/chartex" xmlns:mc="http://schemas.openxmlformats.org/markup-compatibility/2006" xmlns:o="urn:schemas-microsoft-com:office:office" xmlns:r="http://schemas.openxmlformats.org/officeDocument/2006/relationships" xmlns:m="http://schemas.openxmlformats.org/officeDocument/2006/math" xmlns:v="urn:schemas-microsoft-com:vml" xmlns:wp14="http://schemas.microsoft.com/office/word/2010/wordprocessingDrawing" xmlns:wp="http://schemas.openxmlformats.org/drawingml/2006/wordprocessingDrawing" xmlns:w10="urn:schemas-microsoft-com:office:word" xmlns:w="http://schemas.openxmlformats.org/wordprocessingml/2006/main" xmlns:w14="http://schemas.microsoft.com/office/word/2010/wordml" xmlns:w15="http://schemas.microsoft.com/office/word/2012/wordml" xmlns:w16se="http://schemas.microsoft.com/office/word/2015/wordml/symex" xmlns:wpg="http://schemas.microsoft.com/office/word/2010/wordprocessingGroup" xmlns:wpi="http://schemas.microsoft.com/office/word/2010/wordprocessingInk" xmlns:wne="http://schemas.microsoft.com/office/word/2006/wordml" xmlns:wps="http://schemas.microsoft.com/office/word/2010/wordprocessingShape" mc:Ignorable="w14 w15 w16se wp14">
+<w:hdr xmlns:wpc="http://schemas.microsoft.com/office/word/2010/wordprocessingCanvas" xmlns:cx="http://schemas.microsoft.com/office/drawing/2014/chartex" xmlns:cx1="http://schemas.microsoft.com/office/drawing/2015/9/8/chartex" xmlns:cx2="http://schemas.microsoft.com/office/drawing/2015/10/21/chartex" xmlns:cx3="http://schemas.microsoft.com/office/drawing/2016/5/9/chartex" xmlns:cx4="http://schemas.microsoft.com/office/drawing/2016/5/10/chartex" xmlns:cx5="http://schemas.microsoft.com/office/drawing/2016/5/11/chartex" xmlns:cx6="http://schemas.microsoft.com/office/drawing/2016/5/12/chartex" xmlns:cx7="http://schemas.microsoft.com/office/drawing/2016/5/13/chartex" xmlns:cx8="http://schemas.microsoft.com/office/drawing/2016/5/14/chartex" xmlns:mc="http://schemas.openxmlformats.org/markup-compatibility/2006" xmlns:aink="http://schemas.microsoft.com/office/drawing/2016/ink" xmlns:am3d="http://schemas.microsoft.com/office/drawing/2017/model3d" xmlns:o="urn:schemas-microsoft-com:office:office" xmlns:r="http://schemas.openxmlformats.org/officeDocument/2006/relationships" xmlns:m="http://schemas.openxmlformats.org/officeDocument/2006/math" xmlns:v="urn:schemas-microsoft-com:vml" xmlns:wp14="http://schemas.microsoft.com/office/word/2010/wordprocessingDrawing" xmlns:wp="http://schemas.openxmlformats.org/drawingml/2006/wordprocessingDrawing" xmlns:w10="urn:schemas-microsoft-com:office:word" xmlns:w="http://schemas.openxmlformats.org/wordprocessingml/2006/main" xmlns:w14="http://schemas.microsoft.com/office/word/2010/wordml" xmlns:w15="http://schemas.microsoft.com/office/word/2012/wordml" xmlns:w16cid="http://schemas.microsoft.com/office/word/2016/wordml/cid" xmlns:w16se="http://schemas.microsoft.com/office/word/2015/wordml/symex" xmlns:wpg="http://schemas.microsoft.com/office/word/2010/wordprocessingGroup" xmlns:wpi="http://schemas.microsoft.com/office/word/2010/wordprocessingInk" xmlns:wne="http://schemas.microsoft.com/office/word/2006/wordml" xmlns:wps="http://schemas.microsoft.com/office/word/2010/wordprocessingShape" mc:Ignorable="w14 w15 w16se w16cid wp14">
   <w:p>
     <w:pPr>
       <w:pStyle w:val="Encabezado"/>
@@ -5576,7 +6875,7 @@
 </file>
 
 <file path=word/header2.xml><?xml version="1.0" encoding="utf-8"?>
-<w:hdr xmlns:wpc="http://schemas.microsoft.com/office/word/2010/wordprocessingCanvas" xmlns:cx="http://schemas.microsoft.com/office/drawing/2014/chartex" xmlns:mc="http://schemas.openxmlformats.org/markup-compatibility/2006" xmlns:o="urn:schemas-microsoft-com:office:office" xmlns:r="http://schemas.openxmlformats.org/officeDocument/2006/relationships" xmlns:m="http://schemas.openxmlformats.org/officeDocument/2006/math" xmlns:v="urn:schemas-microsoft-com:vml" xmlns:wp14="http://schemas.microsoft.com/office/word/2010/wordprocessingDrawing" xmlns:wp="http://schemas.openxmlformats.org/drawingml/2006/wordprocessingDrawing" xmlns:w10="urn:schemas-microsoft-com:office:word" xmlns:w="http://schemas.openxmlformats.org/wordprocessingml/2006/main" xmlns:w14="http://schemas.microsoft.com/office/word/2010/wordml" xmlns:w15="http://schemas.microsoft.com/office/word/2012/wordml" xmlns:w16se="http://schemas.microsoft.com/office/word/2015/wordml/symex" xmlns:wpg="http://schemas.microsoft.com/office/word/2010/wordprocessingGroup" xmlns:wpi="http://schemas.microsoft.com/office/word/2010/wordprocessingInk" xmlns:wne="http://schemas.microsoft.com/office/word/2006/wordml" xmlns:wps="http://schemas.microsoft.com/office/word/2010/wordprocessingShape" mc:Ignorable="w14 w15 w16se wp14">
+<w:hdr xmlns:wpc="http://schemas.microsoft.com/office/word/2010/wordprocessingCanvas" xmlns:cx="http://schemas.microsoft.com/office/drawing/2014/chartex" xmlns:cx1="http://schemas.microsoft.com/office/drawing/2015/9/8/chartex" xmlns:cx2="http://schemas.microsoft.com/office/drawing/2015/10/21/chartex" xmlns:cx3="http://schemas.microsoft.com/office/drawing/2016/5/9/chartex" xmlns:cx4="http://schemas.microsoft.com/office/drawing/2016/5/10/chartex" xmlns:cx5="http://schemas.microsoft.com/office/drawing/2016/5/11/chartex" xmlns:cx6="http://schemas.microsoft.com/office/drawing/2016/5/12/chartex" xmlns:cx7="http://schemas.microsoft.com/office/drawing/2016/5/13/chartex" xmlns:cx8="http://schemas.microsoft.com/office/drawing/2016/5/14/chartex" xmlns:mc="http://schemas.openxmlformats.org/markup-compatibility/2006" xmlns:aink="http://schemas.microsoft.com/office/drawing/2016/ink" xmlns:am3d="http://schemas.microsoft.com/office/drawing/2017/model3d" xmlns:o="urn:schemas-microsoft-com:office:office" xmlns:r="http://schemas.openxmlformats.org/officeDocument/2006/relationships" xmlns:m="http://schemas.openxmlformats.org/officeDocument/2006/math" xmlns:v="urn:schemas-microsoft-com:vml" xmlns:wp14="http://schemas.microsoft.com/office/word/2010/wordprocessingDrawing" xmlns:wp="http://schemas.openxmlformats.org/drawingml/2006/wordprocessingDrawing" xmlns:w10="urn:schemas-microsoft-com:office:word" xmlns:w="http://schemas.openxmlformats.org/wordprocessingml/2006/main" xmlns:w14="http://schemas.microsoft.com/office/word/2010/wordml" xmlns:w15="http://schemas.microsoft.com/office/word/2012/wordml" xmlns:w16cid="http://schemas.microsoft.com/office/word/2016/wordml/cid" xmlns:w16se="http://schemas.microsoft.com/office/word/2015/wordml/symex" xmlns:wpg="http://schemas.microsoft.com/office/word/2010/wordprocessingGroup" xmlns:wpi="http://schemas.microsoft.com/office/word/2010/wordprocessingInk" xmlns:wne="http://schemas.microsoft.com/office/word/2006/wordml" xmlns:wps="http://schemas.microsoft.com/office/word/2010/wordprocessingShape" mc:Ignorable="w14 w15 w16se w16cid wp14">
   <w:tbl>
     <w:tblPr>
       <w:tblW w:w="8755" w:type="dxa"/>
@@ -5790,7 +7089,7 @@
 </file>
 
 <file path=word/header3.xml><?xml version="1.0" encoding="utf-8"?>
-<w:hdr xmlns:wpc="http://schemas.microsoft.com/office/word/2010/wordprocessingCanvas" xmlns:cx="http://schemas.microsoft.com/office/drawing/2014/chartex" xmlns:mc="http://schemas.openxmlformats.org/markup-compatibility/2006" xmlns:o="urn:schemas-microsoft-com:office:office" xmlns:r="http://schemas.openxmlformats.org/officeDocument/2006/relationships" xmlns:m="http://schemas.openxmlformats.org/officeDocument/2006/math" xmlns:v="urn:schemas-microsoft-com:vml" xmlns:wp14="http://schemas.microsoft.com/office/word/2010/wordprocessingDrawing" xmlns:wp="http://schemas.openxmlformats.org/drawingml/2006/wordprocessingDrawing" xmlns:w10="urn:schemas-microsoft-com:office:word" xmlns:w="http://schemas.openxmlformats.org/wordprocessingml/2006/main" xmlns:w14="http://schemas.microsoft.com/office/word/2010/wordml" xmlns:w15="http://schemas.microsoft.com/office/word/2012/wordml" xmlns:w16se="http://schemas.microsoft.com/office/word/2015/wordml/symex" xmlns:wpg="http://schemas.microsoft.com/office/word/2010/wordprocessingGroup" xmlns:wpi="http://schemas.microsoft.com/office/word/2010/wordprocessingInk" xmlns:wne="http://schemas.microsoft.com/office/word/2006/wordml" xmlns:wps="http://schemas.microsoft.com/office/word/2010/wordprocessingShape" mc:Ignorable="w14 w15 w16se wp14">
+<w:hdr xmlns:wpc="http://schemas.microsoft.com/office/word/2010/wordprocessingCanvas" xmlns:cx="http://schemas.microsoft.com/office/drawing/2014/chartex" xmlns:cx1="http://schemas.microsoft.com/office/drawing/2015/9/8/chartex" xmlns:cx2="http://schemas.microsoft.com/office/drawing/2015/10/21/chartex" xmlns:cx3="http://schemas.microsoft.com/office/drawing/2016/5/9/chartex" xmlns:cx4="http://schemas.microsoft.com/office/drawing/2016/5/10/chartex" xmlns:cx5="http://schemas.microsoft.com/office/drawing/2016/5/11/chartex" xmlns:cx6="http://schemas.microsoft.com/office/drawing/2016/5/12/chartex" xmlns:cx7="http://schemas.microsoft.com/office/drawing/2016/5/13/chartex" xmlns:cx8="http://schemas.microsoft.com/office/drawing/2016/5/14/chartex" xmlns:mc="http://schemas.openxmlformats.org/markup-compatibility/2006" xmlns:aink="http://schemas.microsoft.com/office/drawing/2016/ink" xmlns:am3d="http://schemas.microsoft.com/office/drawing/2017/model3d" xmlns:o="urn:schemas-microsoft-com:office:office" xmlns:r="http://schemas.openxmlformats.org/officeDocument/2006/relationships" xmlns:m="http://schemas.openxmlformats.org/officeDocument/2006/math" xmlns:v="urn:schemas-microsoft-com:vml" xmlns:wp14="http://schemas.microsoft.com/office/word/2010/wordprocessingDrawing" xmlns:wp="http://schemas.openxmlformats.org/drawingml/2006/wordprocessingDrawing" xmlns:w10="urn:schemas-microsoft-com:office:word" xmlns:w="http://schemas.openxmlformats.org/wordprocessingml/2006/main" xmlns:w14="http://schemas.microsoft.com/office/word/2010/wordml" xmlns:w15="http://schemas.microsoft.com/office/word/2012/wordml" xmlns:w16cid="http://schemas.microsoft.com/office/word/2016/wordml/cid" xmlns:w16se="http://schemas.microsoft.com/office/word/2015/wordml/symex" xmlns:wpg="http://schemas.microsoft.com/office/word/2010/wordprocessingGroup" xmlns:wpi="http://schemas.microsoft.com/office/word/2010/wordprocessingInk" xmlns:wne="http://schemas.microsoft.com/office/word/2006/wordml" xmlns:wps="http://schemas.microsoft.com/office/word/2010/wordprocessingShape" mc:Ignorable="w14 w15 w16se w16cid wp14">
   <w:p>
     <w:pPr>
       <w:pStyle w:val="Encabezado"/>
@@ -5800,7 +7099,7 @@
 </file>
 
 <file path=word/header4.xml><?xml version="1.0" encoding="utf-8"?>
-<w:hdr xmlns:wpc="http://schemas.microsoft.com/office/word/2010/wordprocessingCanvas" xmlns:cx="http://schemas.microsoft.com/office/drawing/2014/chartex" xmlns:mc="http://schemas.openxmlformats.org/markup-compatibility/2006" xmlns:o="urn:schemas-microsoft-com:office:office" xmlns:r="http://schemas.openxmlformats.org/officeDocument/2006/relationships" xmlns:m="http://schemas.openxmlformats.org/officeDocument/2006/math" xmlns:v="urn:schemas-microsoft-com:vml" xmlns:wp14="http://schemas.microsoft.com/office/word/2010/wordprocessingDrawing" xmlns:wp="http://schemas.openxmlformats.org/drawingml/2006/wordprocessingDrawing" xmlns:w10="urn:schemas-microsoft-com:office:word" xmlns:w="http://schemas.openxmlformats.org/wordprocessingml/2006/main" xmlns:w14="http://schemas.microsoft.com/office/word/2010/wordml" xmlns:w15="http://schemas.microsoft.com/office/word/2012/wordml" xmlns:w16se="http://schemas.microsoft.com/office/word/2015/wordml/symex" xmlns:wpg="http://schemas.microsoft.com/office/word/2010/wordprocessingGroup" xmlns:wpi="http://schemas.microsoft.com/office/word/2010/wordprocessingInk" xmlns:wne="http://schemas.microsoft.com/office/word/2006/wordml" xmlns:wps="http://schemas.microsoft.com/office/word/2010/wordprocessingShape" mc:Ignorable="w14 w15 w16se wp14">
+<w:hdr xmlns:wpc="http://schemas.microsoft.com/office/word/2010/wordprocessingCanvas" xmlns:cx="http://schemas.microsoft.com/office/drawing/2014/chartex" xmlns:cx1="http://schemas.microsoft.com/office/drawing/2015/9/8/chartex" xmlns:cx2="http://schemas.microsoft.com/office/drawing/2015/10/21/chartex" xmlns:cx3="http://schemas.microsoft.com/office/drawing/2016/5/9/chartex" xmlns:cx4="http://schemas.microsoft.com/office/drawing/2016/5/10/chartex" xmlns:cx5="http://schemas.microsoft.com/office/drawing/2016/5/11/chartex" xmlns:cx6="http://schemas.microsoft.com/office/drawing/2016/5/12/chartex" xmlns:cx7="http://schemas.microsoft.com/office/drawing/2016/5/13/chartex" xmlns:cx8="http://schemas.microsoft.com/office/drawing/2016/5/14/chartex" xmlns:mc="http://schemas.openxmlformats.org/markup-compatibility/2006" xmlns:aink="http://schemas.microsoft.com/office/drawing/2016/ink" xmlns:am3d="http://schemas.microsoft.com/office/drawing/2017/model3d" xmlns:o="urn:schemas-microsoft-com:office:office" xmlns:r="http://schemas.openxmlformats.org/officeDocument/2006/relationships" xmlns:m="http://schemas.openxmlformats.org/officeDocument/2006/math" xmlns:v="urn:schemas-microsoft-com:vml" xmlns:wp14="http://schemas.microsoft.com/office/word/2010/wordprocessingDrawing" xmlns:wp="http://schemas.openxmlformats.org/drawingml/2006/wordprocessingDrawing" xmlns:w10="urn:schemas-microsoft-com:office:word" xmlns:w="http://schemas.openxmlformats.org/wordprocessingml/2006/main" xmlns:w14="http://schemas.microsoft.com/office/word/2010/wordml" xmlns:w15="http://schemas.microsoft.com/office/word/2012/wordml" xmlns:w16cid="http://schemas.microsoft.com/office/word/2016/wordml/cid" xmlns:w16se="http://schemas.microsoft.com/office/word/2015/wordml/symex" xmlns:wpg="http://schemas.microsoft.com/office/word/2010/wordprocessingGroup" xmlns:wpi="http://schemas.microsoft.com/office/word/2010/wordprocessingInk" xmlns:wne="http://schemas.microsoft.com/office/word/2006/wordml" xmlns:wps="http://schemas.microsoft.com/office/word/2010/wordprocessingShape" mc:Ignorable="w14 w15 w16se w16cid wp14">
   <w:tbl>
     <w:tblPr>
       <w:tblW w:w="8755" w:type="dxa"/>
@@ -6002,15 +7301,15 @@
 </file>
 
 <file path=word/numbering.xml><?xml version="1.0" encoding="utf-8"?>
-<w:numbering xmlns:wpc="http://schemas.microsoft.com/office/word/2010/wordprocessingCanvas" xmlns:cx="http://schemas.microsoft.com/office/drawing/2014/chartex" xmlns:mc="http://schemas.openxmlformats.org/markup-compatibility/2006" xmlns:o="urn:schemas-microsoft-com:office:office" xmlns:r="http://schemas.openxmlformats.org/officeDocument/2006/relationships" xmlns:m="http://schemas.openxmlformats.org/officeDocument/2006/math" xmlns:v="urn:schemas-microsoft-com:vml" xmlns:wp14="http://schemas.microsoft.com/office/word/2010/wordprocessingDrawing" xmlns:wp="http://schemas.openxmlformats.org/drawingml/2006/wordprocessingDrawing" xmlns:w10="urn:schemas-microsoft-com:office:word" xmlns:w="http://schemas.openxmlformats.org/wordprocessingml/2006/main" xmlns:w14="http://schemas.microsoft.com/office/word/2010/wordml" xmlns:w15="http://schemas.microsoft.com/office/word/2012/wordml" xmlns:w16se="http://schemas.microsoft.com/office/word/2015/wordml/symex" xmlns:wpg="http://schemas.microsoft.com/office/word/2010/wordprocessingGroup" xmlns:wpi="http://schemas.microsoft.com/office/word/2010/wordprocessingInk" xmlns:wne="http://schemas.microsoft.com/office/word/2006/wordml" xmlns:wps="http://schemas.microsoft.com/office/word/2010/wordprocessingShape" mc:Ignorable="w14 w15 w16se wp14">
+<w:numbering xmlns:wpc="http://schemas.microsoft.com/office/word/2010/wordprocessingCanvas" xmlns:cx="http://schemas.microsoft.com/office/drawing/2014/chartex" xmlns:cx1="http://schemas.microsoft.com/office/drawing/2015/9/8/chartex" xmlns:cx2="http://schemas.microsoft.com/office/drawing/2015/10/21/chartex" xmlns:cx3="http://schemas.microsoft.com/office/drawing/2016/5/9/chartex" xmlns:cx4="http://schemas.microsoft.com/office/drawing/2016/5/10/chartex" xmlns:cx5="http://schemas.microsoft.com/office/drawing/2016/5/11/chartex" xmlns:cx6="http://schemas.microsoft.com/office/drawing/2016/5/12/chartex" xmlns:cx7="http://schemas.microsoft.com/office/drawing/2016/5/13/chartex" xmlns:cx8="http://schemas.microsoft.com/office/drawing/2016/5/14/chartex" xmlns:mc="http://schemas.openxmlformats.org/markup-compatibility/2006" xmlns:aink="http://schemas.microsoft.com/office/drawing/2016/ink" xmlns:am3d="http://schemas.microsoft.com/office/drawing/2017/model3d" xmlns:o="urn:schemas-microsoft-com:office:office" xmlns:r="http://schemas.openxmlformats.org/officeDocument/2006/relationships" xmlns:m="http://schemas.openxmlformats.org/officeDocument/2006/math" xmlns:v="urn:schemas-microsoft-com:vml" xmlns:wp14="http://schemas.microsoft.com/office/word/2010/wordprocessingDrawing" xmlns:wp="http://schemas.openxmlformats.org/drawingml/2006/wordprocessingDrawing" xmlns:w10="urn:schemas-microsoft-com:office:word" xmlns:w="http://schemas.openxmlformats.org/wordprocessingml/2006/main" xmlns:w14="http://schemas.microsoft.com/office/word/2010/wordml" xmlns:w15="http://schemas.microsoft.com/office/word/2012/wordml" xmlns:w16cid="http://schemas.microsoft.com/office/word/2016/wordml/cid" xmlns:w16se="http://schemas.microsoft.com/office/word/2015/wordml/symex" xmlns:wpg="http://schemas.microsoft.com/office/word/2010/wordprocessingGroup" xmlns:wpi="http://schemas.microsoft.com/office/word/2010/wordprocessingInk" xmlns:wne="http://schemas.microsoft.com/office/word/2006/wordml" xmlns:wps="http://schemas.microsoft.com/office/word/2010/wordprocessingShape" mc:Ignorable="w14 w15 w16se w16cid wp14">
   <w:abstractNum w:abstractNumId="0" w15:restartNumberingAfterBreak="0">
     <w:nsid w:val="11D30C93"/>
     <w:multiLevelType w:val="multilevel"/>
-    <w:tmpl w:val="17BE4C10"/>
+    <w:tmpl w:val="08B0BB92"/>
     <w:lvl w:ilvl="0">
       <w:start w:val="1"/>
       <w:numFmt w:val="bullet"/>
-      <w:lvlText w:val=""/>
+      <w:lvlText w:val="o"/>
       <w:lvlJc w:val="left"/>
       <w:pPr>
         <w:tabs>
@@ -6019,7 +7318,7 @@
         <w:ind w:left="720" w:hanging="360"/>
       </w:pPr>
       <w:rPr>
-        <w:rFonts w:ascii="Symbol" w:hAnsi="Symbol" w:hint="default"/>
+        <w:rFonts w:ascii="Courier New" w:hAnsi="Courier New" w:cs="Courier New" w:hint="default"/>
         <w:sz w:val="20"/>
       </w:rPr>
     </w:lvl>
@@ -6475,11 +7774,11 @@
   <w:abstractNum w:abstractNumId="4" w15:restartNumberingAfterBreak="0">
     <w:nsid w:val="3F183726"/>
     <w:multiLevelType w:val="multilevel"/>
-    <w:tmpl w:val="F228AE52"/>
+    <w:tmpl w:val="99B8AB8C"/>
     <w:lvl w:ilvl="0">
       <w:start w:val="1"/>
       <w:numFmt w:val="bullet"/>
-      <w:lvlText w:val=""/>
+      <w:lvlText w:val="o"/>
       <w:lvlJc w:val="left"/>
       <w:pPr>
         <w:tabs>
@@ -6488,7 +7787,7 @@
         <w:ind w:left="720" w:hanging="360"/>
       </w:pPr>
       <w:rPr>
-        <w:rFonts w:ascii="Symbol" w:hAnsi="Symbol" w:hint="default"/>
+        <w:rFonts w:ascii="Courier New" w:hAnsi="Courier New" w:cs="Courier New" w:hint="default"/>
         <w:sz w:val="20"/>
       </w:rPr>
     </w:lvl>
@@ -7065,11 +8364,11 @@
   <w:abstractNum w:abstractNumId="9" w15:restartNumberingAfterBreak="0">
     <w:nsid w:val="5FC26FAF"/>
     <w:multiLevelType w:val="multilevel"/>
-    <w:tmpl w:val="ABF21678"/>
+    <w:tmpl w:val="498022C4"/>
     <w:lvl w:ilvl="0">
       <w:start w:val="1"/>
       <w:numFmt w:val="bullet"/>
-      <w:lvlText w:val=""/>
+      <w:lvlText w:val="o"/>
       <w:lvlJc w:val="left"/>
       <w:pPr>
         <w:tabs>
@@ -7078,7 +8377,7 @@
         <w:ind w:left="720" w:hanging="360"/>
       </w:pPr>
       <w:rPr>
-        <w:rFonts w:ascii="Symbol" w:hAnsi="Symbol" w:hint="default"/>
+        <w:rFonts w:ascii="Courier New" w:hAnsi="Courier New" w:cs="Courier New" w:hint="default"/>
         <w:sz w:val="20"/>
       </w:rPr>
     </w:lvl>
@@ -7214,11 +8513,11 @@
   <w:abstractNum w:abstractNumId="10" w15:restartNumberingAfterBreak="0">
     <w:nsid w:val="62BE605F"/>
     <w:multiLevelType w:val="multilevel"/>
-    <w:tmpl w:val="F0300462"/>
+    <w:tmpl w:val="C7FA7AF8"/>
     <w:lvl w:ilvl="0">
       <w:start w:val="1"/>
       <w:numFmt w:val="bullet"/>
-      <w:lvlText w:val=""/>
+      <w:lvlText w:val="o"/>
       <w:lvlJc w:val="left"/>
       <w:pPr>
         <w:tabs>
@@ -7227,7 +8526,7 @@
         <w:ind w:left="720" w:hanging="360"/>
       </w:pPr>
       <w:rPr>
-        <w:rFonts w:ascii="Symbol" w:hAnsi="Symbol" w:hint="default"/>
+        <w:rFonts w:ascii="Courier New" w:hAnsi="Courier New" w:cs="Courier New" w:hint="default"/>
         <w:sz w:val="20"/>
       </w:rPr>
     </w:lvl>
@@ -7474,13 +8773,125 @@
     </w:lvl>
   </w:abstractNum>
   <w:abstractNum w:abstractNumId="12" w15:restartNumberingAfterBreak="0">
+    <w:nsid w:val="6BE627DB"/>
+    <w:multiLevelType w:val="hybridMultilevel"/>
+    <w:tmpl w:val="A3F444C6"/>
+    <w:lvl w:ilvl="0" w:tplc="45AE9F10">
+      <w:numFmt w:val="bullet"/>
+      <w:lvlText w:val="-"/>
+      <w:lvlJc w:val="left"/>
+      <w:pPr>
+        <w:ind w:left="1080" w:hanging="360"/>
+      </w:pPr>
+      <w:rPr>
+        <w:rFonts w:ascii="Calibri" w:eastAsiaTheme="minorHAnsi" w:hAnsi="Calibri" w:cs="Calibri" w:hint="default"/>
+      </w:rPr>
+    </w:lvl>
+    <w:lvl w:ilvl="1" w:tplc="0C0A0003">
+      <w:start w:val="1"/>
+      <w:numFmt w:val="bullet"/>
+      <w:lvlText w:val="o"/>
+      <w:lvlJc w:val="left"/>
+      <w:pPr>
+        <w:ind w:left="1800" w:hanging="360"/>
+      </w:pPr>
+      <w:rPr>
+        <w:rFonts w:ascii="Courier New" w:hAnsi="Courier New" w:cs="Courier New" w:hint="default"/>
+      </w:rPr>
+    </w:lvl>
+    <w:lvl w:ilvl="2" w:tplc="0C0A0005">
+      <w:start w:val="1"/>
+      <w:numFmt w:val="bullet"/>
+      <w:lvlText w:val=""/>
+      <w:lvlJc w:val="left"/>
+      <w:pPr>
+        <w:ind w:left="2520" w:hanging="360"/>
+      </w:pPr>
+      <w:rPr>
+        <w:rFonts w:ascii="Wingdings" w:hAnsi="Wingdings" w:hint="default"/>
+      </w:rPr>
+    </w:lvl>
+    <w:lvl w:ilvl="3" w:tplc="0C0A0001">
+      <w:start w:val="1"/>
+      <w:numFmt w:val="bullet"/>
+      <w:lvlText w:val=""/>
+      <w:lvlJc w:val="left"/>
+      <w:pPr>
+        <w:ind w:left="3240" w:hanging="360"/>
+      </w:pPr>
+      <w:rPr>
+        <w:rFonts w:ascii="Symbol" w:hAnsi="Symbol" w:hint="default"/>
+      </w:rPr>
+    </w:lvl>
+    <w:lvl w:ilvl="4" w:tplc="0C0A0003">
+      <w:start w:val="1"/>
+      <w:numFmt w:val="bullet"/>
+      <w:lvlText w:val="o"/>
+      <w:lvlJc w:val="left"/>
+      <w:pPr>
+        <w:ind w:left="3960" w:hanging="360"/>
+      </w:pPr>
+      <w:rPr>
+        <w:rFonts w:ascii="Courier New" w:hAnsi="Courier New" w:cs="Courier New" w:hint="default"/>
+      </w:rPr>
+    </w:lvl>
+    <w:lvl w:ilvl="5" w:tplc="0C0A0005">
+      <w:start w:val="1"/>
+      <w:numFmt w:val="bullet"/>
+      <w:lvlText w:val=""/>
+      <w:lvlJc w:val="left"/>
+      <w:pPr>
+        <w:ind w:left="4680" w:hanging="360"/>
+      </w:pPr>
+      <w:rPr>
+        <w:rFonts w:ascii="Wingdings" w:hAnsi="Wingdings" w:hint="default"/>
+      </w:rPr>
+    </w:lvl>
+    <w:lvl w:ilvl="6" w:tplc="0C0A0001">
+      <w:start w:val="1"/>
+      <w:numFmt w:val="bullet"/>
+      <w:lvlText w:val=""/>
+      <w:lvlJc w:val="left"/>
+      <w:pPr>
+        <w:ind w:left="5400" w:hanging="360"/>
+      </w:pPr>
+      <w:rPr>
+        <w:rFonts w:ascii="Symbol" w:hAnsi="Symbol" w:hint="default"/>
+      </w:rPr>
+    </w:lvl>
+    <w:lvl w:ilvl="7" w:tplc="0C0A0003">
+      <w:start w:val="1"/>
+      <w:numFmt w:val="bullet"/>
+      <w:lvlText w:val="o"/>
+      <w:lvlJc w:val="left"/>
+      <w:pPr>
+        <w:ind w:left="6120" w:hanging="360"/>
+      </w:pPr>
+      <w:rPr>
+        <w:rFonts w:ascii="Courier New" w:hAnsi="Courier New" w:cs="Courier New" w:hint="default"/>
+      </w:rPr>
+    </w:lvl>
+    <w:lvl w:ilvl="8" w:tplc="0C0A0005">
+      <w:start w:val="1"/>
+      <w:numFmt w:val="bullet"/>
+      <w:lvlText w:val=""/>
+      <w:lvlJc w:val="left"/>
+      <w:pPr>
+        <w:ind w:left="6840" w:hanging="360"/>
+      </w:pPr>
+      <w:rPr>
+        <w:rFonts w:ascii="Wingdings" w:hAnsi="Wingdings" w:hint="default"/>
+      </w:rPr>
+    </w:lvl>
+  </w:abstractNum>
+  <w:abstractNum w:abstractNumId="13" w15:restartNumberingAfterBreak="0">
     <w:nsid w:val="718F3A38"/>
     <w:multiLevelType w:val="multilevel"/>
-    <w:tmpl w:val="87040526"/>
+    <w:tmpl w:val="FB70887A"/>
     <w:lvl w:ilvl="0">
       <w:start w:val="1"/>
       <w:numFmt w:val="bullet"/>
-      <w:lvlText w:val=""/>
+      <w:lvlText w:val="o"/>
       <w:lvlJc w:val="left"/>
       <w:pPr>
         <w:tabs>
@@ -7489,7 +8900,7 @@
         <w:ind w:left="720" w:hanging="360"/>
       </w:pPr>
       <w:rPr>
-        <w:rFonts w:ascii="Symbol" w:hAnsi="Symbol" w:hint="default"/>
+        <w:rFonts w:ascii="Courier New" w:hAnsi="Courier New" w:cs="Courier New" w:hint="default"/>
         <w:sz w:val="20"/>
       </w:rPr>
     </w:lvl>
@@ -7656,17 +9067,20 @@
     <w:abstractNumId w:val="10"/>
   </w:num>
   <w:num w:numId="12">
-    <w:abstractNumId w:val="12"/>
+    <w:abstractNumId w:val="13"/>
   </w:num>
   <w:num w:numId="13">
     <w:abstractNumId w:val="9"/>
+  </w:num>
+  <w:num w:numId="14">
+    <w:abstractNumId w:val="12"/>
   </w:num>
   <w:numIdMacAtCleanup w:val="13"/>
 </w:numbering>
 </file>
 
 <file path=word/styles.xml><?xml version="1.0" encoding="utf-8"?>
-<w:styles xmlns:mc="http://schemas.openxmlformats.org/markup-compatibility/2006" xmlns:r="http://schemas.openxmlformats.org/officeDocument/2006/relationships" xmlns:w="http://schemas.openxmlformats.org/wordprocessingml/2006/main" xmlns:w14="http://schemas.microsoft.com/office/word/2010/wordml" xmlns:w15="http://schemas.microsoft.com/office/word/2012/wordml" xmlns:w16se="http://schemas.microsoft.com/office/word/2015/wordml/symex" mc:Ignorable="w14 w15 w16se">
+<w:styles xmlns:mc="http://schemas.openxmlformats.org/markup-compatibility/2006" xmlns:r="http://schemas.openxmlformats.org/officeDocument/2006/relationships" xmlns:w="http://schemas.openxmlformats.org/wordprocessingml/2006/main" xmlns:w14="http://schemas.microsoft.com/office/word/2010/wordml" xmlns:w15="http://schemas.microsoft.com/office/word/2012/wordml" xmlns:w16cid="http://schemas.microsoft.com/office/word/2016/wordml/cid" xmlns:w16se="http://schemas.microsoft.com/office/word/2015/wordml/symex" mc:Ignorable="w14 w15 w16se w16cid">
   <w:docDefaults>
     <w:rPrDefault>
       <w:rPr>
@@ -7682,7 +9096,7 @@
       </w:pPr>
     </w:pPrDefault>
   </w:docDefaults>
-  <w:latentStyles w:defLockedState="0" w:defUIPriority="99" w:defSemiHidden="0" w:defUnhideWhenUsed="0" w:defQFormat="0" w:count="371">
+  <w:latentStyles w:defLockedState="0" w:defUIPriority="99" w:defSemiHidden="0" w:defUnhideWhenUsed="0" w:defQFormat="0" w:count="375">
     <w:lsdException w:name="Normal" w:uiPriority="0" w:qFormat="1"/>
     <w:lsdException w:name="heading 1" w:uiPriority="9" w:qFormat="1"/>
     <w:lsdException w:name="heading 2" w:semiHidden="1" w:uiPriority="9" w:unhideWhenUsed="1" w:qFormat="1"/>
@@ -7788,7 +9202,6 @@
     <w:lsdException w:name="HTML Sample" w:semiHidden="1" w:unhideWhenUsed="1"/>
     <w:lsdException w:name="HTML Typewriter" w:semiHidden="1" w:unhideWhenUsed="1"/>
     <w:lsdException w:name="HTML Variable" w:semiHidden="1" w:unhideWhenUsed="1"/>
-    <w:lsdException w:name="Normal Table" w:semiHidden="1" w:unhideWhenUsed="1"/>
     <w:lsdException w:name="annotation subject" w:semiHidden="1" w:unhideWhenUsed="1"/>
     <w:lsdException w:name="No List" w:semiHidden="1" w:unhideWhenUsed="1"/>
     <w:lsdException w:name="Outline List 1" w:semiHidden="1" w:unhideWhenUsed="1"/>
@@ -7832,10 +9245,8 @@
     <w:lsdException w:name="Table Elegant" w:semiHidden="1" w:unhideWhenUsed="1"/>
     <w:lsdException w:name="Table Professional" w:semiHidden="1" w:unhideWhenUsed="1"/>
     <w:lsdException w:name="Table Subtle 1" w:semiHidden="1" w:unhideWhenUsed="1"/>
-    <w:lsdException w:name="Table Subtle 2" w:semiHidden="1" w:unhideWhenUsed="1"/>
     <w:lsdException w:name="Table Web 1" w:semiHidden="1" w:unhideWhenUsed="1"/>
     <w:lsdException w:name="Table Web 2" w:semiHidden="1" w:unhideWhenUsed="1"/>
-    <w:lsdException w:name="Table Web 3" w:semiHidden="1" w:unhideWhenUsed="1"/>
     <w:lsdException w:name="Balloon Text" w:semiHidden="1" w:unhideWhenUsed="1"/>
     <w:lsdException w:name="Table Grid" w:uiPriority="39"/>
     <w:lsdException w:name="Table Theme" w:semiHidden="1" w:unhideWhenUsed="1"/>
@@ -8054,6 +9465,10 @@
     <w:lsdException w:name="List Table 5 Dark Accent 6" w:uiPriority="50"/>
     <w:lsdException w:name="List Table 6 Colorful Accent 6" w:uiPriority="51"/>
     <w:lsdException w:name="List Table 7 Colorful Accent 6" w:uiPriority="52"/>
+    <w:lsdException w:name="Mention" w:semiHidden="1" w:unhideWhenUsed="1"/>
+    <w:lsdException w:name="Smart Hyperlink" w:semiHidden="1" w:unhideWhenUsed="1"/>
+    <w:lsdException w:name="Hashtag" w:semiHidden="1" w:unhideWhenUsed="1"/>
+    <w:lsdException w:name="Unresolved Mention" w:semiHidden="1" w:unhideWhenUsed="1"/>
   </w:latentStyles>
   <w:style w:type="paragraph" w:default="1" w:styleId="Normal">
     <w:name w:val="Normal"/>
@@ -9545,7 +10960,7 @@
 </file>
 
 <file path=word/glossary/document.xml><?xml version="1.0" encoding="utf-8"?>
-<w:glossaryDocument xmlns:wpc="http://schemas.microsoft.com/office/word/2010/wordprocessingCanvas" xmlns:cx="http://schemas.microsoft.com/office/drawing/2014/chartex" xmlns:mc="http://schemas.openxmlformats.org/markup-compatibility/2006" xmlns:o="urn:schemas-microsoft-com:office:office" xmlns:r="http://schemas.openxmlformats.org/officeDocument/2006/relationships" xmlns:m="http://schemas.openxmlformats.org/officeDocument/2006/math" xmlns:v="urn:schemas-microsoft-com:vml" xmlns:wp14="http://schemas.microsoft.com/office/word/2010/wordprocessingDrawing" xmlns:wp="http://schemas.openxmlformats.org/drawingml/2006/wordprocessingDrawing" xmlns:w10="urn:schemas-microsoft-com:office:word" xmlns:w="http://schemas.openxmlformats.org/wordprocessingml/2006/main" xmlns:w14="http://schemas.microsoft.com/office/word/2010/wordml" xmlns:w15="http://schemas.microsoft.com/office/word/2012/wordml" xmlns:w16se="http://schemas.microsoft.com/office/word/2015/wordml/symex" xmlns:wpg="http://schemas.microsoft.com/office/word/2010/wordprocessingGroup" xmlns:wpi="http://schemas.microsoft.com/office/word/2010/wordprocessingInk" xmlns:wne="http://schemas.microsoft.com/office/word/2006/wordml" xmlns:wps="http://schemas.microsoft.com/office/word/2010/wordprocessingShape" mc:Ignorable="w14 w15 w16se wp14">
+<w:glossaryDocument xmlns:wpc="http://schemas.microsoft.com/office/word/2010/wordprocessingCanvas" xmlns:cx="http://schemas.microsoft.com/office/drawing/2014/chartex" xmlns:cx1="http://schemas.microsoft.com/office/drawing/2015/9/8/chartex" xmlns:cx2="http://schemas.microsoft.com/office/drawing/2015/10/21/chartex" xmlns:cx3="http://schemas.microsoft.com/office/drawing/2016/5/9/chartex" xmlns:cx4="http://schemas.microsoft.com/office/drawing/2016/5/10/chartex" xmlns:cx5="http://schemas.microsoft.com/office/drawing/2016/5/11/chartex" xmlns:cx6="http://schemas.microsoft.com/office/drawing/2016/5/12/chartex" xmlns:cx7="http://schemas.microsoft.com/office/drawing/2016/5/13/chartex" xmlns:cx8="http://schemas.microsoft.com/office/drawing/2016/5/14/chartex" xmlns:mc="http://schemas.openxmlformats.org/markup-compatibility/2006" xmlns:aink="http://schemas.microsoft.com/office/drawing/2016/ink" xmlns:am3d="http://schemas.microsoft.com/office/drawing/2017/model3d" xmlns:o="urn:schemas-microsoft-com:office:office" xmlns:r="http://schemas.openxmlformats.org/officeDocument/2006/relationships" xmlns:m="http://schemas.openxmlformats.org/officeDocument/2006/math" xmlns:v="urn:schemas-microsoft-com:vml" xmlns:wp14="http://schemas.microsoft.com/office/word/2010/wordprocessingDrawing" xmlns:wp="http://schemas.openxmlformats.org/drawingml/2006/wordprocessingDrawing" xmlns:w10="urn:schemas-microsoft-com:office:word" xmlns:w="http://schemas.openxmlformats.org/wordprocessingml/2006/main" xmlns:w14="http://schemas.microsoft.com/office/word/2010/wordml" xmlns:w15="http://schemas.microsoft.com/office/word/2012/wordml" xmlns:w16cid="http://schemas.microsoft.com/office/word/2016/wordml/cid" xmlns:w16se="http://schemas.microsoft.com/office/word/2015/wordml/symex" xmlns:wpg="http://schemas.microsoft.com/office/word/2010/wordprocessingGroup" xmlns:wpi="http://schemas.microsoft.com/office/word/2010/wordprocessingInk" xmlns:wne="http://schemas.microsoft.com/office/word/2006/wordml" xmlns:wps="http://schemas.microsoft.com/office/word/2010/wordprocessingShape" mc:Ignorable="w14 w15 w16se w16cid wp14">
   <w:docParts>
     <w:docPart>
       <w:docPartPr>
@@ -9569,7 +10984,7 @@
           </w:pPr>
           <w:r>
             <w:rPr>
-              <w:color w:val="5B9BD5" w:themeColor="accent1"/>
+              <w:color w:val="4472C4" w:themeColor="accent1"/>
               <w:sz w:val="20"/>
               <w:szCs w:val="20"/>
             </w:rPr>
@@ -9583,7 +10998,21 @@
 </file>
 
 <file path=word/glossary/fontTable.xml><?xml version="1.0" encoding="utf-8"?>
-<w:fonts xmlns:mc="http://schemas.openxmlformats.org/markup-compatibility/2006" xmlns:r="http://schemas.openxmlformats.org/officeDocument/2006/relationships" xmlns:w="http://schemas.openxmlformats.org/wordprocessingml/2006/main" xmlns:w14="http://schemas.microsoft.com/office/word/2010/wordml" xmlns:w15="http://schemas.microsoft.com/office/word/2012/wordml" xmlns:w16se="http://schemas.microsoft.com/office/word/2015/wordml/symex" mc:Ignorable="w14 w15 w16se">
+<w:fonts xmlns:mc="http://schemas.openxmlformats.org/markup-compatibility/2006" xmlns:r="http://schemas.openxmlformats.org/officeDocument/2006/relationships" xmlns:w="http://schemas.openxmlformats.org/wordprocessingml/2006/main" xmlns:w14="http://schemas.microsoft.com/office/word/2010/wordml" xmlns:w15="http://schemas.microsoft.com/office/word/2012/wordml" xmlns:w16cid="http://schemas.microsoft.com/office/word/2016/wordml/cid" xmlns:w16se="http://schemas.microsoft.com/office/word/2015/wordml/symex" mc:Ignorable="w14 w15 w16se w16cid">
+  <w:font w:name="Courier New">
+    <w:panose1 w:val="02070309020205020404"/>
+    <w:charset w:val="00"/>
+    <w:family w:val="modern"/>
+    <w:pitch w:val="fixed"/>
+    <w:sig w:usb0="E0002AFF" w:usb1="C0007843" w:usb2="00000009" w:usb3="00000000" w:csb0="000001FF" w:csb1="00000000"/>
+  </w:font>
+  <w:font w:name="Times New Roman">
+    <w:panose1 w:val="02020603050405020304"/>
+    <w:charset w:val="00"/>
+    <w:family w:val="roman"/>
+    <w:pitch w:val="variable"/>
+    <w:sig w:usb0="E0002AFF" w:usb1="C0007841" w:usb2="00000009" w:usb3="00000000" w:csb0="000001FF" w:csb1="00000000"/>
+  </w:font>
   <w:font w:name="Symbol">
     <w:panose1 w:val="05050102010706020507"/>
     <w:charset w:val="02"/>
@@ -9591,26 +11020,12 @@
     <w:pitch w:val="variable"/>
     <w:sig w:usb0="00000000" w:usb1="10000000" w:usb2="00000000" w:usb3="00000000" w:csb0="80000000" w:csb1="00000000"/>
   </w:font>
-  <w:font w:name="Times New Roman">
-    <w:panose1 w:val="02020603050405020304"/>
-    <w:charset w:val="00"/>
-    <w:family w:val="roman"/>
-    <w:pitch w:val="variable"/>
-    <w:sig w:usb0="E0002EFF" w:usb1="C000785B" w:usb2="00000009" w:usb3="00000000" w:csb0="000001FF" w:csb1="00000000"/>
-  </w:font>
   <w:font w:name="Arial Narrow">
     <w:panose1 w:val="020B0606020202030204"/>
     <w:charset w:val="00"/>
     <w:family w:val="swiss"/>
     <w:pitch w:val="variable"/>
     <w:sig w:usb0="00000287" w:usb1="00000800" w:usb2="00000000" w:usb3="00000000" w:csb0="0000009F" w:csb1="00000000"/>
-  </w:font>
-  <w:font w:name="Courier New">
-    <w:panose1 w:val="02070309020205020404"/>
-    <w:charset w:val="00"/>
-    <w:family w:val="modern"/>
-    <w:pitch w:val="fixed"/>
-    <w:sig w:usb0="E0002EFF" w:usb1="C0007843" w:usb2="00000009" w:usb3="00000000" w:csb0="000001FF" w:csb1="00000000"/>
   </w:font>
   <w:font w:name="Wingdings">
     <w:panose1 w:val="05000000000000000000"/>
@@ -9624,28 +11039,44 @@
     <w:charset w:val="00"/>
     <w:family w:val="swiss"/>
     <w:pitch w:val="variable"/>
-    <w:sig w:usb0="E0002EFF" w:usb1="C000785B" w:usb2="00000009" w:usb3="00000000" w:csb0="000001FF" w:csb1="00000000"/>
+    <w:sig w:usb0="E0002AFF" w:usb1="C0007843" w:usb2="00000009" w:usb3="00000000" w:csb0="000001FF" w:csb1="00000000"/>
   </w:font>
   <w:font w:name="Calibri">
     <w:panose1 w:val="020F0502020204030204"/>
     <w:charset w:val="00"/>
     <w:family w:val="swiss"/>
     <w:pitch w:val="variable"/>
-    <w:sig w:usb0="E0002AFF" w:usb1="C000247B" w:usb2="00000009" w:usb3="00000000" w:csb0="000001FF" w:csb1="00000000"/>
+    <w:sig w:usb0="E00002FF" w:usb1="4000ACFF" w:usb2="00000001" w:usb3="00000000" w:csb0="0000019F" w:csb1="00000000"/>
+  </w:font>
+  <w:font w:name="MS Gothic">
+    <w:altName w:val="ＭＳ ゴシック"/>
+    <w:panose1 w:val="020B0609070205080204"/>
+    <w:charset w:val="80"/>
+    <w:family w:val="modern"/>
+    <w:pitch w:val="fixed"/>
+    <w:sig w:usb0="E00002FF" w:usb1="6AC7FDFB" w:usb2="00000012" w:usb3="00000000" w:csb0="0002009F" w:csb1="00000000"/>
   </w:font>
   <w:font w:name="Calibri Light">
     <w:panose1 w:val="020F0302020204030204"/>
     <w:charset w:val="00"/>
     <w:family w:val="swiss"/>
     <w:pitch w:val="variable"/>
-    <w:sig w:usb0="E0002AFF" w:usb1="C000247B" w:usb2="00000009" w:usb3="00000000" w:csb0="000001FF" w:csb1="00000000"/>
+    <w:sig w:usb0="A00002EF" w:usb1="4000207B" w:usb2="00000000" w:usb3="00000000" w:csb0="0000019F" w:csb1="00000000"/>
+  </w:font>
+  <w:font w:name="MS Mincho">
+    <w:altName w:val="ＭＳ 明朝"/>
+    <w:panose1 w:val="02020609040205080304"/>
+    <w:charset w:val="80"/>
+    <w:family w:val="modern"/>
+    <w:pitch w:val="fixed"/>
+    <w:sig w:usb0="E00002FF" w:usb1="6AC7FDFB" w:usb2="00000012" w:usb3="00000000" w:csb0="0002009F" w:csb1="00000000"/>
   </w:font>
   <w:font w:name="Segoe UI">
     <w:panose1 w:val="020B0502040204020203"/>
     <w:charset w:val="00"/>
     <w:family w:val="swiss"/>
     <w:pitch w:val="variable"/>
-    <w:sig w:usb0="E4002EFF" w:usb1="C000E47F" w:usb2="00000009" w:usb3="00000000" w:csb0="000001FF" w:csb1="00000000"/>
+    <w:sig w:usb0="E10022FF" w:usb1="C000E47F" w:usb2="00000029" w:usb3="00000000" w:csb0="000001DF" w:csb1="00000000"/>
   </w:font>
   <w:font w:name="Tahoma">
     <w:panose1 w:val="020B0604030504040204"/>
@@ -9654,11 +11085,25 @@
     <w:pitch w:val="variable"/>
     <w:sig w:usb0="E1002EFF" w:usb1="C000605B" w:usb2="00000029" w:usb3="00000000" w:csb0="000101FF" w:csb1="00000000"/>
   </w:font>
+  <w:font w:name="Yu Mincho">
+    <w:altName w:val="游明朝"/>
+    <w:charset w:val="80"/>
+    <w:family w:val="roman"/>
+    <w:pitch w:val="variable"/>
+    <w:sig w:usb0="800002E7" w:usb1="2AC7FCFF" w:usb2="00000012" w:usb3="00000000" w:csb0="0002009F" w:csb1="00000000"/>
+  </w:font>
+  <w:font w:name="Yu Gothic Light">
+    <w:altName w:val="游ゴシック Light"/>
+    <w:charset w:val="80"/>
+    <w:family w:val="swiss"/>
+    <w:pitch w:val="variable"/>
+    <w:sig w:usb0="E00002FF" w:usb1="2AC7FDFF" w:usb2="00000016" w:usb3="00000000" w:csb0="0002009F" w:csb1="00000000"/>
+  </w:font>
 </w:fonts>
 </file>
 
 <file path=word/glossary/settings.xml><?xml version="1.0" encoding="utf-8"?>
-<w:settings xmlns:mc="http://schemas.openxmlformats.org/markup-compatibility/2006" xmlns:o="urn:schemas-microsoft-com:office:office" xmlns:r="http://schemas.openxmlformats.org/officeDocument/2006/relationships" xmlns:m="http://schemas.openxmlformats.org/officeDocument/2006/math" xmlns:v="urn:schemas-microsoft-com:vml" xmlns:w10="urn:schemas-microsoft-com:office:word" xmlns:w="http://schemas.openxmlformats.org/wordprocessingml/2006/main" xmlns:w14="http://schemas.microsoft.com/office/word/2010/wordml" xmlns:w15="http://schemas.microsoft.com/office/word/2012/wordml" xmlns:w16se="http://schemas.microsoft.com/office/word/2015/wordml/symex" xmlns:sl="http://schemas.openxmlformats.org/schemaLibrary/2006/main" mc:Ignorable="w14 w15 w16se">
+<w:settings xmlns:mc="http://schemas.openxmlformats.org/markup-compatibility/2006" xmlns:o="urn:schemas-microsoft-com:office:office" xmlns:r="http://schemas.openxmlformats.org/officeDocument/2006/relationships" xmlns:m="http://schemas.openxmlformats.org/officeDocument/2006/math" xmlns:v="urn:schemas-microsoft-com:vml" xmlns:w10="urn:schemas-microsoft-com:office:word" xmlns:w="http://schemas.openxmlformats.org/wordprocessingml/2006/main" xmlns:w14="http://schemas.microsoft.com/office/word/2010/wordml" xmlns:w15="http://schemas.microsoft.com/office/word/2012/wordml" xmlns:w16cid="http://schemas.microsoft.com/office/word/2016/wordml/cid" xmlns:w16se="http://schemas.microsoft.com/office/word/2015/wordml/symex" xmlns:sl="http://schemas.openxmlformats.org/schemaLibrary/2006/main" mc:Ignorable="w14 w15 w16se w16cid">
   <w:view w:val="normal"/>
   <w:defaultTabStop w:val="708"/>
   <w:hyphenationZone w:val="425"/>
@@ -9670,6 +11115,7 @@
     <w:compatSetting w:name="enableOpenTypeFeatures" w:uri="http://schemas.microsoft.com/office/word" w:val="1"/>
     <w:compatSetting w:name="doNotFlipMirrorIndents" w:uri="http://schemas.microsoft.com/office/word" w:val="1"/>
     <w:compatSetting w:name="differentiateMultirowTableHeaders" w:uri="http://schemas.microsoft.com/office/word" w:val="1"/>
+    <w:compatSetting w:name="useWord2013TrackBottomHyphenation" w:uri="http://schemas.microsoft.com/office/word" w:val="1"/>
   </w:compat>
   <w:rsids>
     <w:rsidRoot w:val="00A10673"/>
@@ -9677,6 +11123,7 @@
     <w:rsid w:val="002C2661"/>
     <w:rsid w:val="003D5373"/>
     <w:rsid w:val="00470C35"/>
+    <w:rsid w:val="0057048F"/>
     <w:rsid w:val="006A3BAF"/>
     <w:rsid w:val="007C0FCF"/>
     <w:rsid w:val="00827A29"/>
@@ -9700,7 +11147,7 @@
     <m:intLim m:val="subSup"/>
     <m:naryLim m:val="undOvr"/>
   </m:mathPr>
-  <w:themeFontLang w:val="es-ES"/>
+  <w:themeFontLang w:val="es-ES" w:eastAsia="ja-JP"/>
   <w:clrSchemeMapping w:bg1="light1" w:t1="dark1" w:bg2="light2" w:t2="dark2" w:accent1="accent1" w:accent2="accent2" w:accent3="accent3" w:accent4="accent4" w:accent5="accent5" w:accent6="accent6" w:hyperlink="hyperlink" w:followedHyperlink="followedHyperlink"/>
   <w:decimalSymbol w:val=","/>
   <w:listSeparator w:val=";"/>
@@ -9709,7 +11156,7 @@
 </file>
 
 <file path=word/glossary/styles.xml><?xml version="1.0" encoding="utf-8"?>
-<w:styles xmlns:mc="http://schemas.openxmlformats.org/markup-compatibility/2006" xmlns:r="http://schemas.openxmlformats.org/officeDocument/2006/relationships" xmlns:w="http://schemas.openxmlformats.org/wordprocessingml/2006/main" xmlns:w14="http://schemas.microsoft.com/office/word/2010/wordml" xmlns:w15="http://schemas.microsoft.com/office/word/2012/wordml" xmlns:w16se="http://schemas.microsoft.com/office/word/2015/wordml/symex" mc:Ignorable="w14 w15 w16se">
+<w:styles xmlns:mc="http://schemas.openxmlformats.org/markup-compatibility/2006" xmlns:r="http://schemas.openxmlformats.org/officeDocument/2006/relationships" xmlns:w="http://schemas.openxmlformats.org/wordprocessingml/2006/main" xmlns:w14="http://schemas.microsoft.com/office/word/2010/wordml" xmlns:w15="http://schemas.microsoft.com/office/word/2012/wordml" xmlns:w16cid="http://schemas.microsoft.com/office/word/2016/wordml/cid" xmlns:w16se="http://schemas.microsoft.com/office/word/2015/wordml/symex" mc:Ignorable="w14 w15 w16se w16cid">
   <w:docDefaults>
     <w:rPrDefault>
       <w:rPr>
@@ -9725,7 +11172,7 @@
       </w:pPr>
     </w:pPrDefault>
   </w:docDefaults>
-  <w:latentStyles w:defLockedState="0" w:defUIPriority="99" w:defSemiHidden="0" w:defUnhideWhenUsed="0" w:defQFormat="0" w:count="371">
+  <w:latentStyles w:defLockedState="0" w:defUIPriority="99" w:defSemiHidden="0" w:defUnhideWhenUsed="0" w:defQFormat="0" w:count="375">
     <w:lsdException w:name="Normal" w:uiPriority="0" w:qFormat="1"/>
     <w:lsdException w:name="heading 1" w:uiPriority="9" w:qFormat="1"/>
     <w:lsdException w:name="heading 2" w:semiHidden="1" w:uiPriority="9" w:unhideWhenUsed="1" w:qFormat="1"/>
@@ -9831,7 +11278,6 @@
     <w:lsdException w:name="HTML Sample" w:semiHidden="1" w:unhideWhenUsed="1"/>
     <w:lsdException w:name="HTML Typewriter" w:semiHidden="1" w:unhideWhenUsed="1"/>
     <w:lsdException w:name="HTML Variable" w:semiHidden="1" w:unhideWhenUsed="1"/>
-    <w:lsdException w:name="Normal Table" w:semiHidden="1" w:unhideWhenUsed="1"/>
     <w:lsdException w:name="annotation subject" w:semiHidden="1" w:unhideWhenUsed="1"/>
     <w:lsdException w:name="No List" w:semiHidden="1" w:unhideWhenUsed="1"/>
     <w:lsdException w:name="Outline List 1" w:semiHidden="1" w:unhideWhenUsed="1"/>
@@ -9875,10 +11321,8 @@
     <w:lsdException w:name="Table Elegant" w:semiHidden="1" w:unhideWhenUsed="1"/>
     <w:lsdException w:name="Table Professional" w:semiHidden="1" w:unhideWhenUsed="1"/>
     <w:lsdException w:name="Table Subtle 1" w:semiHidden="1" w:unhideWhenUsed="1"/>
-    <w:lsdException w:name="Table Subtle 2" w:semiHidden="1" w:unhideWhenUsed="1"/>
     <w:lsdException w:name="Table Web 1" w:semiHidden="1" w:unhideWhenUsed="1"/>
     <w:lsdException w:name="Table Web 2" w:semiHidden="1" w:unhideWhenUsed="1"/>
-    <w:lsdException w:name="Table Web 3" w:semiHidden="1" w:unhideWhenUsed="1"/>
     <w:lsdException w:name="Balloon Text" w:semiHidden="1" w:unhideWhenUsed="1"/>
     <w:lsdException w:name="Table Grid" w:uiPriority="39"/>
     <w:lsdException w:name="Table Theme" w:semiHidden="1" w:unhideWhenUsed="1"/>
@@ -10097,6 +11541,10 @@
     <w:lsdException w:name="List Table 5 Dark Accent 6" w:uiPriority="50"/>
     <w:lsdException w:name="List Table 6 Colorful Accent 6" w:uiPriority="51"/>
     <w:lsdException w:name="List Table 7 Colorful Accent 6" w:uiPriority="52"/>
+    <w:lsdException w:name="Mention" w:semiHidden="1" w:unhideWhenUsed="1"/>
+    <w:lsdException w:name="Smart Hyperlink" w:semiHidden="1" w:unhideWhenUsed="1"/>
+    <w:lsdException w:name="Hashtag" w:semiHidden="1" w:unhideWhenUsed="1"/>
+    <w:lsdException w:name="Unresolved Mention" w:semiHidden="1" w:unhideWhenUsed="1"/>
   </w:latentStyles>
   <w:style w:type="paragraph" w:default="1" w:styleId="Normal">
     <w:name w:val="Normal"/>
@@ -10153,7 +11601,7 @@
 </file>
 
 <file path=word/glossary/webSettings.xml><?xml version="1.0" encoding="utf-8"?>
-<w:webSettings xmlns:mc="http://schemas.openxmlformats.org/markup-compatibility/2006" xmlns:r="http://schemas.openxmlformats.org/officeDocument/2006/relationships" xmlns:w="http://schemas.openxmlformats.org/wordprocessingml/2006/main" xmlns:w14="http://schemas.microsoft.com/office/word/2010/wordml" xmlns:w15="http://schemas.microsoft.com/office/word/2012/wordml" xmlns:w16se="http://schemas.microsoft.com/office/word/2015/wordml/symex" mc:Ignorable="w14 w15 w16se">
+<w:webSettings xmlns:mc="http://schemas.openxmlformats.org/markup-compatibility/2006" xmlns:r="http://schemas.openxmlformats.org/officeDocument/2006/relationships" xmlns:w="http://schemas.openxmlformats.org/wordprocessingml/2006/main" xmlns:w14="http://schemas.microsoft.com/office/word/2010/wordml" xmlns:w15="http://schemas.microsoft.com/office/word/2012/wordml" xmlns:w16cid="http://schemas.microsoft.com/office/word/2016/wordml/cid" xmlns:w16se="http://schemas.microsoft.com/office/word/2015/wordml/symex" mc:Ignorable="w14 w15 w16se w16cid">
   <w:optimizeForBrowser/>
   <w:allowPNG/>
 </w:webSettings>
@@ -10425,7 +11873,7 @@
 </file>
 
 <file path=customXml/itemProps1.xml><?xml version="1.0" encoding="utf-8"?>
-<ds:datastoreItem xmlns:ds="http://schemas.openxmlformats.org/officeDocument/2006/customXml" ds:itemID="{D471FB14-833A-46B1-83A2-D25DF95AE56C}">
+<ds:datastoreItem xmlns:ds="http://schemas.openxmlformats.org/officeDocument/2006/customXml" ds:itemID="{70C42FA8-5960-49BE-B66B-F78519B9332E}">
   <ds:schemaRefs>
     <ds:schemaRef ds:uri="http://schemas.openxmlformats.org/officeDocument/2006/bibliography"/>
   </ds:schemaRefs>

</xml_diff>

<commit_message>
conclusion y nivel de capacidad
</commit_message>
<xml_diff>
--- a/4ª Practica PSG/Practica 4 documentacion.docx
+++ b/4ª Practica PSG/Practica 4 documentacion.docx
@@ -6110,8 +6110,6 @@
         </w:rPr>
         <w:t>Si, puesto que se almacena una copia de la sesión de formación del proceso en el repositorio de la organización, para uso por el personal de nueva incorporación. (Apartado 3.2, se revisa posteriormente para cada fase).</w:t>
       </w:r>
-      <w:bookmarkStart w:id="3" w:name="_GoBack"/>
-      <w:bookmarkEnd w:id="3"/>
     </w:p>
     <w:p>
       <w:pPr>
@@ -6218,25 +6216,7 @@
         <w:rPr>
           <w:rFonts w:asciiTheme="minorHAnsi" w:hAnsiTheme="minorHAnsi"/>
         </w:rPr>
-        <w:t xml:space="preserve">Por </w:t>
-      </w:r>
-      <w:r>
-        <w:rPr>
-          <w:rFonts w:asciiTheme="minorHAnsi" w:hAnsiTheme="minorHAnsi"/>
-        </w:rPr>
-        <w:t>último,</w:t>
-      </w:r>
-      <w:r>
-        <w:rPr>
-          <w:rFonts w:asciiTheme="minorHAnsi" w:hAnsiTheme="minorHAnsi"/>
-        </w:rPr>
-        <w:t xml:space="preserve"> la empresa recopila información de la experiencia para que la empresa crezca y sea capaz de aprender de los errores anteriores. Por todo esto la empresa ACME ha conseguido pasar con éxito la prueba de evaluación propuesta por nosotros</w:t>
-      </w:r>
-      <w:r>
-        <w:rPr>
-          <w:rFonts w:asciiTheme="minorHAnsi" w:hAnsiTheme="minorHAnsi"/>
-        </w:rPr>
-        <w:t>.</w:t>
+        <w:t>Por último, la empresa recopila información de la experiencia para que la empresa crezca y sea capaz de aprender de los errores anteriores. Por todo esto la empresa ACME ha conseguido pasar con éxito la prueba de evaluación propuesta por nosotros.</w:t>
       </w:r>
     </w:p>
     <w:p>
@@ -6251,6 +6231,63 @@
           <w:b/>
         </w:rPr>
         <w:t>3.5.2 Nivel de capacidad alcanzado en PPQA.</w:t>
+      </w:r>
+    </w:p>
+    <w:p>
+      <w:pPr>
+        <w:ind w:firstLine="0"/>
+        <w:rPr>
+          <w:rFonts w:asciiTheme="minorHAnsi" w:hAnsiTheme="minorHAnsi" w:cstheme="minorHAnsi"/>
+        </w:rPr>
+      </w:pPr>
+      <w:r>
+        <w:rPr>
+          <w:rFonts w:asciiTheme="minorHAnsi" w:hAnsiTheme="minorHAnsi" w:cstheme="minorHAnsi"/>
+        </w:rPr>
+        <w:t xml:space="preserve">Para determinar el nivel de capacidad del proceso de aseguramiento de la calidad se debe comprobar que dicho proceso cumple una serie de requisitos. </w:t>
+      </w:r>
+    </w:p>
+    <w:p>
+      <w:pPr>
+        <w:ind w:firstLine="0"/>
+        <w:rPr>
+          <w:rFonts w:asciiTheme="minorHAnsi" w:hAnsiTheme="minorHAnsi" w:cstheme="minorHAnsi"/>
+        </w:rPr>
+      </w:pPr>
+      <w:r>
+        <w:rPr>
+          <w:rFonts w:asciiTheme="minorHAnsi" w:hAnsiTheme="minorHAnsi" w:cstheme="minorHAnsi"/>
+        </w:rPr>
+        <w:lastRenderedPageBreak/>
+        <w:t xml:space="preserve">Estos requisitos se distribuyen en tres categorías, las cuales corresponden a cada uno de los niveles de capacidad del proceso. </w:t>
+      </w:r>
+    </w:p>
+    <w:p>
+      <w:pPr>
+        <w:ind w:firstLine="0"/>
+        <w:rPr>
+          <w:rFonts w:asciiTheme="minorHAnsi" w:hAnsiTheme="minorHAnsi" w:cstheme="minorHAnsi"/>
+        </w:rPr>
+      </w:pPr>
+      <w:r>
+        <w:rPr>
+          <w:rFonts w:asciiTheme="minorHAnsi" w:hAnsiTheme="minorHAnsi" w:cstheme="minorHAnsi"/>
+        </w:rPr>
+        <w:t xml:space="preserve">La cumplimentación de estos requisitos indicará el nivel de capacidad. Por lo tanto, si un proceso queremos que esté en un nivel de capacidad 2, éste deberá cumplir con los objetivos generales 1 y 2. </w:t>
+      </w:r>
+    </w:p>
+    <w:p>
+      <w:pPr>
+        <w:ind w:firstLine="0"/>
+        <w:rPr>
+          <w:rFonts w:asciiTheme="minorHAnsi" w:hAnsiTheme="minorHAnsi" w:cstheme="minorHAnsi"/>
+        </w:rPr>
+      </w:pPr>
+      <w:r>
+        <w:rPr>
+          <w:rFonts w:asciiTheme="minorHAnsi" w:hAnsiTheme="minorHAnsi" w:cstheme="minorHAnsi"/>
+        </w:rPr>
+        <w:t>En nuestro caso, nuestro proceso de aseguramiento de la calidad cumple con todos los requisitos tanto del objetivo general 1, como del 2 y del 3. Por lo tanto, podemos decir con claridad que el proceso cumple con un nivel 3 de capacidad.</w:t>
       </w:r>
     </w:p>
     <w:p>
@@ -6288,7 +6325,6 @@
           <w:rFonts w:ascii="Calibri" w:hAnsi="Calibri" w:cs="Calibri"/>
           <w:lang w:eastAsia="es-ES"/>
         </w:rPr>
-        <w:lastRenderedPageBreak/>
         <w:t>Puntos fuertes:</w:t>
       </w:r>
     </w:p>
@@ -6447,7 +6483,7 @@
           <w:szCs w:val="24"/>
         </w:rPr>
       </w:pPr>
-      <w:bookmarkStart w:id="4" w:name="_Toc535392815"/>
+      <w:bookmarkStart w:id="3" w:name="_Toc535392815"/>
       <w:r>
         <w:rPr>
           <w:rFonts w:ascii="Arial Narrow" w:hAnsi="Arial Narrow"/>
@@ -6472,48 +6508,70 @@
         </w:rPr>
         <w:t>es</w:t>
       </w:r>
-      <w:bookmarkEnd w:id="4"/>
-    </w:p>
-    <w:p>
-      <w:pPr>
-        <w:ind w:firstLine="0"/>
+      <w:bookmarkEnd w:id="3"/>
+    </w:p>
+    <w:p>
+      <w:pPr>
+        <w:pStyle w:val="Prrafodelista"/>
+        <w:numPr>
+          <w:ilvl w:val="0"/>
+          <w:numId w:val="0"/>
+        </w:numPr>
+        <w:ind w:left="360"/>
         <w:rPr>
           <w:rFonts w:ascii="Arial Narrow" w:hAnsi="Arial Narrow"/>
           <w:sz w:val="24"/>
           <w:szCs w:val="24"/>
         </w:rPr>
       </w:pPr>
+      <w:bookmarkStart w:id="4" w:name="_Toc535392816"/>
       <w:r>
         <w:rPr>
           <w:rFonts w:ascii="Arial Narrow" w:hAnsi="Arial Narrow"/>
           <w:sz w:val="24"/>
           <w:szCs w:val="24"/>
         </w:rPr>
-        <w:t>&lt;</w:t>
-      </w:r>
-      <w:r>
+        <w:t>Tras la realización de la evaluación de cómo la empresa ACME realiza el aseguramiento de la calidad, hemos llegado a la conclusión de que el proceso cumple con los requerimientos necesarios como para tener un nivel 3 de capacidad. Esto quiere decir que no solo está realizado y gestionado, sino que además está definido.</w:t>
+      </w:r>
+    </w:p>
+    <w:p>
+      <w:pPr>
+        <w:pStyle w:val="Prrafodelista"/>
+        <w:numPr>
+          <w:ilvl w:val="0"/>
+          <w:numId w:val="0"/>
+        </w:numPr>
+        <w:ind w:left="360"/>
         <w:rPr>
           <w:rFonts w:ascii="Arial Narrow" w:hAnsi="Arial Narrow"/>
           <w:sz w:val="24"/>
           <w:szCs w:val="24"/>
         </w:rPr>
-        <w:t>Descripción de las conclusiones</w:t>
-      </w:r>
-      <w:r>
+      </w:pPr>
+    </w:p>
+    <w:p>
+      <w:pPr>
+        <w:pStyle w:val="Prrafodelista"/>
+        <w:numPr>
+          <w:ilvl w:val="0"/>
+          <w:numId w:val="0"/>
+        </w:numPr>
+        <w:ind w:left="360"/>
         <w:rPr>
           <w:rFonts w:ascii="Arial Narrow" w:hAnsi="Arial Narrow"/>
           <w:sz w:val="24"/>
           <w:szCs w:val="24"/>
         </w:rPr>
-        <w:t xml:space="preserve"> de la práctica</w:t>
-      </w:r>
+      </w:pPr>
+      <w:bookmarkStart w:id="5" w:name="_GoBack"/>
+      <w:bookmarkEnd w:id="5"/>
       <w:r>
         <w:rPr>
           <w:rFonts w:ascii="Arial Narrow" w:hAnsi="Arial Narrow"/>
           <w:sz w:val="24"/>
           <w:szCs w:val="24"/>
         </w:rPr>
-        <w:t>&gt;</w:t>
+        <w:t xml:space="preserve">Todo esto está hecho de forma que todo proyecto de la empresa sigue estos métodos para la realización del aseguramiento de la calidad. Sin embargo, aunque esté todo definido, encontramos que quizás el aspecto de la formación de los trabajadores podría estar un poco más definida, debido a la falta de profundidad en este aspecto. </w:t>
       </w:r>
     </w:p>
     <w:p>
@@ -6529,16 +6587,16 @@
           <w:szCs w:val="24"/>
         </w:rPr>
       </w:pPr>
-      <w:bookmarkStart w:id="5" w:name="_Toc535392816"/>
       <w:r>
         <w:rPr>
           <w:rFonts w:ascii="Arial Narrow" w:hAnsi="Arial Narrow"/>
           <w:b/>
           <w:szCs w:val="24"/>
         </w:rPr>
+        <w:lastRenderedPageBreak/>
         <w:t>Referencias</w:t>
       </w:r>
-      <w:bookmarkEnd w:id="5"/>
+      <w:bookmarkEnd w:id="4"/>
     </w:p>
     <w:p>
       <w:pPr>
@@ -11575,14 +11633,14 @@
     <w:charset w:val="00"/>
     <w:family w:val="roman"/>
     <w:pitch w:val="variable"/>
-    <w:sig w:usb0="E0002AFF" w:usb1="C0007841" w:usb2="00000009" w:usb3="00000000" w:csb0="000001FF" w:csb1="00000000"/>
+    <w:sig w:usb0="E0002EFF" w:usb1="C000785B" w:usb2="00000009" w:usb3="00000000" w:csb0="000001FF" w:csb1="00000000"/>
   </w:font>
   <w:font w:name="Courier New">
     <w:panose1 w:val="02070309020205020404"/>
     <w:charset w:val="00"/>
     <w:family w:val="modern"/>
     <w:pitch w:val="fixed"/>
-    <w:sig w:usb0="E0002AFF" w:usb1="C0007843" w:usb2="00000009" w:usb3="00000000" w:csb0="000001FF" w:csb1="00000000"/>
+    <w:sig w:usb0="E0002EFF" w:usb1="C0007843" w:usb2="00000009" w:usb3="00000000" w:csb0="000001FF" w:csb1="00000000"/>
   </w:font>
   <w:font w:name="Wingdings">
     <w:panose1 w:val="05000000000000000000"/>
@@ -11603,14 +11661,14 @@
     <w:charset w:val="00"/>
     <w:family w:val="swiss"/>
     <w:pitch w:val="variable"/>
-    <w:sig w:usb0="E0002AFF" w:usb1="C0007843" w:usb2="00000009" w:usb3="00000000" w:csb0="000001FF" w:csb1="00000000"/>
+    <w:sig w:usb0="E0002EFF" w:usb1="C000785B" w:usb2="00000009" w:usb3="00000000" w:csb0="000001FF" w:csb1="00000000"/>
   </w:font>
   <w:font w:name="Calibri">
     <w:panose1 w:val="020F0502020204030204"/>
     <w:charset w:val="00"/>
     <w:family w:val="swiss"/>
     <w:pitch w:val="variable"/>
-    <w:sig w:usb0="E00002FF" w:usb1="4000ACFF" w:usb2="00000001" w:usb3="00000000" w:csb0="0000019F" w:csb1="00000000"/>
+    <w:sig w:usb0="E0002AFF" w:usb1="C000247B" w:usb2="00000009" w:usb3="00000000" w:csb0="000001FF" w:csb1="00000000"/>
   </w:font>
   <w:font w:name="MS Gothic">
     <w:altName w:val="ＭＳ ゴシック"/>
@@ -11618,14 +11676,14 @@
     <w:charset w:val="80"/>
     <w:family w:val="modern"/>
     <w:pitch w:val="fixed"/>
-    <w:sig w:usb0="E00002FF" w:usb1="6AC7FDFB" w:usb2="00000012" w:usb3="00000000" w:csb0="0002009F" w:csb1="00000000"/>
+    <w:sig w:usb0="E00002FF" w:usb1="6AC7FDFB" w:usb2="08000012" w:usb3="00000000" w:csb0="0002009F" w:csb1="00000000"/>
   </w:font>
   <w:font w:name="Calibri Light">
     <w:panose1 w:val="020F0302020204030204"/>
     <w:charset w:val="00"/>
     <w:family w:val="swiss"/>
     <w:pitch w:val="variable"/>
-    <w:sig w:usb0="A00002EF" w:usb1="4000207B" w:usb2="00000000" w:usb3="00000000" w:csb0="0000019F" w:csb1="00000000"/>
+    <w:sig w:usb0="E0002AFF" w:usb1="C000247B" w:usb2="00000009" w:usb3="00000000" w:csb0="000001FF" w:csb1="00000000"/>
   </w:font>
   <w:font w:name="MS Mincho">
     <w:altName w:val="ＭＳ 明朝"/>
@@ -11633,14 +11691,14 @@
     <w:charset w:val="80"/>
     <w:family w:val="modern"/>
     <w:pitch w:val="fixed"/>
-    <w:sig w:usb0="E00002FF" w:usb1="6AC7FDFB" w:usb2="00000012" w:usb3="00000000" w:csb0="0002009F" w:csb1="00000000"/>
+    <w:sig w:usb0="E00002FF" w:usb1="6AC7FDFB" w:usb2="08000012" w:usb3="00000000" w:csb0="0002009F" w:csb1="00000000"/>
   </w:font>
   <w:font w:name="Segoe UI">
     <w:panose1 w:val="020B0502040204020203"/>
     <w:charset w:val="00"/>
     <w:family w:val="swiss"/>
     <w:pitch w:val="variable"/>
-    <w:sig w:usb0="E10022FF" w:usb1="C000E47F" w:usb2="00000029" w:usb3="00000000" w:csb0="000001DF" w:csb1="00000000"/>
+    <w:sig w:usb0="E4002EFF" w:usb1="C000E47F" w:usb2="00000009" w:usb3="00000000" w:csb0="000001FF" w:csb1="00000000"/>
   </w:font>
   <w:font w:name="Tahoma">
     <w:panose1 w:val="020B0604030504040204"/>
@@ -11651,6 +11709,7 @@
   </w:font>
   <w:font w:name="Yu Mincho">
     <w:altName w:val="游明朝"/>
+    <w:panose1 w:val="02020400000000000000"/>
     <w:charset w:val="80"/>
     <w:family w:val="roman"/>
     <w:pitch w:val="variable"/>
@@ -11658,6 +11717,7 @@
   </w:font>
   <w:font w:name="Yu Gothic Light">
     <w:altName w:val="游ゴシック Light"/>
+    <w:panose1 w:val="020B0300000000000000"/>
     <w:charset w:val="80"/>
     <w:family w:val="swiss"/>
     <w:pitch w:val="variable"/>
@@ -11687,6 +11747,7 @@
     <w:rsid w:val="002C2661"/>
     <w:rsid w:val="003D5373"/>
     <w:rsid w:val="00470C35"/>
+    <w:rsid w:val="004E3E04"/>
     <w:rsid w:val="0057048F"/>
     <w:rsid w:val="006A3BAF"/>
     <w:rsid w:val="006B40BC"/>
@@ -12442,7 +12503,7 @@
 </file>
 
 <file path=customXml/itemProps1.xml><?xml version="1.0" encoding="utf-8"?>
-<ds:datastoreItem xmlns:ds="http://schemas.openxmlformats.org/officeDocument/2006/customXml" ds:itemID="{1FF7BCD4-16DA-48CC-96EA-25E84690392D}">
+<ds:datastoreItem xmlns:ds="http://schemas.openxmlformats.org/officeDocument/2006/customXml" ds:itemID="{5EC7BA99-8479-49A7-BC1A-3708C03E7B0E}">
   <ds:schemaRefs>
     <ds:schemaRef ds:uri="http://schemas.openxmlformats.org/officeDocument/2006/bibliography"/>
   </ds:schemaRefs>

</xml_diff>

<commit_message>
Se me olvido poner los nombres xdd
</commit_message>
<xml_diff>
--- a/4ª Practica PSG/Practica 4 documentacion.docx
+++ b/4ª Practica PSG/Practica 4 documentacion.docx
@@ -410,8 +410,8 @@
         <w:tblLook w:val="04A0" w:firstRow="1" w:lastRow="0" w:firstColumn="1" w:lastColumn="0" w:noHBand="0" w:noVBand="1"/>
       </w:tblPr>
       <w:tblGrid>
-        <w:gridCol w:w="1836"/>
-        <w:gridCol w:w="1340"/>
+        <w:gridCol w:w="1530"/>
+        <w:gridCol w:w="1179"/>
       </w:tblGrid>
       <w:tr>
         <w:tc>
@@ -488,7 +488,7 @@
                 <w:sz w:val="32"/>
                 <w:szCs w:val="32"/>
               </w:rPr>
-              <w:t>&lt;</w:t>
+              <w:t>16</w:t>
             </w:r>
             <w:r>
               <w:rPr>
@@ -496,7 +496,7 @@
                 <w:sz w:val="32"/>
                 <w:szCs w:val="32"/>
               </w:rPr>
-              <w:t>16</w:t>
+              <w:t>/</w:t>
             </w:r>
             <w:r>
               <w:rPr>
@@ -504,6 +504,14 @@
                 <w:sz w:val="32"/>
                 <w:szCs w:val="32"/>
               </w:rPr>
+              <w:t>01</w:t>
+            </w:r>
+            <w:r>
+              <w:rPr>
+                <w:rFonts w:ascii="Arial Narrow" w:hAnsi="Arial Narrow"/>
+                <w:sz w:val="32"/>
+                <w:szCs w:val="32"/>
+              </w:rPr>
               <w:t>/</w:t>
             </w:r>
             <w:r>
@@ -512,31 +520,7 @@
                 <w:sz w:val="32"/>
                 <w:szCs w:val="32"/>
               </w:rPr>
-              <w:t>01</w:t>
-            </w:r>
-            <w:r>
-              <w:rPr>
-                <w:rFonts w:ascii="Arial Narrow" w:hAnsi="Arial Narrow"/>
-                <w:sz w:val="32"/>
-                <w:szCs w:val="32"/>
-              </w:rPr>
-              <w:t>/</w:t>
-            </w:r>
-            <w:r>
-              <w:rPr>
-                <w:rFonts w:ascii="Arial Narrow" w:hAnsi="Arial Narrow"/>
-                <w:sz w:val="32"/>
-                <w:szCs w:val="32"/>
-              </w:rPr>
               <w:t>2019</w:t>
-            </w:r>
-            <w:r>
-              <w:rPr>
-                <w:rFonts w:ascii="Arial Narrow" w:hAnsi="Arial Narrow"/>
-                <w:sz w:val="32"/>
-                <w:szCs w:val="32"/>
-              </w:rPr>
-              <w:t>&gt;</w:t>
             </w:r>
           </w:p>
         </w:tc>
@@ -560,7 +544,7 @@
                 <w:sz w:val="32"/>
                 <w:szCs w:val="32"/>
               </w:rPr>
-              <w:t>v&lt;</w:t>
+              <w:t>v</w:t>
             </w:r>
             <w:r>
               <w:rPr>
@@ -576,7 +560,7 @@
                 <w:sz w:val="32"/>
                 <w:szCs w:val="32"/>
               </w:rPr>
-              <w:t>&gt;</w:t>
+              <w:t>r</w:t>
             </w:r>
             <w:r>
               <w:rPr>
@@ -584,31 +568,7 @@
                 <w:sz w:val="32"/>
                 <w:szCs w:val="32"/>
               </w:rPr>
-              <w:t>r</w:t>
-            </w:r>
-            <w:r>
-              <w:rPr>
-                <w:rFonts w:ascii="Arial Narrow" w:hAnsi="Arial Narrow"/>
-                <w:sz w:val="32"/>
-                <w:szCs w:val="32"/>
-              </w:rPr>
-              <w:t>&lt;</w:t>
-            </w:r>
-            <w:r>
-              <w:rPr>
-                <w:rFonts w:ascii="Arial Narrow" w:hAnsi="Arial Narrow"/>
-                <w:sz w:val="32"/>
-                <w:szCs w:val="32"/>
-              </w:rPr>
               <w:t>0</w:t>
-            </w:r>
-            <w:r>
-              <w:rPr>
-                <w:rFonts w:ascii="Arial Narrow" w:hAnsi="Arial Narrow"/>
-                <w:sz w:val="32"/>
-                <w:szCs w:val="32"/>
-              </w:rPr>
-              <w:t>&gt;</w:t>
             </w:r>
           </w:p>
         </w:tc>
@@ -935,15 +895,40 @@
           <w:p>
             <w:pPr>
               <w:ind w:firstLine="0"/>
-            </w:pPr>
-            <w:r>
               <w:rPr>
                 <w:rFonts w:ascii="Arial Narrow" w:hAnsi="Arial Narrow"/>
                 <w:sz w:val="32"/>
-                <w:szCs w:val="24"/>
-              </w:rPr>
-              <w:t>&lt;nombre de rol&gt;</w:t>
+                <w:szCs w:val="32"/>
+              </w:rPr>
+            </w:pPr>
+            <w:proofErr w:type="spellStart"/>
+            <w:r>
+              <w:rPr>
+                <w:rFonts w:ascii="Arial Narrow" w:hAnsi="Arial Narrow"/>
+                <w:sz w:val="32"/>
+                <w:szCs w:val="32"/>
+              </w:rPr>
+              <w:t>Team</w:t>
             </w:r>
+            <w:proofErr w:type="spellEnd"/>
+            <w:r>
+              <w:rPr>
+                <w:rFonts w:ascii="Arial Narrow" w:hAnsi="Arial Narrow"/>
+                <w:sz w:val="32"/>
+                <w:szCs w:val="32"/>
+              </w:rPr>
+              <w:t xml:space="preserve"> </w:t>
+            </w:r>
+            <w:proofErr w:type="spellStart"/>
+            <w:r>
+              <w:rPr>
+                <w:rFonts w:ascii="Arial Narrow" w:hAnsi="Arial Narrow"/>
+                <w:sz w:val="32"/>
+                <w:szCs w:val="32"/>
+              </w:rPr>
+              <w:t>member</w:t>
+            </w:r>
+            <w:proofErr w:type="spellEnd"/>
           </w:p>
         </w:tc>
       </w:tr>
@@ -966,7 +951,7 @@
                 <w:sz w:val="32"/>
                 <w:szCs w:val="24"/>
               </w:rPr>
-              <w:t>&lt;Apellido1 Apellido2, Nombre&gt;</w:t>
+              <w:t>Sosa Cifuentes, José Antonio</w:t>
             </w:r>
           </w:p>
         </w:tc>
@@ -978,14 +963,34 @@
             <w:pPr>
               <w:ind w:firstLine="0"/>
             </w:pPr>
+            <w:proofErr w:type="spellStart"/>
             <w:r>
               <w:rPr>
                 <w:rFonts w:ascii="Arial Narrow" w:hAnsi="Arial Narrow"/>
                 <w:sz w:val="32"/>
-                <w:szCs w:val="24"/>
-              </w:rPr>
-              <w:t>&lt;nombre de rol&gt;</w:t>
+                <w:szCs w:val="32"/>
+              </w:rPr>
+              <w:t>Team</w:t>
             </w:r>
+            <w:proofErr w:type="spellEnd"/>
+            <w:r>
+              <w:rPr>
+                <w:rFonts w:ascii="Arial Narrow" w:hAnsi="Arial Narrow"/>
+                <w:sz w:val="32"/>
+                <w:szCs w:val="32"/>
+              </w:rPr>
+              <w:t xml:space="preserve"> </w:t>
+            </w:r>
+            <w:proofErr w:type="spellStart"/>
+            <w:r>
+              <w:rPr>
+                <w:rFonts w:ascii="Arial Narrow" w:hAnsi="Arial Narrow"/>
+                <w:sz w:val="32"/>
+                <w:szCs w:val="32"/>
+              </w:rPr>
+              <w:t>member</w:t>
+            </w:r>
+            <w:proofErr w:type="spellEnd"/>
           </w:p>
         </w:tc>
       </w:tr>
@@ -1008,7 +1013,23 @@
                 <w:sz w:val="32"/>
                 <w:szCs w:val="24"/>
               </w:rPr>
-              <w:t>&lt;Apellido1 Apellido2, Nombre&gt;</w:t>
+              <w:t>Martínez Barcia</w:t>
+            </w:r>
+            <w:r>
+              <w:rPr>
+                <w:rFonts w:ascii="Arial Narrow" w:hAnsi="Arial Narrow"/>
+                <w:sz w:val="32"/>
+                <w:szCs w:val="24"/>
+              </w:rPr>
+              <w:t xml:space="preserve">, </w:t>
+            </w:r>
+            <w:r>
+              <w:rPr>
+                <w:rFonts w:ascii="Arial Narrow" w:hAnsi="Arial Narrow"/>
+                <w:sz w:val="32"/>
+                <w:szCs w:val="24"/>
+              </w:rPr>
+              <w:t>Augusto</w:t>
             </w:r>
           </w:p>
         </w:tc>
@@ -1020,13 +1041,41 @@
             <w:pPr>
               <w:ind w:firstLine="0"/>
             </w:pPr>
+            <w:proofErr w:type="spellStart"/>
             <w:r>
               <w:rPr>
                 <w:rFonts w:ascii="Arial Narrow" w:hAnsi="Arial Narrow"/>
                 <w:sz w:val="32"/>
                 <w:szCs w:val="24"/>
               </w:rPr>
-              <w:t>&lt;nombre de rol&gt;</w:t>
+              <w:t>Appraisal</w:t>
+            </w:r>
+            <w:proofErr w:type="spellEnd"/>
+            <w:r>
+              <w:rPr>
+                <w:rFonts w:ascii="Arial Narrow" w:hAnsi="Arial Narrow"/>
+                <w:sz w:val="32"/>
+                <w:szCs w:val="24"/>
+              </w:rPr>
+              <w:t xml:space="preserve"> </w:t>
+            </w:r>
+            <w:proofErr w:type="spellStart"/>
+            <w:r>
+              <w:rPr>
+                <w:rFonts w:ascii="Arial Narrow" w:hAnsi="Arial Narrow"/>
+                <w:sz w:val="32"/>
+                <w:szCs w:val="24"/>
+              </w:rPr>
+              <w:t>team</w:t>
+            </w:r>
+            <w:proofErr w:type="spellEnd"/>
+            <w:r>
+              <w:rPr>
+                <w:rFonts w:ascii="Arial Narrow" w:hAnsi="Arial Narrow"/>
+                <w:sz w:val="32"/>
+                <w:szCs w:val="24"/>
+              </w:rPr>
+              <w:t xml:space="preserve"> leader</w:t>
             </w:r>
           </w:p>
         </w:tc>
@@ -1101,7 +1150,6 @@
           <w:b/>
           <w:sz w:val="24"/>
         </w:rPr>
-        <w:lastRenderedPageBreak/>
         <w:t>Control de Versiones</w:t>
       </w:r>
     </w:p>
@@ -1112,9 +1160,9 @@
         <w:tblLook w:val="04A0" w:firstRow="1" w:lastRow="0" w:firstColumn="1" w:lastColumn="0" w:noHBand="0" w:noVBand="1"/>
       </w:tblPr>
       <w:tblGrid>
-        <w:gridCol w:w="1540"/>
-        <w:gridCol w:w="1278"/>
-        <w:gridCol w:w="5966"/>
+        <w:gridCol w:w="1431"/>
+        <w:gridCol w:w="1132"/>
+        <w:gridCol w:w="6221"/>
       </w:tblGrid>
       <w:tr>
         <w:tc>
@@ -1218,34 +1266,46 @@
               </w:rPr>
               <w:t>&lt;</w:t>
             </w:r>
-            <w:proofErr w:type="spellStart"/>
             <w:r>
               <w:rPr>
                 <w:rFonts w:ascii="Arial Narrow" w:hAnsi="Arial Narrow"/>
                 <w:sz w:val="24"/>
                 <w:szCs w:val="24"/>
               </w:rPr>
-              <w:t>dd</w:t>
+              <w:t>20</w:t>
             </w:r>
-            <w:proofErr w:type="spellEnd"/>
             <w:r>
               <w:rPr>
                 <w:rFonts w:ascii="Arial Narrow" w:hAnsi="Arial Narrow"/>
                 <w:sz w:val="24"/>
                 <w:szCs w:val="24"/>
               </w:rPr>
-              <w:t>/mm/</w:t>
+              <w:t>/</w:t>
             </w:r>
-            <w:proofErr w:type="spellStart"/>
             <w:r>
               <w:rPr>
                 <w:rFonts w:ascii="Arial Narrow" w:hAnsi="Arial Narrow"/>
                 <w:sz w:val="24"/>
                 <w:szCs w:val="24"/>
               </w:rPr>
-              <w:t>aaaa</w:t>
+              <w:t>01</w:t>
             </w:r>
-            <w:proofErr w:type="spellEnd"/>
+            <w:r>
+              <w:rPr>
+                <w:rFonts w:ascii="Arial Narrow" w:hAnsi="Arial Narrow"/>
+                <w:sz w:val="24"/>
+                <w:szCs w:val="24"/>
+              </w:rPr>
+              <w:t>/</w:t>
+            </w:r>
+            <w:r>
+              <w:rPr>
+                <w:rFonts w:ascii="Arial Narrow" w:hAnsi="Arial Narrow"/>
+                <w:sz w:val="24"/>
+                <w:szCs w:val="24"/>
+              </w:rPr>
+              <w:t>2019</w:t>
+            </w:r>
             <w:r>
               <w:rPr>
                 <w:rFonts w:ascii="Arial Narrow" w:hAnsi="Arial Narrow"/>
@@ -1275,25 +1335,23 @@
                 <w:sz w:val="24"/>
                 <w:szCs w:val="24"/>
               </w:rPr>
-              <w:t>v&lt;</w:t>
+              <w:t>V</w:t>
             </w:r>
-            <w:proofErr w:type="spellStart"/>
             <w:r>
               <w:rPr>
                 <w:rFonts w:ascii="Arial Narrow" w:hAnsi="Arial Narrow"/>
                 <w:sz w:val="24"/>
                 <w:szCs w:val="24"/>
               </w:rPr>
-              <w:t>nn</w:t>
+              <w:t>1</w:t>
             </w:r>
-            <w:proofErr w:type="spellEnd"/>
             <w:r>
               <w:rPr>
                 <w:rFonts w:ascii="Arial Narrow" w:hAnsi="Arial Narrow"/>
                 <w:sz w:val="24"/>
                 <w:szCs w:val="24"/>
               </w:rPr>
-              <w:t>&gt;</w:t>
+              <w:t>r</w:t>
             </w:r>
             <w:r>
               <w:rPr>
@@ -1301,33 +1359,7 @@
                 <w:sz w:val="24"/>
                 <w:szCs w:val="24"/>
               </w:rPr>
-              <w:t>r</w:t>
-            </w:r>
-            <w:r>
-              <w:rPr>
-                <w:rFonts w:ascii="Arial Narrow" w:hAnsi="Arial Narrow"/>
-                <w:sz w:val="24"/>
-                <w:szCs w:val="24"/>
-              </w:rPr>
-              <w:t>&lt;</w:t>
-            </w:r>
-            <w:proofErr w:type="spellStart"/>
-            <w:r>
-              <w:rPr>
-                <w:rFonts w:ascii="Arial Narrow" w:hAnsi="Arial Narrow"/>
-                <w:sz w:val="24"/>
-                <w:szCs w:val="24"/>
-              </w:rPr>
-              <w:t>nn</w:t>
-            </w:r>
-            <w:proofErr w:type="spellEnd"/>
-            <w:r>
-              <w:rPr>
-                <w:rFonts w:ascii="Arial Narrow" w:hAnsi="Arial Narrow"/>
-                <w:sz w:val="24"/>
-                <w:szCs w:val="24"/>
-              </w:rPr>
-              <w:t>&gt;</w:t>
+              <w:t>0</w:t>
             </w:r>
           </w:p>
         </w:tc>
@@ -1350,7 +1382,17 @@
                 <w:sz w:val="24"/>
                 <w:szCs w:val="24"/>
               </w:rPr>
-              <w:t xml:space="preserve">&lt;Descripción de la versión&gt; </w:t>
+              <w:t>Finalización del documento</w:t>
+            </w:r>
+            <w:bookmarkStart w:id="0" w:name="_GoBack"/>
+            <w:bookmarkEnd w:id="0"/>
+            <w:r>
+              <w:rPr>
+                <w:rFonts w:ascii="Arial Narrow" w:hAnsi="Arial Narrow"/>
+                <w:sz w:val="24"/>
+                <w:szCs w:val="24"/>
+              </w:rPr>
+              <w:t xml:space="preserve"> </w:t>
             </w:r>
           </w:p>
         </w:tc>
@@ -2976,7 +3018,7 @@
           <w:szCs w:val="24"/>
         </w:rPr>
       </w:pPr>
-      <w:bookmarkStart w:id="0" w:name="_Toc535392812"/>
+      <w:bookmarkStart w:id="1" w:name="_Toc535392812"/>
       <w:r>
         <w:rPr>
           <w:rFonts w:ascii="Arial Narrow" w:hAnsi="Arial Narrow"/>
@@ -2986,7 +3028,7 @@
         <w:lastRenderedPageBreak/>
         <w:t>Introducción</w:t>
       </w:r>
-      <w:bookmarkEnd w:id="0"/>
+      <w:bookmarkEnd w:id="1"/>
     </w:p>
     <w:p>
       <w:pPr>
@@ -3059,7 +3101,7 @@
           <w:szCs w:val="24"/>
         </w:rPr>
       </w:pPr>
-      <w:bookmarkStart w:id="1" w:name="_Toc535392813"/>
+      <w:bookmarkStart w:id="2" w:name="_Toc535392813"/>
       <w:r>
         <w:rPr>
           <w:rFonts w:ascii="Arial Narrow" w:hAnsi="Arial Narrow"/>
@@ -3076,7 +3118,7 @@
         </w:rPr>
         <w:t>o</w:t>
       </w:r>
-      <w:bookmarkEnd w:id="1"/>
+      <w:bookmarkEnd w:id="2"/>
     </w:p>
     <w:p>
       <w:r>
@@ -3099,7 +3141,7 @@
           <w:szCs w:val="24"/>
         </w:rPr>
       </w:pPr>
-      <w:bookmarkStart w:id="2" w:name="_Toc535392814"/>
+      <w:bookmarkStart w:id="3" w:name="_Toc535392814"/>
       <w:r>
         <w:rPr>
           <w:rFonts w:ascii="Arial Narrow" w:hAnsi="Arial Narrow"/>
@@ -3108,7 +3150,7 @@
         </w:rPr>
         <w:t>Contenido</w:t>
       </w:r>
-      <w:bookmarkEnd w:id="2"/>
+      <w:bookmarkEnd w:id="3"/>
     </w:p>
     <w:p>
       <w:pPr>
@@ -6483,7 +6525,7 @@
           <w:szCs w:val="24"/>
         </w:rPr>
       </w:pPr>
-      <w:bookmarkStart w:id="3" w:name="_Toc535392815"/>
+      <w:bookmarkStart w:id="4" w:name="_Toc535392815"/>
       <w:r>
         <w:rPr>
           <w:rFonts w:ascii="Arial Narrow" w:hAnsi="Arial Narrow"/>
@@ -6508,7 +6550,7 @@
         </w:rPr>
         <w:t>es</w:t>
       </w:r>
-      <w:bookmarkEnd w:id="3"/>
+      <w:bookmarkEnd w:id="4"/>
     </w:p>
     <w:p>
       <w:pPr>
@@ -6524,7 +6566,7 @@
           <w:szCs w:val="24"/>
         </w:rPr>
       </w:pPr>
-      <w:bookmarkStart w:id="4" w:name="_Toc535392816"/>
+      <w:bookmarkStart w:id="5" w:name="_Toc535392816"/>
       <w:r>
         <w:rPr>
           <w:rFonts w:ascii="Arial Narrow" w:hAnsi="Arial Narrow"/>
@@ -6563,8 +6605,6 @@
           <w:szCs w:val="24"/>
         </w:rPr>
       </w:pPr>
-      <w:bookmarkStart w:id="5" w:name="_GoBack"/>
-      <w:bookmarkEnd w:id="5"/>
       <w:r>
         <w:rPr>
           <w:rFonts w:ascii="Arial Narrow" w:hAnsi="Arial Narrow"/>
@@ -6596,7 +6636,7 @@
         <w:lastRenderedPageBreak/>
         <w:t>Referencias</w:t>
       </w:r>
-      <w:bookmarkEnd w:id="4"/>
+      <w:bookmarkEnd w:id="5"/>
     </w:p>
     <w:p>
       <w:pPr>
@@ -11745,6 +11785,7 @@
     <w:rsidRoot w:val="00A10673"/>
     <w:rsid w:val="00052987"/>
     <w:rsid w:val="002C2661"/>
+    <w:rsid w:val="00307F58"/>
     <w:rsid w:val="003D5373"/>
     <w:rsid w:val="00470C35"/>
     <w:rsid w:val="004E3E04"/>
@@ -12503,7 +12544,7 @@
 </file>
 
 <file path=customXml/itemProps1.xml><?xml version="1.0" encoding="utf-8"?>
-<ds:datastoreItem xmlns:ds="http://schemas.openxmlformats.org/officeDocument/2006/customXml" ds:itemID="{5EC7BA99-8479-49A7-BC1A-3708C03E7B0E}">
+<ds:datastoreItem xmlns:ds="http://schemas.openxmlformats.org/officeDocument/2006/customXml" ds:itemID="{0BF06536-2750-4F42-B8EE-ED14EB848538}">
   <ds:schemaRefs>
     <ds:schemaRef ds:uri="http://schemas.openxmlformats.org/officeDocument/2006/bibliography"/>
   </ds:schemaRefs>

</xml_diff>